<commit_message>
Pembuatan Cover dan Latar Belakang
</commit_message>
<xml_diff>
--- a/TIM HIJRAH.docx
+++ b/TIM HIJRAH.docx
@@ -2,7 +2,2065 @@
 <file path=word/document.xml><?xml version="1.0" encoding="utf-8"?>
 <w:document xmlns:wpc="http://schemas.microsoft.com/office/word/2010/wordprocessingCanvas" xmlns:cx="http://schemas.microsoft.com/office/drawing/2014/chartex" xmlns:cx1="http://schemas.microsoft.com/office/drawing/2015/9/8/chartex" xmlns:cx2="http://schemas.microsoft.com/office/drawing/2015/10/21/chartex" xmlns:cx3="http://schemas.microsoft.com/office/drawing/2016/5/9/chartex" xmlns:cx4="http://schemas.microsoft.com/office/drawing/2016/5/10/chartex" xmlns:cx5="http://schemas.microsoft.com/office/drawing/2016/5/11/chartex" xmlns:cx6="http://schemas.microsoft.com/office/drawing/2016/5/12/chartex" xmlns:cx7="http://schemas.microsoft.com/office/drawing/2016/5/13/chartex" xmlns:cx8="http://schemas.microsoft.com/office/drawing/2016/5/14/chartex" xmlns:mc="http://schemas.openxmlformats.org/markup-compatibility/2006" xmlns:aink="http://schemas.microsoft.com/office/drawing/2016/ink" xmlns:am3d="http://schemas.microsoft.com/office/drawing/2017/model3d" xmlns:o="urn:schemas-microsoft-com:office:office" xmlns:r="http://schemas.openxmlformats.org/officeDocument/2006/relationships" xmlns:m="http://schemas.openxmlformats.org/officeDocument/2006/math" xmlns:v="urn:schemas-microsoft-com:vml" xmlns:wp14="http://schemas.microsoft.com/office/word/2010/wordprocessingDrawing" xmlns:wp="http://schemas.openxmlformats.org/drawingml/2006/wordprocessingDrawing" xmlns:w10="urn:schemas-microsoft-com:office:word" xmlns:w="http://schemas.openxmlformats.org/wordprocessingml/2006/main" xmlns:w14="http://schemas.microsoft.com/office/word/2010/wordml" xmlns:w15="http://schemas.microsoft.com/office/word/2012/wordml" xmlns:w16cex="http://schemas.microsoft.com/office/word/2018/wordml/cex" xmlns:w16cid="http://schemas.microsoft.com/office/word/2016/wordml/cid" xmlns:w16="http://schemas.microsoft.com/office/word/2018/wordml" xmlns:w16sdtdh="http://schemas.microsoft.com/office/word/2020/wordml/sdtdatahash" xmlns:w16se="http://schemas.microsoft.com/office/word/2015/wordml/symex" xmlns:wpg="http://schemas.microsoft.com/office/word/2010/wordprocessingGroup" xmlns:wpi="http://schemas.microsoft.com/office/word/2010/wordprocessingInk" xmlns:wne="http://schemas.microsoft.com/office/word/2006/wordml" xmlns:wps="http://schemas.microsoft.com/office/word/2010/wordprocessingShape" mc:Ignorable="w14 w15 w16se w16cid w16 w16cex w16sdtdh wp14">
   <w:body>
+    <w:p>
+      <w:pPr>
+        <w:spacing w:after="0" w:line="360" w:lineRule="auto"/>
+        <w:jc w:val="center"/>
+        <w:rPr>
+          <w:rFonts w:ascii="Times New Roman" w:hAnsi="Times New Roman"/>
+          <w:b/>
+          <w:sz w:val="48"/>
+          <w:szCs w:val="48"/>
+        </w:rPr>
+      </w:pPr>
+      <w:r>
+        <w:rPr>
+          <w:rFonts w:ascii="Times New Roman" w:hAnsi="Times New Roman"/>
+          <w:b/>
+          <w:sz w:val="48"/>
+          <w:szCs w:val="48"/>
+        </w:rPr>
+        <w:t>UTS</w:t>
+      </w:r>
+    </w:p>
+    <w:p>
+      <w:pPr>
+        <w:spacing w:after="0" w:line="360" w:lineRule="auto"/>
+        <w:jc w:val="center"/>
+        <w:rPr>
+          <w:rFonts w:ascii="Times New Roman" w:hAnsi="Times New Roman"/>
+          <w:b/>
+          <w:sz w:val="48"/>
+          <w:szCs w:val="48"/>
+        </w:rPr>
+      </w:pPr>
+      <w:r>
+        <w:rPr>
+          <w:rStyle w:val="normaltextrun"/>
+          <w:rFonts w:ascii="Times New Roman" w:hAnsi="Times New Roman"/>
+          <w:b/>
+          <w:color w:val="000000"/>
+          <w:sz w:val="48"/>
+          <w:szCs w:val="48"/>
+          <w:shd w:val="clear" w:color="auto" w:fill="FFFFFF"/>
+        </w:rPr>
+        <w:t>HIJRAH LAUNDRY</w:t>
+      </w:r>
+    </w:p>
+    <w:p>
+      <w:pPr>
+        <w:spacing w:after="0" w:line="360" w:lineRule="auto"/>
+        <w:jc w:val="center"/>
+        <w:rPr>
+          <w:rFonts w:ascii="Times New Roman" w:hAnsi="Times New Roman"/>
+          <w:noProof/>
+          <w:sz w:val="48"/>
+          <w:szCs w:val="48"/>
+          <w:lang w:val="id-ID"/>
+        </w:rPr>
+      </w:pPr>
+      <w:r>
+        <w:rPr>
+          <w:rFonts w:ascii="Times New Roman" w:hAnsi="Times New Roman"/>
+          <w:noProof/>
+          <w:sz w:val="48"/>
+          <w:szCs w:val="48"/>
+        </w:rPr>
+        <w:drawing>
+          <wp:inline distT="0" distB="0" distL="0" distR="0" wp14:anchorId="13768463" wp14:editId="44C1986A">
+            <wp:extent cx="2147570" cy="2147570"/>
+            <wp:effectExtent l="0" t="0" r="5080" b="5080"/>
+            <wp:docPr id="2" name="Picture 2" descr="C:\Users\user\Downloads\download.png"/>
+            <wp:cNvGraphicFramePr>
+              <a:graphicFrameLocks xmlns:a="http://schemas.openxmlformats.org/drawingml/2006/main" noChangeAspect="1"/>
+            </wp:cNvGraphicFramePr>
+            <a:graphic xmlns:a="http://schemas.openxmlformats.org/drawingml/2006/main">
+              <a:graphicData uri="http://schemas.openxmlformats.org/drawingml/2006/picture">
+                <pic:pic xmlns:pic="http://schemas.openxmlformats.org/drawingml/2006/picture">
+                  <pic:nvPicPr>
+                    <pic:cNvPr id="0" name="Picture 2" descr="C:\Users\user\Downloads\download.png"/>
+                    <pic:cNvPicPr>
+                      <a:picLocks noChangeAspect="1" noChangeArrowheads="1"/>
+                    </pic:cNvPicPr>
+                  </pic:nvPicPr>
+                  <pic:blipFill>
+                    <a:blip r:embed="rId4">
+                      <a:extLst>
+                        <a:ext uri="{28A0092B-C50C-407E-A947-70E740481C1C}">
+                          <a14:useLocalDpi xmlns:a14="http://schemas.microsoft.com/office/drawing/2010/main" val="0"/>
+                        </a:ext>
+                      </a:extLst>
+                    </a:blip>
+                    <a:srcRect/>
+                    <a:stretch>
+                      <a:fillRect/>
+                    </a:stretch>
+                  </pic:blipFill>
+                  <pic:spPr bwMode="auto">
+                    <a:xfrm>
+                      <a:off x="0" y="0"/>
+                      <a:ext cx="2147570" cy="2147570"/>
+                    </a:xfrm>
+                    <a:prstGeom prst="rect">
+                      <a:avLst/>
+                    </a:prstGeom>
+                    <a:noFill/>
+                    <a:ln>
+                      <a:noFill/>
+                    </a:ln>
+                  </pic:spPr>
+                </pic:pic>
+              </a:graphicData>
+            </a:graphic>
+          </wp:inline>
+        </w:drawing>
+      </w:r>
+    </w:p>
+    <w:p>
+      <w:pPr>
+        <w:spacing w:after="0" w:line="360" w:lineRule="auto"/>
+        <w:jc w:val="center"/>
+        <w:rPr>
+          <w:rFonts w:ascii="Times New Roman" w:hAnsi="Times New Roman"/>
+          <w:b/>
+          <w:i/>
+          <w:sz w:val="48"/>
+          <w:szCs w:val="48"/>
+          <w:lang w:val="id-ID"/>
+        </w:rPr>
+      </w:pPr>
+      <w:proofErr w:type="spellStart"/>
+      <w:r>
+        <w:rPr>
+          <w:rFonts w:ascii="Times New Roman" w:hAnsi="Times New Roman"/>
+          <w:b/>
+          <w:i/>
+          <w:sz w:val="48"/>
+          <w:szCs w:val="48"/>
+        </w:rPr>
+        <w:t>Dosen</w:t>
+      </w:r>
+      <w:proofErr w:type="spellEnd"/>
+      <w:r>
+        <w:rPr>
+          <w:rFonts w:ascii="Times New Roman" w:hAnsi="Times New Roman"/>
+          <w:b/>
+          <w:i/>
+          <w:sz w:val="48"/>
+          <w:szCs w:val="48"/>
+        </w:rPr>
+        <w:t xml:space="preserve"> </w:t>
+      </w:r>
+      <w:proofErr w:type="spellStart"/>
+      <w:r>
+        <w:rPr>
+          <w:rFonts w:ascii="Times New Roman" w:hAnsi="Times New Roman"/>
+          <w:b/>
+          <w:i/>
+          <w:sz w:val="48"/>
+          <w:szCs w:val="48"/>
+        </w:rPr>
+        <w:t>Pengampu</w:t>
+      </w:r>
+      <w:proofErr w:type="spellEnd"/>
+      <w:r>
+        <w:rPr>
+          <w:rFonts w:ascii="Times New Roman" w:hAnsi="Times New Roman"/>
+          <w:b/>
+          <w:i/>
+          <w:sz w:val="48"/>
+          <w:szCs w:val="48"/>
+        </w:rPr>
+        <w:t>:</w:t>
+      </w:r>
+      <w:r>
+        <w:rPr>
+          <w:rFonts w:ascii="Times New Roman" w:hAnsi="Times New Roman"/>
+          <w:b/>
+          <w:i/>
+          <w:sz w:val="48"/>
+          <w:szCs w:val="48"/>
+          <w:lang w:val="id-ID"/>
+        </w:rPr>
+        <w:t xml:space="preserve"> </w:t>
+      </w:r>
+      <w:r>
+        <w:rPr>
+          <w:rStyle w:val="normaltextrun"/>
+          <w:rFonts w:ascii="Times New Roman" w:hAnsi="Times New Roman"/>
+          <w:b/>
+          <w:i/>
+          <w:color w:val="000000"/>
+          <w:sz w:val="48"/>
+          <w:szCs w:val="48"/>
+          <w:shd w:val="clear" w:color="auto" w:fill="FFFFFF"/>
+          <w:lang w:val="id-ID"/>
+        </w:rPr>
+        <w:t>Mustika Ulina</w:t>
+      </w:r>
+    </w:p>
+    <w:p>
+      <w:pPr>
+        <w:spacing w:after="0" w:line="360" w:lineRule="auto"/>
+        <w:jc w:val="center"/>
+        <w:rPr>
+          <w:rFonts w:ascii="Times New Roman" w:hAnsi="Times New Roman"/>
+          <w:sz w:val="48"/>
+          <w:szCs w:val="48"/>
+        </w:rPr>
+      </w:pPr>
+    </w:p>
+    <w:p>
+      <w:pPr>
+        <w:spacing w:after="0" w:line="360" w:lineRule="auto"/>
+        <w:jc w:val="center"/>
+        <w:rPr>
+          <w:rFonts w:ascii="Times New Roman" w:hAnsi="Times New Roman"/>
+          <w:sz w:val="36"/>
+          <w:szCs w:val="36"/>
+          <w:lang w:val="id-ID"/>
+        </w:rPr>
+      </w:pPr>
+      <w:r>
+        <w:rPr>
+          <w:rFonts w:ascii="Times New Roman" w:hAnsi="Times New Roman"/>
+          <w:sz w:val="36"/>
+          <w:szCs w:val="36"/>
+          <w:lang w:val="id-ID"/>
+        </w:rPr>
+        <w:t xml:space="preserve">DISUSUN OLEH </w:t>
+      </w:r>
+      <w:r>
+        <w:rPr>
+          <w:rFonts w:ascii="Times New Roman" w:hAnsi="Times New Roman"/>
+          <w:sz w:val="36"/>
+          <w:szCs w:val="36"/>
+        </w:rPr>
+        <w:t>:</w:t>
+      </w:r>
+    </w:p>
+    <w:p>
+      <w:pPr>
+        <w:spacing w:after="0" w:line="360" w:lineRule="auto"/>
+        <w:rPr>
+          <w:rFonts w:ascii="Times New Roman" w:hAnsi="Times New Roman"/>
+          <w:sz w:val="36"/>
+          <w:szCs w:val="36"/>
+          <w:lang w:val="id-ID"/>
+        </w:rPr>
+      </w:pPr>
+      <w:r>
+        <w:rPr>
+          <w:rFonts w:ascii="Times New Roman" w:hAnsi="Times New Roman"/>
+          <w:sz w:val="36"/>
+          <w:szCs w:val="36"/>
+          <w:lang w:val="id-ID"/>
+        </w:rPr>
+        <w:t>211112174</w:t>
+      </w:r>
+      <w:r>
+        <w:rPr>
+          <w:rFonts w:ascii="Times New Roman" w:hAnsi="Times New Roman"/>
+          <w:sz w:val="36"/>
+          <w:szCs w:val="36"/>
+          <w:lang w:val="id-ID"/>
+        </w:rPr>
+        <w:tab/>
+        <w:t>M. Arya Suherman</w:t>
+      </w:r>
+    </w:p>
+    <w:p>
+      <w:pPr>
+        <w:spacing w:after="0" w:line="360" w:lineRule="auto"/>
+        <w:rPr>
+          <w:rFonts w:ascii="Times New Roman" w:hAnsi="Times New Roman"/>
+          <w:sz w:val="36"/>
+          <w:szCs w:val="36"/>
+          <w:lang w:val="id-ID"/>
+        </w:rPr>
+      </w:pPr>
+      <w:r>
+        <w:rPr>
+          <w:rFonts w:ascii="Times New Roman" w:hAnsi="Times New Roman"/>
+          <w:sz w:val="36"/>
+          <w:szCs w:val="36"/>
+          <w:lang w:val="id-ID"/>
+        </w:rPr>
+        <w:t>211112362</w:t>
+      </w:r>
+      <w:r>
+        <w:rPr>
+          <w:rFonts w:ascii="Times New Roman" w:hAnsi="Times New Roman"/>
+          <w:sz w:val="36"/>
+          <w:szCs w:val="36"/>
+          <w:lang w:val="id-ID"/>
+        </w:rPr>
+        <w:tab/>
+        <w:t>Yoga Sandhy Winata</w:t>
+      </w:r>
+    </w:p>
+    <w:p>
+      <w:pPr>
+        <w:spacing w:after="0" w:line="360" w:lineRule="auto"/>
+        <w:rPr>
+          <w:rFonts w:ascii="Times New Roman" w:hAnsi="Times New Roman"/>
+          <w:sz w:val="36"/>
+          <w:szCs w:val="36"/>
+          <w:lang w:val="id-ID"/>
+        </w:rPr>
+      </w:pPr>
+      <w:r>
+        <w:rPr>
+          <w:rFonts w:ascii="Times New Roman" w:hAnsi="Times New Roman"/>
+          <w:sz w:val="36"/>
+          <w:szCs w:val="36"/>
+          <w:lang w:val="id-ID"/>
+        </w:rPr>
+        <w:t>211112303</w:t>
+      </w:r>
+      <w:r>
+        <w:rPr>
+          <w:rFonts w:ascii="Times New Roman" w:hAnsi="Times New Roman"/>
+          <w:sz w:val="36"/>
+          <w:szCs w:val="36"/>
+          <w:lang w:val="id-ID"/>
+        </w:rPr>
+        <w:tab/>
+        <w:t>Muhammad Imam Syafii</w:t>
+      </w:r>
+    </w:p>
     <w:p/>
+    <w:p/>
+    <w:p/>
+    <w:p/>
+    <w:p/>
+    <w:p/>
+    <w:p/>
+    <w:p>
+      <w:pPr>
+        <w:jc w:val="center"/>
+        <w:rPr>
+          <w:rFonts w:ascii="Arial" w:hAnsi="Arial" w:cs="Arial"/>
+          <w:sz w:val="46"/>
+          <w:szCs w:val="46"/>
+        </w:rPr>
+      </w:pPr>
+      <w:r>
+        <w:rPr>
+          <w:rFonts w:ascii="Arial" w:hAnsi="Arial" w:cs="Arial"/>
+          <w:sz w:val="46"/>
+          <w:szCs w:val="46"/>
+        </w:rPr>
+        <w:lastRenderedPageBreak/>
+        <w:t>LATAR BELAKANG</w:t>
+      </w:r>
+    </w:p>
+    <w:p/>
+    <w:p>
+      <w:pPr>
+        <w:rPr>
+          <w:rFonts w:ascii="Times New Roman" w:hAnsi="Times New Roman"/>
+          <w:sz w:val="28"/>
+          <w:szCs w:val="28"/>
+        </w:rPr>
+      </w:pPr>
+      <w:r>
+        <w:rPr>
+          <w:rFonts w:ascii="Times New Roman" w:hAnsi="Times New Roman"/>
+          <w:sz w:val="28"/>
+          <w:szCs w:val="28"/>
+        </w:rPr>
+        <w:t xml:space="preserve">Hijrah </w:t>
+      </w:r>
+      <w:r>
+        <w:rPr>
+          <w:rFonts w:ascii="Times New Roman" w:hAnsi="Times New Roman"/>
+          <w:sz w:val="28"/>
+          <w:szCs w:val="28"/>
+        </w:rPr>
+        <w:t xml:space="preserve">Laundry app </w:t>
+      </w:r>
+      <w:proofErr w:type="spellStart"/>
+      <w:r>
+        <w:rPr>
+          <w:rFonts w:ascii="Times New Roman" w:hAnsi="Times New Roman"/>
+          <w:sz w:val="28"/>
+          <w:szCs w:val="28"/>
+        </w:rPr>
+        <w:t>merupakan</w:t>
+      </w:r>
+      <w:proofErr w:type="spellEnd"/>
+      <w:r>
+        <w:rPr>
+          <w:rFonts w:ascii="Times New Roman" w:hAnsi="Times New Roman"/>
+          <w:sz w:val="28"/>
+          <w:szCs w:val="28"/>
+        </w:rPr>
+        <w:t xml:space="preserve"> </w:t>
+      </w:r>
+      <w:proofErr w:type="spellStart"/>
+      <w:r>
+        <w:rPr>
+          <w:rFonts w:ascii="Times New Roman" w:hAnsi="Times New Roman"/>
+          <w:sz w:val="28"/>
+          <w:szCs w:val="28"/>
+        </w:rPr>
+        <w:t>aplikasi</w:t>
+      </w:r>
+      <w:proofErr w:type="spellEnd"/>
+      <w:r>
+        <w:rPr>
+          <w:rFonts w:ascii="Times New Roman" w:hAnsi="Times New Roman"/>
+          <w:sz w:val="28"/>
+          <w:szCs w:val="28"/>
+        </w:rPr>
+        <w:t xml:space="preserve"> yang </w:t>
+      </w:r>
+      <w:proofErr w:type="spellStart"/>
+      <w:r>
+        <w:rPr>
+          <w:rFonts w:ascii="Times New Roman" w:hAnsi="Times New Roman"/>
+          <w:sz w:val="28"/>
+          <w:szCs w:val="28"/>
+        </w:rPr>
+        <w:t>memudahkan</w:t>
+      </w:r>
+      <w:proofErr w:type="spellEnd"/>
+      <w:r>
+        <w:rPr>
+          <w:rFonts w:ascii="Times New Roman" w:hAnsi="Times New Roman"/>
+          <w:sz w:val="28"/>
+          <w:szCs w:val="28"/>
+        </w:rPr>
+        <w:t xml:space="preserve"> </w:t>
+      </w:r>
+      <w:proofErr w:type="spellStart"/>
+      <w:r>
+        <w:rPr>
+          <w:rFonts w:ascii="Times New Roman" w:hAnsi="Times New Roman"/>
+          <w:sz w:val="28"/>
+          <w:szCs w:val="28"/>
+        </w:rPr>
+        <w:t>pengguna</w:t>
+      </w:r>
+      <w:proofErr w:type="spellEnd"/>
+      <w:r>
+        <w:rPr>
+          <w:rFonts w:ascii="Times New Roman" w:hAnsi="Times New Roman"/>
+          <w:sz w:val="28"/>
+          <w:szCs w:val="28"/>
+        </w:rPr>
+        <w:t xml:space="preserve"> </w:t>
+      </w:r>
+      <w:proofErr w:type="spellStart"/>
+      <w:r>
+        <w:rPr>
+          <w:rFonts w:ascii="Times New Roman" w:hAnsi="Times New Roman"/>
+          <w:sz w:val="28"/>
+          <w:szCs w:val="28"/>
+        </w:rPr>
+        <w:t>untuk</w:t>
+      </w:r>
+      <w:proofErr w:type="spellEnd"/>
+      <w:r>
+        <w:rPr>
+          <w:rFonts w:ascii="Times New Roman" w:hAnsi="Times New Roman"/>
+          <w:sz w:val="28"/>
+          <w:szCs w:val="28"/>
+        </w:rPr>
+        <w:t xml:space="preserve"> </w:t>
+      </w:r>
+      <w:proofErr w:type="spellStart"/>
+      <w:r>
+        <w:rPr>
+          <w:rFonts w:ascii="Times New Roman" w:hAnsi="Times New Roman"/>
+          <w:sz w:val="28"/>
+          <w:szCs w:val="28"/>
+        </w:rPr>
+        <w:t>memesan</w:t>
+      </w:r>
+      <w:proofErr w:type="spellEnd"/>
+      <w:r>
+        <w:rPr>
+          <w:rFonts w:ascii="Times New Roman" w:hAnsi="Times New Roman"/>
+          <w:sz w:val="28"/>
+          <w:szCs w:val="28"/>
+        </w:rPr>
+        <w:t xml:space="preserve"> </w:t>
+      </w:r>
+      <w:proofErr w:type="spellStart"/>
+      <w:r>
+        <w:rPr>
+          <w:rFonts w:ascii="Times New Roman" w:hAnsi="Times New Roman"/>
+          <w:sz w:val="28"/>
+          <w:szCs w:val="28"/>
+        </w:rPr>
+        <w:t>layanan</w:t>
+      </w:r>
+      <w:proofErr w:type="spellEnd"/>
+      <w:r>
+        <w:rPr>
+          <w:rFonts w:ascii="Times New Roman" w:hAnsi="Times New Roman"/>
+          <w:sz w:val="28"/>
+          <w:szCs w:val="28"/>
+        </w:rPr>
+        <w:t xml:space="preserve"> laundry </w:t>
+      </w:r>
+      <w:proofErr w:type="spellStart"/>
+      <w:r>
+        <w:rPr>
+          <w:rFonts w:ascii="Times New Roman" w:hAnsi="Times New Roman"/>
+          <w:sz w:val="28"/>
+          <w:szCs w:val="28"/>
+        </w:rPr>
+        <w:t>secara</w:t>
+      </w:r>
+      <w:proofErr w:type="spellEnd"/>
+      <w:r>
+        <w:rPr>
+          <w:rFonts w:ascii="Times New Roman" w:hAnsi="Times New Roman"/>
+          <w:sz w:val="28"/>
+          <w:szCs w:val="28"/>
+        </w:rPr>
+        <w:t xml:space="preserve"> online. </w:t>
+      </w:r>
+    </w:p>
+    <w:p>
+      <w:pPr>
+        <w:rPr>
+          <w:rFonts w:ascii="Times New Roman" w:hAnsi="Times New Roman"/>
+          <w:sz w:val="28"/>
+          <w:szCs w:val="28"/>
+        </w:rPr>
+      </w:pPr>
+      <w:proofErr w:type="spellStart"/>
+      <w:r>
+        <w:rPr>
+          <w:rFonts w:ascii="Times New Roman" w:hAnsi="Times New Roman"/>
+          <w:sz w:val="28"/>
+          <w:szCs w:val="28"/>
+        </w:rPr>
+        <w:t>Konsep</w:t>
+      </w:r>
+      <w:proofErr w:type="spellEnd"/>
+      <w:r>
+        <w:rPr>
+          <w:rFonts w:ascii="Times New Roman" w:hAnsi="Times New Roman"/>
+          <w:sz w:val="28"/>
+          <w:szCs w:val="28"/>
+        </w:rPr>
+        <w:t xml:space="preserve"> </w:t>
+      </w:r>
+      <w:proofErr w:type="spellStart"/>
+      <w:r>
+        <w:rPr>
+          <w:rFonts w:ascii="Times New Roman" w:hAnsi="Times New Roman"/>
+          <w:sz w:val="28"/>
+          <w:szCs w:val="28"/>
+        </w:rPr>
+        <w:t>ini</w:t>
+      </w:r>
+      <w:proofErr w:type="spellEnd"/>
+      <w:r>
+        <w:rPr>
+          <w:rFonts w:ascii="Times New Roman" w:hAnsi="Times New Roman"/>
+          <w:sz w:val="28"/>
+          <w:szCs w:val="28"/>
+        </w:rPr>
+        <w:t xml:space="preserve"> </w:t>
+      </w:r>
+      <w:proofErr w:type="spellStart"/>
+      <w:r>
+        <w:rPr>
+          <w:rFonts w:ascii="Times New Roman" w:hAnsi="Times New Roman"/>
+          <w:sz w:val="28"/>
+          <w:szCs w:val="28"/>
+        </w:rPr>
+        <w:t>muncul</w:t>
+      </w:r>
+      <w:proofErr w:type="spellEnd"/>
+      <w:r>
+        <w:rPr>
+          <w:rFonts w:ascii="Times New Roman" w:hAnsi="Times New Roman"/>
+          <w:sz w:val="28"/>
+          <w:szCs w:val="28"/>
+        </w:rPr>
+        <w:t xml:space="preserve"> </w:t>
+      </w:r>
+      <w:proofErr w:type="spellStart"/>
+      <w:r>
+        <w:rPr>
+          <w:rFonts w:ascii="Times New Roman" w:hAnsi="Times New Roman"/>
+          <w:sz w:val="28"/>
+          <w:szCs w:val="28"/>
+        </w:rPr>
+        <w:t>sebagai</w:t>
+      </w:r>
+      <w:proofErr w:type="spellEnd"/>
+      <w:r>
+        <w:rPr>
+          <w:rFonts w:ascii="Times New Roman" w:hAnsi="Times New Roman"/>
+          <w:sz w:val="28"/>
+          <w:szCs w:val="28"/>
+        </w:rPr>
+        <w:t xml:space="preserve"> </w:t>
+      </w:r>
+      <w:proofErr w:type="spellStart"/>
+      <w:r>
+        <w:rPr>
+          <w:rFonts w:ascii="Times New Roman" w:hAnsi="Times New Roman"/>
+          <w:sz w:val="28"/>
+          <w:szCs w:val="28"/>
+        </w:rPr>
+        <w:t>bagian</w:t>
+      </w:r>
+      <w:proofErr w:type="spellEnd"/>
+      <w:r>
+        <w:rPr>
+          <w:rFonts w:ascii="Times New Roman" w:hAnsi="Times New Roman"/>
+          <w:sz w:val="28"/>
+          <w:szCs w:val="28"/>
+        </w:rPr>
+        <w:t xml:space="preserve"> </w:t>
+      </w:r>
+      <w:proofErr w:type="spellStart"/>
+      <w:r>
+        <w:rPr>
+          <w:rFonts w:ascii="Times New Roman" w:hAnsi="Times New Roman"/>
+          <w:sz w:val="28"/>
+          <w:szCs w:val="28"/>
+        </w:rPr>
+        <w:t>dari</w:t>
+      </w:r>
+      <w:proofErr w:type="spellEnd"/>
+      <w:r>
+        <w:rPr>
+          <w:rFonts w:ascii="Times New Roman" w:hAnsi="Times New Roman"/>
+          <w:sz w:val="28"/>
+          <w:szCs w:val="28"/>
+        </w:rPr>
+        <w:t xml:space="preserve"> </w:t>
+      </w:r>
+      <w:proofErr w:type="spellStart"/>
+      <w:r>
+        <w:rPr>
+          <w:rFonts w:ascii="Times New Roman" w:hAnsi="Times New Roman"/>
+          <w:sz w:val="28"/>
+          <w:szCs w:val="28"/>
+        </w:rPr>
+        <w:t>perkembangan</w:t>
+      </w:r>
+      <w:proofErr w:type="spellEnd"/>
+      <w:r>
+        <w:rPr>
+          <w:rFonts w:ascii="Times New Roman" w:hAnsi="Times New Roman"/>
+          <w:sz w:val="28"/>
+          <w:szCs w:val="28"/>
+        </w:rPr>
+        <w:t xml:space="preserve"> </w:t>
+      </w:r>
+      <w:proofErr w:type="spellStart"/>
+      <w:r>
+        <w:rPr>
+          <w:rFonts w:ascii="Times New Roman" w:hAnsi="Times New Roman"/>
+          <w:sz w:val="28"/>
+          <w:szCs w:val="28"/>
+        </w:rPr>
+        <w:t>teknologi</w:t>
+      </w:r>
+      <w:proofErr w:type="spellEnd"/>
+      <w:r>
+        <w:rPr>
+          <w:rFonts w:ascii="Times New Roman" w:hAnsi="Times New Roman"/>
+          <w:sz w:val="28"/>
+          <w:szCs w:val="28"/>
+        </w:rPr>
+        <w:t xml:space="preserve"> dan </w:t>
+      </w:r>
+      <w:proofErr w:type="spellStart"/>
+      <w:r>
+        <w:rPr>
+          <w:rFonts w:ascii="Times New Roman" w:hAnsi="Times New Roman"/>
+          <w:sz w:val="28"/>
+          <w:szCs w:val="28"/>
+        </w:rPr>
+        <w:t>kebutuhan</w:t>
+      </w:r>
+      <w:proofErr w:type="spellEnd"/>
+      <w:r>
+        <w:rPr>
+          <w:rFonts w:ascii="Times New Roman" w:hAnsi="Times New Roman"/>
+          <w:sz w:val="28"/>
+          <w:szCs w:val="28"/>
+        </w:rPr>
+        <w:t xml:space="preserve"> </w:t>
+      </w:r>
+      <w:proofErr w:type="spellStart"/>
+      <w:r>
+        <w:rPr>
+          <w:rFonts w:ascii="Times New Roman" w:hAnsi="Times New Roman"/>
+          <w:sz w:val="28"/>
+          <w:szCs w:val="28"/>
+        </w:rPr>
+        <w:t>masyarakat</w:t>
+      </w:r>
+      <w:proofErr w:type="spellEnd"/>
+      <w:r>
+        <w:rPr>
+          <w:rFonts w:ascii="Times New Roman" w:hAnsi="Times New Roman"/>
+          <w:sz w:val="28"/>
+          <w:szCs w:val="28"/>
+        </w:rPr>
+        <w:t xml:space="preserve"> yang </w:t>
+      </w:r>
+      <w:proofErr w:type="spellStart"/>
+      <w:r>
+        <w:rPr>
+          <w:rFonts w:ascii="Times New Roman" w:hAnsi="Times New Roman"/>
+          <w:sz w:val="28"/>
+          <w:szCs w:val="28"/>
+        </w:rPr>
+        <w:t>semakin</w:t>
+      </w:r>
+      <w:proofErr w:type="spellEnd"/>
+      <w:r>
+        <w:rPr>
+          <w:rFonts w:ascii="Times New Roman" w:hAnsi="Times New Roman"/>
+          <w:sz w:val="28"/>
+          <w:szCs w:val="28"/>
+        </w:rPr>
+        <w:t xml:space="preserve"> </w:t>
+      </w:r>
+      <w:proofErr w:type="spellStart"/>
+      <w:r>
+        <w:rPr>
+          <w:rFonts w:ascii="Times New Roman" w:hAnsi="Times New Roman"/>
+          <w:sz w:val="28"/>
+          <w:szCs w:val="28"/>
+        </w:rPr>
+        <w:t>meningkat</w:t>
+      </w:r>
+      <w:proofErr w:type="spellEnd"/>
+      <w:r>
+        <w:rPr>
+          <w:rFonts w:ascii="Times New Roman" w:hAnsi="Times New Roman"/>
+          <w:sz w:val="28"/>
+          <w:szCs w:val="28"/>
+        </w:rPr>
+        <w:t xml:space="preserve"> </w:t>
+      </w:r>
+      <w:proofErr w:type="spellStart"/>
+      <w:r>
+        <w:rPr>
+          <w:rFonts w:ascii="Times New Roman" w:hAnsi="Times New Roman"/>
+          <w:sz w:val="28"/>
+          <w:szCs w:val="28"/>
+        </w:rPr>
+        <w:t>akan</w:t>
+      </w:r>
+      <w:proofErr w:type="spellEnd"/>
+      <w:r>
+        <w:rPr>
+          <w:rFonts w:ascii="Times New Roman" w:hAnsi="Times New Roman"/>
+          <w:sz w:val="28"/>
+          <w:szCs w:val="28"/>
+        </w:rPr>
+        <w:t xml:space="preserve"> </w:t>
+      </w:r>
+      <w:proofErr w:type="spellStart"/>
+      <w:r>
+        <w:rPr>
+          <w:rFonts w:ascii="Times New Roman" w:hAnsi="Times New Roman"/>
+          <w:sz w:val="28"/>
+          <w:szCs w:val="28"/>
+        </w:rPr>
+        <w:t>kemudahan</w:t>
+      </w:r>
+      <w:proofErr w:type="spellEnd"/>
+      <w:r>
+        <w:rPr>
+          <w:rFonts w:ascii="Times New Roman" w:hAnsi="Times New Roman"/>
+          <w:sz w:val="28"/>
+          <w:szCs w:val="28"/>
+        </w:rPr>
+        <w:t xml:space="preserve"> dan </w:t>
+      </w:r>
+      <w:proofErr w:type="spellStart"/>
+      <w:r>
+        <w:rPr>
+          <w:rFonts w:ascii="Times New Roman" w:hAnsi="Times New Roman"/>
+          <w:sz w:val="28"/>
+          <w:szCs w:val="28"/>
+        </w:rPr>
+        <w:t>efisiensi</w:t>
+      </w:r>
+      <w:proofErr w:type="spellEnd"/>
+      <w:r>
+        <w:rPr>
+          <w:rFonts w:ascii="Times New Roman" w:hAnsi="Times New Roman"/>
+          <w:sz w:val="28"/>
+          <w:szCs w:val="28"/>
+        </w:rPr>
+        <w:t xml:space="preserve"> </w:t>
+      </w:r>
+      <w:proofErr w:type="spellStart"/>
+      <w:r>
+        <w:rPr>
+          <w:rFonts w:ascii="Times New Roman" w:hAnsi="Times New Roman"/>
+          <w:sz w:val="28"/>
+          <w:szCs w:val="28"/>
+        </w:rPr>
+        <w:t>dalam</w:t>
+      </w:r>
+      <w:proofErr w:type="spellEnd"/>
+      <w:r>
+        <w:rPr>
+          <w:rFonts w:ascii="Times New Roman" w:hAnsi="Times New Roman"/>
+          <w:sz w:val="28"/>
+          <w:szCs w:val="28"/>
+        </w:rPr>
+        <w:t xml:space="preserve"> </w:t>
+      </w:r>
+      <w:proofErr w:type="spellStart"/>
+      <w:r>
+        <w:rPr>
+          <w:rFonts w:ascii="Times New Roman" w:hAnsi="Times New Roman"/>
+          <w:sz w:val="28"/>
+          <w:szCs w:val="28"/>
+        </w:rPr>
+        <w:t>melakukan</w:t>
+      </w:r>
+      <w:proofErr w:type="spellEnd"/>
+      <w:r>
+        <w:rPr>
+          <w:rFonts w:ascii="Times New Roman" w:hAnsi="Times New Roman"/>
+          <w:sz w:val="28"/>
+          <w:szCs w:val="28"/>
+        </w:rPr>
+        <w:t xml:space="preserve"> </w:t>
+      </w:r>
+      <w:proofErr w:type="spellStart"/>
+      <w:r>
+        <w:rPr>
+          <w:rFonts w:ascii="Times New Roman" w:hAnsi="Times New Roman"/>
+          <w:sz w:val="28"/>
+          <w:szCs w:val="28"/>
+        </w:rPr>
+        <w:t>aktivitas</w:t>
+      </w:r>
+      <w:proofErr w:type="spellEnd"/>
+      <w:r>
+        <w:rPr>
+          <w:rFonts w:ascii="Times New Roman" w:hAnsi="Times New Roman"/>
+          <w:sz w:val="28"/>
+          <w:szCs w:val="28"/>
+        </w:rPr>
+        <w:t xml:space="preserve"> </w:t>
+      </w:r>
+      <w:proofErr w:type="spellStart"/>
+      <w:r>
+        <w:rPr>
+          <w:rFonts w:ascii="Times New Roman" w:hAnsi="Times New Roman"/>
+          <w:sz w:val="28"/>
+          <w:szCs w:val="28"/>
+        </w:rPr>
+        <w:t>sehari-hari</w:t>
+      </w:r>
+      <w:proofErr w:type="spellEnd"/>
+      <w:r>
+        <w:rPr>
+          <w:rFonts w:ascii="Times New Roman" w:hAnsi="Times New Roman"/>
+          <w:sz w:val="28"/>
+          <w:szCs w:val="28"/>
+        </w:rPr>
+        <w:t xml:space="preserve">. </w:t>
+      </w:r>
+      <w:proofErr w:type="spellStart"/>
+      <w:r>
+        <w:rPr>
+          <w:rFonts w:ascii="Times New Roman" w:hAnsi="Times New Roman"/>
+          <w:sz w:val="28"/>
+          <w:szCs w:val="28"/>
+        </w:rPr>
+        <w:t>Sebelum</w:t>
+      </w:r>
+      <w:proofErr w:type="spellEnd"/>
+      <w:r>
+        <w:rPr>
+          <w:rFonts w:ascii="Times New Roman" w:hAnsi="Times New Roman"/>
+          <w:sz w:val="28"/>
+          <w:szCs w:val="28"/>
+        </w:rPr>
+        <w:t xml:space="preserve"> </w:t>
+      </w:r>
+      <w:proofErr w:type="spellStart"/>
+      <w:r>
+        <w:rPr>
+          <w:rFonts w:ascii="Times New Roman" w:hAnsi="Times New Roman"/>
+          <w:sz w:val="28"/>
+          <w:szCs w:val="28"/>
+        </w:rPr>
+        <w:t>adanya</w:t>
+      </w:r>
+      <w:proofErr w:type="spellEnd"/>
+      <w:r>
+        <w:rPr>
+          <w:rFonts w:ascii="Times New Roman" w:hAnsi="Times New Roman"/>
+          <w:sz w:val="28"/>
+          <w:szCs w:val="28"/>
+        </w:rPr>
+        <w:t xml:space="preserve"> laundry app, </w:t>
+      </w:r>
+      <w:r>
+        <w:rPr>
+          <w:rFonts w:ascii="Times New Roman" w:hAnsi="Times New Roman"/>
+          <w:sz w:val="28"/>
+          <w:szCs w:val="28"/>
+        </w:rPr>
+        <w:t>Customer</w:t>
+      </w:r>
+      <w:r>
+        <w:rPr>
+          <w:rFonts w:ascii="Times New Roman" w:hAnsi="Times New Roman"/>
+          <w:sz w:val="28"/>
+          <w:szCs w:val="28"/>
+        </w:rPr>
+        <w:t xml:space="preserve"> </w:t>
+      </w:r>
+      <w:proofErr w:type="spellStart"/>
+      <w:r>
+        <w:rPr>
+          <w:rFonts w:ascii="Times New Roman" w:hAnsi="Times New Roman"/>
+          <w:sz w:val="28"/>
+          <w:szCs w:val="28"/>
+        </w:rPr>
+        <w:t>biasanya</w:t>
+      </w:r>
+      <w:proofErr w:type="spellEnd"/>
+      <w:r>
+        <w:rPr>
+          <w:rFonts w:ascii="Times New Roman" w:hAnsi="Times New Roman"/>
+          <w:sz w:val="28"/>
+          <w:szCs w:val="28"/>
+        </w:rPr>
+        <w:t xml:space="preserve"> </w:t>
+      </w:r>
+      <w:proofErr w:type="spellStart"/>
+      <w:r>
+        <w:rPr>
+          <w:rFonts w:ascii="Times New Roman" w:hAnsi="Times New Roman"/>
+          <w:sz w:val="28"/>
+          <w:szCs w:val="28"/>
+        </w:rPr>
+        <w:t>harus</w:t>
+      </w:r>
+      <w:proofErr w:type="spellEnd"/>
+      <w:r>
+        <w:rPr>
+          <w:rFonts w:ascii="Times New Roman" w:hAnsi="Times New Roman"/>
+          <w:sz w:val="28"/>
+          <w:szCs w:val="28"/>
+        </w:rPr>
+        <w:t xml:space="preserve"> </w:t>
+      </w:r>
+      <w:proofErr w:type="spellStart"/>
+      <w:r>
+        <w:rPr>
+          <w:rFonts w:ascii="Times New Roman" w:hAnsi="Times New Roman"/>
+          <w:sz w:val="28"/>
+          <w:szCs w:val="28"/>
+        </w:rPr>
+        <w:t>datang</w:t>
+      </w:r>
+      <w:proofErr w:type="spellEnd"/>
+      <w:r>
+        <w:rPr>
+          <w:rFonts w:ascii="Times New Roman" w:hAnsi="Times New Roman"/>
+          <w:sz w:val="28"/>
+          <w:szCs w:val="28"/>
+        </w:rPr>
+        <w:t xml:space="preserve"> </w:t>
+      </w:r>
+      <w:proofErr w:type="spellStart"/>
+      <w:r>
+        <w:rPr>
+          <w:rFonts w:ascii="Times New Roman" w:hAnsi="Times New Roman"/>
+          <w:sz w:val="28"/>
+          <w:szCs w:val="28"/>
+        </w:rPr>
+        <w:t>langsung</w:t>
+      </w:r>
+      <w:proofErr w:type="spellEnd"/>
+      <w:r>
+        <w:rPr>
+          <w:rFonts w:ascii="Times New Roman" w:hAnsi="Times New Roman"/>
+          <w:sz w:val="28"/>
+          <w:szCs w:val="28"/>
+        </w:rPr>
+        <w:t xml:space="preserve"> </w:t>
+      </w:r>
+      <w:proofErr w:type="spellStart"/>
+      <w:r>
+        <w:rPr>
+          <w:rFonts w:ascii="Times New Roman" w:hAnsi="Times New Roman"/>
+          <w:sz w:val="28"/>
+          <w:szCs w:val="28"/>
+        </w:rPr>
+        <w:t>ke</w:t>
+      </w:r>
+      <w:proofErr w:type="spellEnd"/>
+      <w:r>
+        <w:rPr>
+          <w:rFonts w:ascii="Times New Roman" w:hAnsi="Times New Roman"/>
+          <w:sz w:val="28"/>
+          <w:szCs w:val="28"/>
+        </w:rPr>
+        <w:t xml:space="preserve"> </w:t>
+      </w:r>
+      <w:proofErr w:type="spellStart"/>
+      <w:r>
+        <w:rPr>
+          <w:rFonts w:ascii="Times New Roman" w:hAnsi="Times New Roman"/>
+          <w:sz w:val="28"/>
+          <w:szCs w:val="28"/>
+        </w:rPr>
+        <w:t>tempat</w:t>
+      </w:r>
+      <w:proofErr w:type="spellEnd"/>
+      <w:r>
+        <w:rPr>
+          <w:rFonts w:ascii="Times New Roman" w:hAnsi="Times New Roman"/>
+          <w:sz w:val="28"/>
+          <w:szCs w:val="28"/>
+        </w:rPr>
+        <w:t xml:space="preserve"> laundry, </w:t>
+      </w:r>
+      <w:proofErr w:type="spellStart"/>
+      <w:r>
+        <w:rPr>
+          <w:rFonts w:ascii="Times New Roman" w:hAnsi="Times New Roman"/>
+          <w:sz w:val="28"/>
+          <w:szCs w:val="28"/>
+        </w:rPr>
+        <w:t>menelepon</w:t>
+      </w:r>
+      <w:proofErr w:type="spellEnd"/>
+      <w:r>
+        <w:rPr>
+          <w:rFonts w:ascii="Times New Roman" w:hAnsi="Times New Roman"/>
+          <w:sz w:val="28"/>
+          <w:szCs w:val="28"/>
+        </w:rPr>
+        <w:t xml:space="preserve"> </w:t>
+      </w:r>
+      <w:proofErr w:type="spellStart"/>
+      <w:r>
+        <w:rPr>
+          <w:rFonts w:ascii="Times New Roman" w:hAnsi="Times New Roman"/>
+          <w:sz w:val="28"/>
+          <w:szCs w:val="28"/>
+        </w:rPr>
+        <w:t>atau</w:t>
+      </w:r>
+      <w:proofErr w:type="spellEnd"/>
+      <w:r>
+        <w:rPr>
+          <w:rFonts w:ascii="Times New Roman" w:hAnsi="Times New Roman"/>
+          <w:sz w:val="28"/>
+          <w:szCs w:val="28"/>
+        </w:rPr>
+        <w:t xml:space="preserve"> </w:t>
+      </w:r>
+      <w:proofErr w:type="spellStart"/>
+      <w:r>
+        <w:rPr>
+          <w:rFonts w:ascii="Times New Roman" w:hAnsi="Times New Roman"/>
+          <w:sz w:val="28"/>
+          <w:szCs w:val="28"/>
+        </w:rPr>
+        <w:t>mengirim</w:t>
+      </w:r>
+      <w:proofErr w:type="spellEnd"/>
+      <w:r>
+        <w:rPr>
+          <w:rFonts w:ascii="Times New Roman" w:hAnsi="Times New Roman"/>
+          <w:sz w:val="28"/>
+          <w:szCs w:val="28"/>
+        </w:rPr>
+        <w:t xml:space="preserve"> </w:t>
+      </w:r>
+      <w:proofErr w:type="spellStart"/>
+      <w:r>
+        <w:rPr>
+          <w:rFonts w:ascii="Times New Roman" w:hAnsi="Times New Roman"/>
+          <w:sz w:val="28"/>
+          <w:szCs w:val="28"/>
+        </w:rPr>
+        <w:t>pesan</w:t>
+      </w:r>
+      <w:proofErr w:type="spellEnd"/>
+      <w:r>
+        <w:rPr>
+          <w:rFonts w:ascii="Times New Roman" w:hAnsi="Times New Roman"/>
+          <w:sz w:val="28"/>
+          <w:szCs w:val="28"/>
+        </w:rPr>
+        <w:t xml:space="preserve"> </w:t>
+      </w:r>
+      <w:proofErr w:type="spellStart"/>
+      <w:r>
+        <w:rPr>
+          <w:rFonts w:ascii="Times New Roman" w:hAnsi="Times New Roman"/>
+          <w:sz w:val="28"/>
+          <w:szCs w:val="28"/>
+        </w:rPr>
+        <w:t>untuk</w:t>
+      </w:r>
+      <w:proofErr w:type="spellEnd"/>
+      <w:r>
+        <w:rPr>
+          <w:rFonts w:ascii="Times New Roman" w:hAnsi="Times New Roman"/>
+          <w:sz w:val="28"/>
+          <w:szCs w:val="28"/>
+        </w:rPr>
+        <w:t xml:space="preserve"> </w:t>
+      </w:r>
+      <w:proofErr w:type="spellStart"/>
+      <w:r>
+        <w:rPr>
+          <w:rFonts w:ascii="Times New Roman" w:hAnsi="Times New Roman"/>
+          <w:sz w:val="28"/>
+          <w:szCs w:val="28"/>
+        </w:rPr>
+        <w:t>memesan</w:t>
+      </w:r>
+      <w:proofErr w:type="spellEnd"/>
+      <w:r>
+        <w:rPr>
+          <w:rFonts w:ascii="Times New Roman" w:hAnsi="Times New Roman"/>
+          <w:sz w:val="28"/>
+          <w:szCs w:val="28"/>
+        </w:rPr>
+        <w:t xml:space="preserve"> </w:t>
+      </w:r>
+      <w:proofErr w:type="spellStart"/>
+      <w:r>
+        <w:rPr>
+          <w:rFonts w:ascii="Times New Roman" w:hAnsi="Times New Roman"/>
+          <w:sz w:val="28"/>
+          <w:szCs w:val="28"/>
+        </w:rPr>
+        <w:t>layanan</w:t>
+      </w:r>
+      <w:proofErr w:type="spellEnd"/>
+      <w:r>
+        <w:rPr>
+          <w:rFonts w:ascii="Times New Roman" w:hAnsi="Times New Roman"/>
+          <w:sz w:val="28"/>
+          <w:szCs w:val="28"/>
+        </w:rPr>
+        <w:t xml:space="preserve"> laundry. </w:t>
+      </w:r>
+    </w:p>
+    <w:p>
+      <w:pPr>
+        <w:rPr>
+          <w:rFonts w:ascii="Times New Roman" w:hAnsi="Times New Roman"/>
+          <w:sz w:val="28"/>
+          <w:szCs w:val="28"/>
+        </w:rPr>
+      </w:pPr>
+      <w:proofErr w:type="spellStart"/>
+      <w:r>
+        <w:rPr>
+          <w:rFonts w:ascii="Times New Roman" w:hAnsi="Times New Roman"/>
+          <w:sz w:val="28"/>
+          <w:szCs w:val="28"/>
+        </w:rPr>
+        <w:t>Namun</w:t>
+      </w:r>
+      <w:proofErr w:type="spellEnd"/>
+      <w:r>
+        <w:rPr>
+          <w:rFonts w:ascii="Times New Roman" w:hAnsi="Times New Roman"/>
+          <w:sz w:val="28"/>
+          <w:szCs w:val="28"/>
+        </w:rPr>
+        <w:t xml:space="preserve">, </w:t>
+      </w:r>
+      <w:proofErr w:type="spellStart"/>
+      <w:r>
+        <w:rPr>
+          <w:rFonts w:ascii="Times New Roman" w:hAnsi="Times New Roman"/>
+          <w:sz w:val="28"/>
+          <w:szCs w:val="28"/>
+        </w:rPr>
+        <w:t>dengan</w:t>
+      </w:r>
+      <w:proofErr w:type="spellEnd"/>
+      <w:r>
+        <w:rPr>
+          <w:rFonts w:ascii="Times New Roman" w:hAnsi="Times New Roman"/>
+          <w:sz w:val="28"/>
+          <w:szCs w:val="28"/>
+        </w:rPr>
+        <w:t xml:space="preserve"> </w:t>
+      </w:r>
+      <w:proofErr w:type="spellStart"/>
+      <w:r>
+        <w:rPr>
+          <w:rFonts w:ascii="Times New Roman" w:hAnsi="Times New Roman"/>
+          <w:sz w:val="28"/>
+          <w:szCs w:val="28"/>
+        </w:rPr>
+        <w:t>hadirnya</w:t>
+      </w:r>
+      <w:proofErr w:type="spellEnd"/>
+      <w:r>
+        <w:rPr>
+          <w:rFonts w:ascii="Times New Roman" w:hAnsi="Times New Roman"/>
+          <w:sz w:val="28"/>
+          <w:szCs w:val="28"/>
+        </w:rPr>
+        <w:t xml:space="preserve"> laundry app, </w:t>
+      </w:r>
+      <w:proofErr w:type="spellStart"/>
+      <w:r>
+        <w:rPr>
+          <w:rFonts w:ascii="Times New Roman" w:hAnsi="Times New Roman"/>
+          <w:sz w:val="28"/>
+          <w:szCs w:val="28"/>
+        </w:rPr>
+        <w:t>konsumen</w:t>
+      </w:r>
+      <w:proofErr w:type="spellEnd"/>
+      <w:r>
+        <w:rPr>
+          <w:rFonts w:ascii="Times New Roman" w:hAnsi="Times New Roman"/>
+          <w:sz w:val="28"/>
+          <w:szCs w:val="28"/>
+        </w:rPr>
+        <w:t xml:space="preserve"> </w:t>
+      </w:r>
+      <w:proofErr w:type="spellStart"/>
+      <w:r>
+        <w:rPr>
+          <w:rFonts w:ascii="Times New Roman" w:hAnsi="Times New Roman"/>
+          <w:sz w:val="28"/>
+          <w:szCs w:val="28"/>
+        </w:rPr>
+        <w:t>dapat</w:t>
+      </w:r>
+      <w:proofErr w:type="spellEnd"/>
+      <w:r>
+        <w:rPr>
+          <w:rFonts w:ascii="Times New Roman" w:hAnsi="Times New Roman"/>
+          <w:sz w:val="28"/>
+          <w:szCs w:val="28"/>
+        </w:rPr>
+        <w:t xml:space="preserve"> </w:t>
+      </w:r>
+      <w:proofErr w:type="spellStart"/>
+      <w:r>
+        <w:rPr>
+          <w:rFonts w:ascii="Times New Roman" w:hAnsi="Times New Roman"/>
+          <w:sz w:val="28"/>
+          <w:szCs w:val="28"/>
+        </w:rPr>
+        <w:t>melakukan</w:t>
+      </w:r>
+      <w:proofErr w:type="spellEnd"/>
+      <w:r>
+        <w:rPr>
+          <w:rFonts w:ascii="Times New Roman" w:hAnsi="Times New Roman"/>
+          <w:sz w:val="28"/>
+          <w:szCs w:val="28"/>
+        </w:rPr>
+        <w:t xml:space="preserve"> </w:t>
+      </w:r>
+      <w:proofErr w:type="spellStart"/>
+      <w:r>
+        <w:rPr>
+          <w:rFonts w:ascii="Times New Roman" w:hAnsi="Times New Roman"/>
+          <w:sz w:val="28"/>
+          <w:szCs w:val="28"/>
+        </w:rPr>
+        <w:t>pemesanan</w:t>
+      </w:r>
+      <w:proofErr w:type="spellEnd"/>
+      <w:r>
+        <w:rPr>
+          <w:rFonts w:ascii="Times New Roman" w:hAnsi="Times New Roman"/>
+          <w:sz w:val="28"/>
+          <w:szCs w:val="28"/>
+        </w:rPr>
+        <w:t xml:space="preserve"> </w:t>
+      </w:r>
+      <w:proofErr w:type="spellStart"/>
+      <w:r>
+        <w:rPr>
+          <w:rFonts w:ascii="Times New Roman" w:hAnsi="Times New Roman"/>
+          <w:sz w:val="28"/>
+          <w:szCs w:val="28"/>
+        </w:rPr>
+        <w:t>dengan</w:t>
+      </w:r>
+      <w:proofErr w:type="spellEnd"/>
+      <w:r>
+        <w:rPr>
+          <w:rFonts w:ascii="Times New Roman" w:hAnsi="Times New Roman"/>
+          <w:sz w:val="28"/>
+          <w:szCs w:val="28"/>
+        </w:rPr>
+        <w:t xml:space="preserve"> </w:t>
+      </w:r>
+      <w:proofErr w:type="spellStart"/>
+      <w:r>
+        <w:rPr>
+          <w:rFonts w:ascii="Times New Roman" w:hAnsi="Times New Roman"/>
+          <w:sz w:val="28"/>
+          <w:szCs w:val="28"/>
+        </w:rPr>
+        <w:t>mudah</w:t>
+      </w:r>
+      <w:proofErr w:type="spellEnd"/>
+      <w:r>
+        <w:rPr>
+          <w:rFonts w:ascii="Times New Roman" w:hAnsi="Times New Roman"/>
+          <w:sz w:val="28"/>
+          <w:szCs w:val="28"/>
+        </w:rPr>
+        <w:t xml:space="preserve"> </w:t>
+      </w:r>
+      <w:proofErr w:type="spellStart"/>
+      <w:r>
+        <w:rPr>
+          <w:rFonts w:ascii="Times New Roman" w:hAnsi="Times New Roman"/>
+          <w:sz w:val="28"/>
+          <w:szCs w:val="28"/>
+        </w:rPr>
+        <w:t>melalui</w:t>
+      </w:r>
+      <w:proofErr w:type="spellEnd"/>
+      <w:r>
+        <w:rPr>
+          <w:rFonts w:ascii="Times New Roman" w:hAnsi="Times New Roman"/>
+          <w:sz w:val="28"/>
+          <w:szCs w:val="28"/>
+        </w:rPr>
+        <w:t xml:space="preserve"> </w:t>
+      </w:r>
+      <w:proofErr w:type="spellStart"/>
+      <w:r>
+        <w:rPr>
+          <w:rFonts w:ascii="Times New Roman" w:hAnsi="Times New Roman"/>
+          <w:sz w:val="28"/>
+          <w:szCs w:val="28"/>
+        </w:rPr>
+        <w:t>aplikasi</w:t>
+      </w:r>
+      <w:proofErr w:type="spellEnd"/>
+      <w:r>
+        <w:rPr>
+          <w:rFonts w:ascii="Times New Roman" w:hAnsi="Times New Roman"/>
+          <w:sz w:val="28"/>
+          <w:szCs w:val="28"/>
+        </w:rPr>
+        <w:t xml:space="preserve"> di </w:t>
+      </w:r>
+      <w:proofErr w:type="spellStart"/>
+      <w:r>
+        <w:rPr>
+          <w:rFonts w:ascii="Times New Roman" w:hAnsi="Times New Roman"/>
+          <w:sz w:val="28"/>
+          <w:szCs w:val="28"/>
+        </w:rPr>
+        <w:t>ponsel</w:t>
+      </w:r>
+      <w:proofErr w:type="spellEnd"/>
+      <w:r>
+        <w:rPr>
+          <w:rFonts w:ascii="Times New Roman" w:hAnsi="Times New Roman"/>
+          <w:sz w:val="28"/>
+          <w:szCs w:val="28"/>
+        </w:rPr>
+        <w:t xml:space="preserve"> </w:t>
+      </w:r>
+      <w:proofErr w:type="spellStart"/>
+      <w:r>
+        <w:rPr>
+          <w:rFonts w:ascii="Times New Roman" w:hAnsi="Times New Roman"/>
+          <w:sz w:val="28"/>
+          <w:szCs w:val="28"/>
+        </w:rPr>
+        <w:t>mereka</w:t>
+      </w:r>
+      <w:proofErr w:type="spellEnd"/>
+      <w:r>
+        <w:rPr>
+          <w:rFonts w:ascii="Times New Roman" w:hAnsi="Times New Roman"/>
+          <w:sz w:val="28"/>
+          <w:szCs w:val="28"/>
+        </w:rPr>
+        <w:t xml:space="preserve">, </w:t>
+      </w:r>
+      <w:proofErr w:type="spellStart"/>
+      <w:r>
+        <w:rPr>
+          <w:rFonts w:ascii="Times New Roman" w:hAnsi="Times New Roman"/>
+          <w:sz w:val="28"/>
+          <w:szCs w:val="28"/>
+        </w:rPr>
+        <w:t>memilih</w:t>
+      </w:r>
+      <w:proofErr w:type="spellEnd"/>
+      <w:r>
+        <w:rPr>
+          <w:rFonts w:ascii="Times New Roman" w:hAnsi="Times New Roman"/>
+          <w:sz w:val="28"/>
+          <w:szCs w:val="28"/>
+        </w:rPr>
+        <w:t xml:space="preserve"> </w:t>
+      </w:r>
+      <w:proofErr w:type="spellStart"/>
+      <w:r>
+        <w:rPr>
+          <w:rFonts w:ascii="Times New Roman" w:hAnsi="Times New Roman"/>
+          <w:sz w:val="28"/>
+          <w:szCs w:val="28"/>
+        </w:rPr>
+        <w:t>jadwal</w:t>
+      </w:r>
+      <w:proofErr w:type="spellEnd"/>
+      <w:r>
+        <w:rPr>
+          <w:rFonts w:ascii="Times New Roman" w:hAnsi="Times New Roman"/>
+          <w:sz w:val="28"/>
+          <w:szCs w:val="28"/>
+        </w:rPr>
+        <w:t xml:space="preserve"> </w:t>
+      </w:r>
+      <w:proofErr w:type="spellStart"/>
+      <w:r>
+        <w:rPr>
+          <w:rFonts w:ascii="Times New Roman" w:hAnsi="Times New Roman"/>
+          <w:sz w:val="28"/>
+          <w:szCs w:val="28"/>
+        </w:rPr>
+        <w:t>penjemputan</w:t>
+      </w:r>
+      <w:proofErr w:type="spellEnd"/>
+      <w:r>
+        <w:rPr>
+          <w:rFonts w:ascii="Times New Roman" w:hAnsi="Times New Roman"/>
+          <w:sz w:val="28"/>
+          <w:szCs w:val="28"/>
+        </w:rPr>
+        <w:t xml:space="preserve"> dan </w:t>
+      </w:r>
+      <w:proofErr w:type="spellStart"/>
+      <w:r>
+        <w:rPr>
+          <w:rFonts w:ascii="Times New Roman" w:hAnsi="Times New Roman"/>
+          <w:sz w:val="28"/>
+          <w:szCs w:val="28"/>
+        </w:rPr>
+        <w:t>pengantaran</w:t>
+      </w:r>
+      <w:proofErr w:type="spellEnd"/>
+      <w:r>
+        <w:rPr>
+          <w:rFonts w:ascii="Times New Roman" w:hAnsi="Times New Roman"/>
+          <w:sz w:val="28"/>
+          <w:szCs w:val="28"/>
+        </w:rPr>
+        <w:t xml:space="preserve">, </w:t>
+      </w:r>
+      <w:proofErr w:type="spellStart"/>
+      <w:r>
+        <w:rPr>
+          <w:rFonts w:ascii="Times New Roman" w:hAnsi="Times New Roman"/>
+          <w:sz w:val="28"/>
+          <w:szCs w:val="28"/>
+        </w:rPr>
+        <w:t>serta</w:t>
+      </w:r>
+      <w:proofErr w:type="spellEnd"/>
+      <w:r>
+        <w:rPr>
+          <w:rFonts w:ascii="Times New Roman" w:hAnsi="Times New Roman"/>
+          <w:sz w:val="28"/>
+          <w:szCs w:val="28"/>
+        </w:rPr>
+        <w:t xml:space="preserve"> </w:t>
+      </w:r>
+      <w:proofErr w:type="spellStart"/>
+      <w:r>
+        <w:rPr>
+          <w:rFonts w:ascii="Times New Roman" w:hAnsi="Times New Roman"/>
+          <w:sz w:val="28"/>
+          <w:szCs w:val="28"/>
+        </w:rPr>
+        <w:t>memilih</w:t>
+      </w:r>
+      <w:proofErr w:type="spellEnd"/>
+      <w:r>
+        <w:rPr>
+          <w:rFonts w:ascii="Times New Roman" w:hAnsi="Times New Roman"/>
+          <w:sz w:val="28"/>
+          <w:szCs w:val="28"/>
+        </w:rPr>
+        <w:t xml:space="preserve"> </w:t>
+      </w:r>
+      <w:proofErr w:type="spellStart"/>
+      <w:r>
+        <w:rPr>
+          <w:rFonts w:ascii="Times New Roman" w:hAnsi="Times New Roman"/>
+          <w:sz w:val="28"/>
+          <w:szCs w:val="28"/>
+        </w:rPr>
+        <w:t>jenis</w:t>
+      </w:r>
+      <w:proofErr w:type="spellEnd"/>
+      <w:r>
+        <w:rPr>
+          <w:rFonts w:ascii="Times New Roman" w:hAnsi="Times New Roman"/>
+          <w:sz w:val="28"/>
+          <w:szCs w:val="28"/>
+        </w:rPr>
+        <w:t xml:space="preserve"> </w:t>
+      </w:r>
+      <w:proofErr w:type="spellStart"/>
+      <w:r>
+        <w:rPr>
+          <w:rFonts w:ascii="Times New Roman" w:hAnsi="Times New Roman"/>
+          <w:sz w:val="28"/>
+          <w:szCs w:val="28"/>
+        </w:rPr>
+        <w:t>layanan</w:t>
+      </w:r>
+      <w:proofErr w:type="spellEnd"/>
+      <w:r>
+        <w:rPr>
+          <w:rFonts w:ascii="Times New Roman" w:hAnsi="Times New Roman"/>
+          <w:sz w:val="28"/>
+          <w:szCs w:val="28"/>
+        </w:rPr>
+        <w:t xml:space="preserve"> laundry yang </w:t>
+      </w:r>
+      <w:proofErr w:type="spellStart"/>
+      <w:r>
+        <w:rPr>
+          <w:rFonts w:ascii="Times New Roman" w:hAnsi="Times New Roman"/>
+          <w:sz w:val="28"/>
+          <w:szCs w:val="28"/>
+        </w:rPr>
+        <w:t>diinginkan</w:t>
+      </w:r>
+      <w:proofErr w:type="spellEnd"/>
+      <w:r>
+        <w:rPr>
+          <w:rFonts w:ascii="Times New Roman" w:hAnsi="Times New Roman"/>
+          <w:sz w:val="28"/>
+          <w:szCs w:val="28"/>
+        </w:rPr>
+        <w:t xml:space="preserve">. </w:t>
+      </w:r>
+    </w:p>
+    <w:p>
+      <w:pPr>
+        <w:rPr>
+          <w:rFonts w:ascii="Times New Roman" w:hAnsi="Times New Roman"/>
+          <w:sz w:val="28"/>
+          <w:szCs w:val="28"/>
+        </w:rPr>
+      </w:pPr>
+      <w:r>
+        <w:rPr>
+          <w:rFonts w:ascii="Times New Roman" w:hAnsi="Times New Roman"/>
+          <w:sz w:val="28"/>
+          <w:szCs w:val="28"/>
+        </w:rPr>
+        <w:t xml:space="preserve">Laundry app juga </w:t>
+      </w:r>
+      <w:proofErr w:type="spellStart"/>
+      <w:r>
+        <w:rPr>
+          <w:rFonts w:ascii="Times New Roman" w:hAnsi="Times New Roman"/>
+          <w:sz w:val="28"/>
+          <w:szCs w:val="28"/>
+        </w:rPr>
+        <w:t>memberikan</w:t>
+      </w:r>
+      <w:proofErr w:type="spellEnd"/>
+      <w:r>
+        <w:rPr>
+          <w:rFonts w:ascii="Times New Roman" w:hAnsi="Times New Roman"/>
+          <w:sz w:val="28"/>
+          <w:szCs w:val="28"/>
+        </w:rPr>
+        <w:t xml:space="preserve"> </w:t>
+      </w:r>
+      <w:proofErr w:type="spellStart"/>
+      <w:r>
+        <w:rPr>
+          <w:rFonts w:ascii="Times New Roman" w:hAnsi="Times New Roman"/>
+          <w:sz w:val="28"/>
+          <w:szCs w:val="28"/>
+        </w:rPr>
+        <w:t>keuntungan</w:t>
+      </w:r>
+      <w:proofErr w:type="spellEnd"/>
+      <w:r>
+        <w:rPr>
+          <w:rFonts w:ascii="Times New Roman" w:hAnsi="Times New Roman"/>
+          <w:sz w:val="28"/>
+          <w:szCs w:val="28"/>
+        </w:rPr>
+        <w:t xml:space="preserve"> </w:t>
+      </w:r>
+      <w:proofErr w:type="spellStart"/>
+      <w:r>
+        <w:rPr>
+          <w:rFonts w:ascii="Times New Roman" w:hAnsi="Times New Roman"/>
+          <w:sz w:val="28"/>
+          <w:szCs w:val="28"/>
+        </w:rPr>
+        <w:t>bagi</w:t>
+      </w:r>
+      <w:proofErr w:type="spellEnd"/>
+      <w:r>
+        <w:rPr>
+          <w:rFonts w:ascii="Times New Roman" w:hAnsi="Times New Roman"/>
+          <w:sz w:val="28"/>
+          <w:szCs w:val="28"/>
+        </w:rPr>
+        <w:t xml:space="preserve"> para </w:t>
+      </w:r>
+      <w:proofErr w:type="spellStart"/>
+      <w:r>
+        <w:rPr>
+          <w:rFonts w:ascii="Times New Roman" w:hAnsi="Times New Roman"/>
+          <w:sz w:val="28"/>
+          <w:szCs w:val="28"/>
+        </w:rPr>
+        <w:t>pemilik</w:t>
+      </w:r>
+      <w:proofErr w:type="spellEnd"/>
+      <w:r>
+        <w:rPr>
+          <w:rFonts w:ascii="Times New Roman" w:hAnsi="Times New Roman"/>
+          <w:sz w:val="28"/>
+          <w:szCs w:val="28"/>
+        </w:rPr>
+        <w:t xml:space="preserve"> laundry, </w:t>
+      </w:r>
+      <w:proofErr w:type="spellStart"/>
+      <w:r>
+        <w:rPr>
+          <w:rFonts w:ascii="Times New Roman" w:hAnsi="Times New Roman"/>
+          <w:sz w:val="28"/>
+          <w:szCs w:val="28"/>
+        </w:rPr>
+        <w:t>karena</w:t>
+      </w:r>
+      <w:proofErr w:type="spellEnd"/>
+      <w:r>
+        <w:rPr>
+          <w:rFonts w:ascii="Times New Roman" w:hAnsi="Times New Roman"/>
+          <w:sz w:val="28"/>
+          <w:szCs w:val="28"/>
+        </w:rPr>
+        <w:t xml:space="preserve"> </w:t>
+      </w:r>
+      <w:proofErr w:type="spellStart"/>
+      <w:r>
+        <w:rPr>
+          <w:rFonts w:ascii="Times New Roman" w:hAnsi="Times New Roman"/>
+          <w:sz w:val="28"/>
+          <w:szCs w:val="28"/>
+        </w:rPr>
+        <w:t>mereka</w:t>
+      </w:r>
+      <w:proofErr w:type="spellEnd"/>
+      <w:r>
+        <w:rPr>
+          <w:rFonts w:ascii="Times New Roman" w:hAnsi="Times New Roman"/>
+          <w:sz w:val="28"/>
+          <w:szCs w:val="28"/>
+        </w:rPr>
+        <w:t xml:space="preserve"> </w:t>
+      </w:r>
+      <w:proofErr w:type="spellStart"/>
+      <w:r>
+        <w:rPr>
+          <w:rFonts w:ascii="Times New Roman" w:hAnsi="Times New Roman"/>
+          <w:sz w:val="28"/>
+          <w:szCs w:val="28"/>
+        </w:rPr>
+        <w:t>dapat</w:t>
+      </w:r>
+      <w:proofErr w:type="spellEnd"/>
+      <w:r>
+        <w:rPr>
+          <w:rFonts w:ascii="Times New Roman" w:hAnsi="Times New Roman"/>
+          <w:sz w:val="28"/>
+          <w:szCs w:val="28"/>
+        </w:rPr>
+        <w:t xml:space="preserve"> </w:t>
+      </w:r>
+      <w:proofErr w:type="spellStart"/>
+      <w:r>
+        <w:rPr>
+          <w:rFonts w:ascii="Times New Roman" w:hAnsi="Times New Roman"/>
+          <w:sz w:val="28"/>
+          <w:szCs w:val="28"/>
+        </w:rPr>
+        <w:t>mengelola</w:t>
+      </w:r>
+      <w:proofErr w:type="spellEnd"/>
+      <w:r>
+        <w:rPr>
+          <w:rFonts w:ascii="Times New Roman" w:hAnsi="Times New Roman"/>
+          <w:sz w:val="28"/>
+          <w:szCs w:val="28"/>
+        </w:rPr>
+        <w:t xml:space="preserve"> </w:t>
+      </w:r>
+      <w:proofErr w:type="spellStart"/>
+      <w:r>
+        <w:rPr>
+          <w:rFonts w:ascii="Times New Roman" w:hAnsi="Times New Roman"/>
+          <w:sz w:val="28"/>
+          <w:szCs w:val="28"/>
+        </w:rPr>
+        <w:t>pesanan</w:t>
+      </w:r>
+      <w:proofErr w:type="spellEnd"/>
+      <w:r>
+        <w:rPr>
+          <w:rFonts w:ascii="Times New Roman" w:hAnsi="Times New Roman"/>
+          <w:sz w:val="28"/>
+          <w:szCs w:val="28"/>
+        </w:rPr>
+        <w:t xml:space="preserve"> </w:t>
+      </w:r>
+      <w:proofErr w:type="spellStart"/>
+      <w:r>
+        <w:rPr>
+          <w:rFonts w:ascii="Times New Roman" w:hAnsi="Times New Roman"/>
+          <w:sz w:val="28"/>
+          <w:szCs w:val="28"/>
+        </w:rPr>
+        <w:t>dengan</w:t>
+      </w:r>
+      <w:proofErr w:type="spellEnd"/>
+      <w:r>
+        <w:rPr>
+          <w:rFonts w:ascii="Times New Roman" w:hAnsi="Times New Roman"/>
+          <w:sz w:val="28"/>
+          <w:szCs w:val="28"/>
+        </w:rPr>
+        <w:t xml:space="preserve"> </w:t>
+      </w:r>
+      <w:proofErr w:type="spellStart"/>
+      <w:r>
+        <w:rPr>
+          <w:rFonts w:ascii="Times New Roman" w:hAnsi="Times New Roman"/>
+          <w:sz w:val="28"/>
+          <w:szCs w:val="28"/>
+        </w:rPr>
+        <w:t>lebih</w:t>
+      </w:r>
+      <w:proofErr w:type="spellEnd"/>
+      <w:r>
+        <w:rPr>
+          <w:rFonts w:ascii="Times New Roman" w:hAnsi="Times New Roman"/>
+          <w:sz w:val="28"/>
+          <w:szCs w:val="28"/>
+        </w:rPr>
+        <w:t xml:space="preserve"> </w:t>
+      </w:r>
+      <w:proofErr w:type="spellStart"/>
+      <w:r>
+        <w:rPr>
+          <w:rFonts w:ascii="Times New Roman" w:hAnsi="Times New Roman"/>
+          <w:sz w:val="28"/>
+          <w:szCs w:val="28"/>
+        </w:rPr>
+        <w:t>efisien</w:t>
+      </w:r>
+      <w:proofErr w:type="spellEnd"/>
+      <w:r>
+        <w:rPr>
+          <w:rFonts w:ascii="Times New Roman" w:hAnsi="Times New Roman"/>
+          <w:sz w:val="28"/>
+          <w:szCs w:val="28"/>
+        </w:rPr>
+        <w:t xml:space="preserve"> dan </w:t>
+      </w:r>
+      <w:proofErr w:type="spellStart"/>
+      <w:r>
+        <w:rPr>
+          <w:rFonts w:ascii="Times New Roman" w:hAnsi="Times New Roman"/>
+          <w:sz w:val="28"/>
+          <w:szCs w:val="28"/>
+        </w:rPr>
+        <w:t>memaksimalkan</w:t>
+      </w:r>
+      <w:proofErr w:type="spellEnd"/>
+      <w:r>
+        <w:rPr>
+          <w:rFonts w:ascii="Times New Roman" w:hAnsi="Times New Roman"/>
+          <w:sz w:val="28"/>
+          <w:szCs w:val="28"/>
+        </w:rPr>
+        <w:t xml:space="preserve"> </w:t>
+      </w:r>
+      <w:proofErr w:type="spellStart"/>
+      <w:r>
+        <w:rPr>
+          <w:rFonts w:ascii="Times New Roman" w:hAnsi="Times New Roman"/>
+          <w:sz w:val="28"/>
+          <w:szCs w:val="28"/>
+        </w:rPr>
+        <w:t>penggunaan</w:t>
+      </w:r>
+      <w:proofErr w:type="spellEnd"/>
+      <w:r>
+        <w:rPr>
+          <w:rFonts w:ascii="Times New Roman" w:hAnsi="Times New Roman"/>
+          <w:sz w:val="28"/>
+          <w:szCs w:val="28"/>
+        </w:rPr>
+        <w:t xml:space="preserve"> </w:t>
+      </w:r>
+      <w:proofErr w:type="spellStart"/>
+      <w:r>
+        <w:rPr>
+          <w:rFonts w:ascii="Times New Roman" w:hAnsi="Times New Roman"/>
+          <w:sz w:val="28"/>
+          <w:szCs w:val="28"/>
+        </w:rPr>
+        <w:t>kapasitas</w:t>
+      </w:r>
+      <w:proofErr w:type="spellEnd"/>
+      <w:r>
+        <w:rPr>
+          <w:rFonts w:ascii="Times New Roman" w:hAnsi="Times New Roman"/>
+          <w:sz w:val="28"/>
+          <w:szCs w:val="28"/>
+        </w:rPr>
+        <w:t xml:space="preserve"> </w:t>
+      </w:r>
+      <w:proofErr w:type="spellStart"/>
+      <w:r>
+        <w:rPr>
+          <w:rFonts w:ascii="Times New Roman" w:hAnsi="Times New Roman"/>
+          <w:sz w:val="28"/>
+          <w:szCs w:val="28"/>
+        </w:rPr>
+        <w:t>mesin</w:t>
+      </w:r>
+      <w:proofErr w:type="spellEnd"/>
+      <w:r>
+        <w:rPr>
+          <w:rFonts w:ascii="Times New Roman" w:hAnsi="Times New Roman"/>
+          <w:sz w:val="28"/>
+          <w:szCs w:val="28"/>
+        </w:rPr>
+        <w:t xml:space="preserve"> </w:t>
+      </w:r>
+      <w:proofErr w:type="spellStart"/>
+      <w:r>
+        <w:rPr>
+          <w:rFonts w:ascii="Times New Roman" w:hAnsi="Times New Roman"/>
+          <w:sz w:val="28"/>
+          <w:szCs w:val="28"/>
+        </w:rPr>
+        <w:t>cuci</w:t>
+      </w:r>
+      <w:proofErr w:type="spellEnd"/>
+      <w:r>
+        <w:rPr>
+          <w:rFonts w:ascii="Times New Roman" w:hAnsi="Times New Roman"/>
+          <w:sz w:val="28"/>
+          <w:szCs w:val="28"/>
+        </w:rPr>
+        <w:t xml:space="preserve"> dan </w:t>
+      </w:r>
+      <w:proofErr w:type="spellStart"/>
+      <w:r>
+        <w:rPr>
+          <w:rFonts w:ascii="Times New Roman" w:hAnsi="Times New Roman"/>
+          <w:sz w:val="28"/>
+          <w:szCs w:val="28"/>
+        </w:rPr>
+        <w:t>pengering</w:t>
+      </w:r>
+      <w:proofErr w:type="spellEnd"/>
+      <w:r>
+        <w:rPr>
+          <w:rFonts w:ascii="Times New Roman" w:hAnsi="Times New Roman"/>
+          <w:sz w:val="28"/>
+          <w:szCs w:val="28"/>
+        </w:rPr>
+        <w:t xml:space="preserve"> yang </w:t>
+      </w:r>
+      <w:proofErr w:type="spellStart"/>
+      <w:r>
+        <w:rPr>
+          <w:rFonts w:ascii="Times New Roman" w:hAnsi="Times New Roman"/>
+          <w:sz w:val="28"/>
+          <w:szCs w:val="28"/>
+        </w:rPr>
+        <w:t>mereka</w:t>
+      </w:r>
+      <w:proofErr w:type="spellEnd"/>
+      <w:r>
+        <w:rPr>
+          <w:rFonts w:ascii="Times New Roman" w:hAnsi="Times New Roman"/>
+          <w:sz w:val="28"/>
+          <w:szCs w:val="28"/>
+        </w:rPr>
+        <w:t xml:space="preserve"> </w:t>
+      </w:r>
+      <w:proofErr w:type="spellStart"/>
+      <w:r>
+        <w:rPr>
+          <w:rFonts w:ascii="Times New Roman" w:hAnsi="Times New Roman"/>
+          <w:sz w:val="28"/>
+          <w:szCs w:val="28"/>
+        </w:rPr>
+        <w:t>miliki</w:t>
+      </w:r>
+      <w:proofErr w:type="spellEnd"/>
+      <w:r>
+        <w:rPr>
+          <w:rFonts w:ascii="Times New Roman" w:hAnsi="Times New Roman"/>
+          <w:sz w:val="28"/>
+          <w:szCs w:val="28"/>
+        </w:rPr>
+        <w:t xml:space="preserve">. </w:t>
+      </w:r>
+    </w:p>
+    <w:p>
+      <w:pPr>
+        <w:rPr>
+          <w:rFonts w:ascii="Times New Roman" w:hAnsi="Times New Roman"/>
+          <w:sz w:val="28"/>
+          <w:szCs w:val="28"/>
+        </w:rPr>
+      </w:pPr>
+      <w:proofErr w:type="spellStart"/>
+      <w:r>
+        <w:rPr>
+          <w:rFonts w:ascii="Times New Roman" w:hAnsi="Times New Roman"/>
+          <w:sz w:val="28"/>
+          <w:szCs w:val="28"/>
+        </w:rPr>
+        <w:t>Dalam</w:t>
+      </w:r>
+      <w:proofErr w:type="spellEnd"/>
+      <w:r>
+        <w:rPr>
+          <w:rFonts w:ascii="Times New Roman" w:hAnsi="Times New Roman"/>
+          <w:sz w:val="28"/>
+          <w:szCs w:val="28"/>
+        </w:rPr>
+        <w:t xml:space="preserve"> </w:t>
+      </w:r>
+      <w:proofErr w:type="spellStart"/>
+      <w:r>
+        <w:rPr>
+          <w:rFonts w:ascii="Times New Roman" w:hAnsi="Times New Roman"/>
+          <w:sz w:val="28"/>
+          <w:szCs w:val="28"/>
+        </w:rPr>
+        <w:t>beberapa</w:t>
+      </w:r>
+      <w:proofErr w:type="spellEnd"/>
+      <w:r>
+        <w:rPr>
+          <w:rFonts w:ascii="Times New Roman" w:hAnsi="Times New Roman"/>
+          <w:sz w:val="28"/>
+          <w:szCs w:val="28"/>
+        </w:rPr>
+        <w:t xml:space="preserve"> </w:t>
+      </w:r>
+      <w:proofErr w:type="spellStart"/>
+      <w:r>
+        <w:rPr>
+          <w:rFonts w:ascii="Times New Roman" w:hAnsi="Times New Roman"/>
+          <w:sz w:val="28"/>
+          <w:szCs w:val="28"/>
+        </w:rPr>
+        <w:t>tahun</w:t>
+      </w:r>
+      <w:proofErr w:type="spellEnd"/>
+      <w:r>
+        <w:rPr>
+          <w:rFonts w:ascii="Times New Roman" w:hAnsi="Times New Roman"/>
+          <w:sz w:val="28"/>
+          <w:szCs w:val="28"/>
+        </w:rPr>
+        <w:t xml:space="preserve"> </w:t>
+      </w:r>
+      <w:proofErr w:type="spellStart"/>
+      <w:r>
+        <w:rPr>
+          <w:rFonts w:ascii="Times New Roman" w:hAnsi="Times New Roman"/>
+          <w:sz w:val="28"/>
+          <w:szCs w:val="28"/>
+        </w:rPr>
+        <w:t>terakhir</w:t>
+      </w:r>
+      <w:proofErr w:type="spellEnd"/>
+      <w:r>
+        <w:rPr>
+          <w:rFonts w:ascii="Times New Roman" w:hAnsi="Times New Roman"/>
+          <w:sz w:val="28"/>
+          <w:szCs w:val="28"/>
+        </w:rPr>
+        <w:t xml:space="preserve">, laundry app </w:t>
+      </w:r>
+      <w:proofErr w:type="spellStart"/>
+      <w:r>
+        <w:rPr>
+          <w:rFonts w:ascii="Times New Roman" w:hAnsi="Times New Roman"/>
+          <w:sz w:val="28"/>
+          <w:szCs w:val="28"/>
+        </w:rPr>
+        <w:t>semakin</w:t>
+      </w:r>
+      <w:proofErr w:type="spellEnd"/>
+      <w:r>
+        <w:rPr>
+          <w:rFonts w:ascii="Times New Roman" w:hAnsi="Times New Roman"/>
+          <w:sz w:val="28"/>
+          <w:szCs w:val="28"/>
+        </w:rPr>
+        <w:t xml:space="preserve"> </w:t>
+      </w:r>
+      <w:proofErr w:type="spellStart"/>
+      <w:r>
+        <w:rPr>
+          <w:rFonts w:ascii="Times New Roman" w:hAnsi="Times New Roman"/>
+          <w:sz w:val="28"/>
+          <w:szCs w:val="28"/>
+        </w:rPr>
+        <w:t>populer</w:t>
+      </w:r>
+      <w:proofErr w:type="spellEnd"/>
+      <w:r>
+        <w:rPr>
+          <w:rFonts w:ascii="Times New Roman" w:hAnsi="Times New Roman"/>
+          <w:sz w:val="28"/>
+          <w:szCs w:val="28"/>
+        </w:rPr>
+        <w:t xml:space="preserve"> di Indonesia dan di negara-negara lain. </w:t>
+      </w:r>
+    </w:p>
     <w:sectPr>
       <w:pgSz w:w="12240" w:h="15840"/>
       <w:pgMar w:top="1440" w:right="1440" w:bottom="1440" w:left="1440" w:header="720" w:footer="720" w:gutter="0"/>
@@ -411,7 +2469,10 @@
   <w:style w:type="paragraph" w:default="1" w:styleId="Normal">
     <w:name w:val="Normal"/>
     <w:qFormat/>
-    <w:rsid w:val="00AD2002"/>
+    <w:rsid w:val="004F467A"/>
+    <w:rPr>
+      <w:rFonts w:ascii="Calibri" w:eastAsia="Calibri" w:hAnsi="Calibri" w:cs="Times New Roman"/>
+    </w:rPr>
   </w:style>
   <w:style w:type="character" w:default="1" w:styleId="DefaultParagraphFont">
     <w:name w:val="Default Paragraph Font"/>
@@ -439,6 +2500,10 @@
     <w:uiPriority w:val="99"/>
     <w:semiHidden/>
     <w:unhideWhenUsed/>
+  </w:style>
+  <w:style w:type="character" w:customStyle="1" w:styleId="normaltextrun">
+    <w:name w:val="normaltextrun"/>
+    <w:rsid w:val="004F467A"/>
   </w:style>
 </w:styles>
 </file>

</xml_diff>

<commit_message>
Membuat Sprint review 1
</commit_message>
<xml_diff>
--- a/TIM HIJRAH.docx
+++ b/TIM HIJRAH.docx
@@ -1,6 +1,6 @@
 
 <file path=word/document.xml><?xml version="1.0" encoding="utf-8"?>
-<w:document xmlns:wpc="http://schemas.microsoft.com/office/word/2010/wordprocessingCanvas" xmlns:cx="http://schemas.microsoft.com/office/drawing/2014/chartex" xmlns:cx1="http://schemas.microsoft.com/office/drawing/2015/9/8/chartex" xmlns:cx2="http://schemas.microsoft.com/office/drawing/2015/10/21/chartex" xmlns:cx3="http://schemas.microsoft.com/office/drawing/2016/5/9/chartex" xmlns:cx4="http://schemas.microsoft.com/office/drawing/2016/5/10/chartex" xmlns:cx5="http://schemas.microsoft.com/office/drawing/2016/5/11/chartex" xmlns:cx6="http://schemas.microsoft.com/office/drawing/2016/5/12/chartex" xmlns:cx7="http://schemas.microsoft.com/office/drawing/2016/5/13/chartex" xmlns:cx8="http://schemas.microsoft.com/office/drawing/2016/5/14/chartex" xmlns:mc="http://schemas.openxmlformats.org/markup-compatibility/2006" xmlns:aink="http://schemas.microsoft.com/office/drawing/2016/ink" xmlns:am3d="http://schemas.microsoft.com/office/drawing/2017/model3d" xmlns:o="urn:schemas-microsoft-com:office:office" xmlns:oel="http://schemas.microsoft.com/office/2019/extlst" xmlns:r="http://schemas.openxmlformats.org/officeDocument/2006/relationships" xmlns:m="http://schemas.openxmlformats.org/officeDocument/2006/math" xmlns:v="urn:schemas-microsoft-com:vml" xmlns:wp14="http://schemas.microsoft.com/office/word/2010/wordprocessingDrawing" xmlns:wp="http://schemas.openxmlformats.org/drawingml/2006/wordprocessingDrawing" xmlns:w10="urn:schemas-microsoft-com:office:word" xmlns:w="http://schemas.openxmlformats.org/wordprocessingml/2006/main" xmlns:w14="http://schemas.microsoft.com/office/word/2010/wordml" xmlns:w15="http://schemas.microsoft.com/office/word/2012/wordml" xmlns:w16cex="http://schemas.microsoft.com/office/word/2018/wordml/cex" xmlns:w16cid="http://schemas.microsoft.com/office/word/2016/wordml/cid" xmlns:w16="http://schemas.microsoft.com/office/word/2018/wordml" xmlns:w16du="http://schemas.microsoft.com/office/word/2023/wordml/word16du" xmlns:w16sdtdh="http://schemas.microsoft.com/office/word/2020/wordml/sdtdatahash" xmlns:w16se="http://schemas.microsoft.com/office/word/2015/wordml/symex" xmlns:wpg="http://schemas.microsoft.com/office/word/2010/wordprocessingGroup" xmlns:wpi="http://schemas.microsoft.com/office/word/2010/wordprocessingInk" xmlns:wne="http://schemas.microsoft.com/office/word/2006/wordml" xmlns:wps="http://schemas.microsoft.com/office/word/2010/wordprocessingShape" mc:Ignorable="w14 w15 w16se w16cid w16 w16cex w16sdtdh wp14">
+<w:document xmlns:wpc="http://schemas.microsoft.com/office/word/2010/wordprocessingCanvas" xmlns:mc="http://schemas.openxmlformats.org/markup-compatibility/2006" xmlns:o="urn:schemas-microsoft-com:office:office" xmlns:r="http://schemas.openxmlformats.org/officeDocument/2006/relationships" xmlns:m="http://schemas.openxmlformats.org/officeDocument/2006/math" xmlns:v="urn:schemas-microsoft-com:vml" xmlns:wp14="http://schemas.microsoft.com/office/word/2010/wordprocessingDrawing" xmlns:wp="http://schemas.openxmlformats.org/drawingml/2006/wordprocessingDrawing" xmlns:w10="urn:schemas-microsoft-com:office:word" xmlns:w="http://schemas.openxmlformats.org/wordprocessingml/2006/main" xmlns:w14="http://schemas.microsoft.com/office/word/2010/wordml" xmlns:wpg="http://schemas.microsoft.com/office/word/2010/wordprocessingGroup" xmlns:wpi="http://schemas.microsoft.com/office/word/2010/wordprocessingInk" xmlns:wne="http://schemas.microsoft.com/office/word/2006/wordml" xmlns:wps="http://schemas.microsoft.com/office/word/2010/wordprocessingShape" mc:Ignorable="w14 wp14">
   <w:body>
     <w:p>
       <w:pPr>
@@ -96,7 +96,7 @@
                     </pic:cNvPicPr>
                   </pic:nvPicPr>
                   <pic:blipFill>
-                    <a:blip r:embed="rId6">
+                    <a:blip r:embed="rId8">
                       <a:extLst>
                         <a:ext uri="{28A0092B-C50C-407E-A947-70E740481C1C}">
                           <a14:useLocalDpi xmlns:a14="http://schemas.microsoft.com/office/drawing/2010/main" val="0"/>
@@ -779,7 +779,25 @@
           <w:sz w:val="28"/>
           <w:szCs w:val="28"/>
         </w:rPr>
-        <w:t xml:space="preserve"> dan </w:t>
+        <w:t xml:space="preserve"> </w:t>
+      </w:r>
+      <w:proofErr w:type="spellStart"/>
+      <w:r>
+        <w:rPr>
+          <w:rFonts w:ascii="Times New Roman" w:hAnsi="Times New Roman"/>
+          <w:sz w:val="28"/>
+          <w:szCs w:val="28"/>
+        </w:rPr>
+        <w:t>dan</w:t>
+      </w:r>
+      <w:proofErr w:type="spellEnd"/>
+      <w:r>
+        <w:rPr>
+          <w:rFonts w:ascii="Times New Roman" w:hAnsi="Times New Roman"/>
+          <w:sz w:val="28"/>
+          <w:szCs w:val="28"/>
+        </w:rPr>
+        <w:t xml:space="preserve"> </w:t>
       </w:r>
       <w:proofErr w:type="spellStart"/>
       <w:r>
@@ -815,7 +833,25 @@
           <w:sz w:val="28"/>
           <w:szCs w:val="28"/>
         </w:rPr>
-        <w:t xml:space="preserve"> oleh </w:t>
+        <w:t xml:space="preserve"> </w:t>
+      </w:r>
+      <w:proofErr w:type="spellStart"/>
+      <w:r>
+        <w:rPr>
+          <w:rFonts w:ascii="Times New Roman" w:hAnsi="Times New Roman"/>
+          <w:sz w:val="28"/>
+          <w:szCs w:val="28"/>
+        </w:rPr>
+        <w:t>oleh</w:t>
+      </w:r>
+      <w:proofErr w:type="spellEnd"/>
+      <w:r>
+        <w:rPr>
+          <w:rFonts w:ascii="Times New Roman" w:hAnsi="Times New Roman"/>
+          <w:sz w:val="28"/>
+          <w:szCs w:val="28"/>
+        </w:rPr>
+        <w:t xml:space="preserve"> </w:t>
       </w:r>
       <w:proofErr w:type="spellStart"/>
       <w:r>
@@ -1094,7 +1130,25 @@
           <w:sz w:val="28"/>
           <w:szCs w:val="28"/>
         </w:rPr>
-        <w:t xml:space="preserve"> di mana </w:t>
+        <w:t xml:space="preserve"> di </w:t>
+      </w:r>
+      <w:proofErr w:type="spellStart"/>
+      <w:r>
+        <w:rPr>
+          <w:rFonts w:ascii="Times New Roman" w:hAnsi="Times New Roman"/>
+          <w:sz w:val="28"/>
+          <w:szCs w:val="28"/>
+        </w:rPr>
+        <w:t>mana</w:t>
+      </w:r>
+      <w:proofErr w:type="spellEnd"/>
+      <w:r>
+        <w:rPr>
+          <w:rFonts w:ascii="Times New Roman" w:hAnsi="Times New Roman"/>
+          <w:sz w:val="28"/>
+          <w:szCs w:val="28"/>
+        </w:rPr>
+        <w:t xml:space="preserve"> </w:t>
       </w:r>
       <w:proofErr w:type="spellStart"/>
       <w:r>
@@ -1292,7 +1346,25 @@
           <w:sz w:val="28"/>
           <w:szCs w:val="28"/>
         </w:rPr>
-        <w:t xml:space="preserve"> dan </w:t>
+        <w:t xml:space="preserve"> </w:t>
+      </w:r>
+      <w:proofErr w:type="spellStart"/>
+      <w:r>
+        <w:rPr>
+          <w:rFonts w:ascii="Times New Roman" w:hAnsi="Times New Roman"/>
+          <w:sz w:val="28"/>
+          <w:szCs w:val="28"/>
+        </w:rPr>
+        <w:t>dan</w:t>
+      </w:r>
+      <w:proofErr w:type="spellEnd"/>
+      <w:r>
+        <w:rPr>
+          <w:rFonts w:ascii="Times New Roman" w:hAnsi="Times New Roman"/>
+          <w:sz w:val="28"/>
+          <w:szCs w:val="28"/>
+        </w:rPr>
+        <w:t xml:space="preserve"> </w:t>
       </w:r>
       <w:proofErr w:type="spellStart"/>
       <w:r>
@@ -1418,7 +1490,25 @@
           <w:sz w:val="28"/>
           <w:szCs w:val="28"/>
         </w:rPr>
-        <w:t xml:space="preserve"> oleh orang lain.</w:t>
+        <w:t xml:space="preserve"> </w:t>
+      </w:r>
+      <w:proofErr w:type="spellStart"/>
+      <w:r>
+        <w:rPr>
+          <w:rFonts w:ascii="Times New Roman" w:hAnsi="Times New Roman"/>
+          <w:sz w:val="28"/>
+          <w:szCs w:val="28"/>
+        </w:rPr>
+        <w:t>oleh</w:t>
+      </w:r>
+      <w:proofErr w:type="spellEnd"/>
+      <w:r>
+        <w:rPr>
+          <w:rFonts w:ascii="Times New Roman" w:hAnsi="Times New Roman"/>
+          <w:sz w:val="28"/>
+          <w:szCs w:val="28"/>
+        </w:rPr>
+        <w:t xml:space="preserve"> orang lain.</w:t>
       </w:r>
     </w:p>
     <w:p>
@@ -1429,13 +1519,23 @@
           <w:szCs w:val="28"/>
         </w:rPr>
       </w:pPr>
-      <w:r>
-        <w:rPr>
-          <w:rFonts w:ascii="Times New Roman" w:hAnsi="Times New Roman"/>
-          <w:sz w:val="28"/>
-          <w:szCs w:val="28"/>
-        </w:rPr>
-        <w:t xml:space="preserve">Oleh </w:t>
+      <w:proofErr w:type="spellStart"/>
+      <w:r>
+        <w:rPr>
+          <w:rFonts w:ascii="Times New Roman" w:hAnsi="Times New Roman"/>
+          <w:sz w:val="28"/>
+          <w:szCs w:val="28"/>
+        </w:rPr>
+        <w:t>Oleh</w:t>
+      </w:r>
+      <w:proofErr w:type="spellEnd"/>
+      <w:r>
+        <w:rPr>
+          <w:rFonts w:ascii="Times New Roman" w:hAnsi="Times New Roman"/>
+          <w:sz w:val="28"/>
+          <w:szCs w:val="28"/>
+        </w:rPr>
+        <w:t xml:space="preserve"> </w:t>
       </w:r>
       <w:proofErr w:type="spellStart"/>
       <w:r>
@@ -1831,7 +1931,25 @@
           <w:sz w:val="28"/>
           <w:szCs w:val="28"/>
         </w:rPr>
-        <w:t xml:space="preserve">, dan </w:t>
+        <w:t xml:space="preserve">, </w:t>
+      </w:r>
+      <w:proofErr w:type="spellStart"/>
+      <w:r>
+        <w:rPr>
+          <w:rFonts w:ascii="Times New Roman" w:hAnsi="Times New Roman"/>
+          <w:sz w:val="28"/>
+          <w:szCs w:val="28"/>
+        </w:rPr>
+        <w:t>dan</w:t>
+      </w:r>
+      <w:proofErr w:type="spellEnd"/>
+      <w:r>
+        <w:rPr>
+          <w:rFonts w:ascii="Times New Roman" w:hAnsi="Times New Roman"/>
+          <w:sz w:val="28"/>
+          <w:szCs w:val="28"/>
+        </w:rPr>
+        <w:t xml:space="preserve"> </w:t>
       </w:r>
       <w:proofErr w:type="spellStart"/>
       <w:r>
@@ -1966,7 +2084,25 @@
           <w:sz w:val="28"/>
           <w:szCs w:val="28"/>
         </w:rPr>
-        <w:t xml:space="preserve"> juga </w:t>
+        <w:t xml:space="preserve"> </w:t>
+      </w:r>
+      <w:proofErr w:type="spellStart"/>
+      <w:r>
+        <w:rPr>
+          <w:rFonts w:ascii="Times New Roman" w:hAnsi="Times New Roman"/>
+          <w:sz w:val="28"/>
+          <w:szCs w:val="28"/>
+        </w:rPr>
+        <w:t>juga</w:t>
+      </w:r>
+      <w:proofErr w:type="spellEnd"/>
+      <w:r>
+        <w:rPr>
+          <w:rFonts w:ascii="Times New Roman" w:hAnsi="Times New Roman"/>
+          <w:sz w:val="28"/>
+          <w:szCs w:val="28"/>
+        </w:rPr>
+        <w:t xml:space="preserve"> </w:t>
       </w:r>
       <w:proofErr w:type="spellStart"/>
       <w:r>
@@ -2542,7 +2678,25 @@
           <w:sz w:val="28"/>
           <w:szCs w:val="28"/>
         </w:rPr>
-        <w:t xml:space="preserve"> dan </w:t>
+        <w:t xml:space="preserve"> </w:t>
+      </w:r>
+      <w:proofErr w:type="spellStart"/>
+      <w:r>
+        <w:rPr>
+          <w:rFonts w:ascii="Times New Roman" w:hAnsi="Times New Roman"/>
+          <w:sz w:val="28"/>
+          <w:szCs w:val="28"/>
+        </w:rPr>
+        <w:t>dan</w:t>
+      </w:r>
+      <w:proofErr w:type="spellEnd"/>
+      <w:r>
+        <w:rPr>
+          <w:rFonts w:ascii="Times New Roman" w:hAnsi="Times New Roman"/>
+          <w:sz w:val="28"/>
+          <w:szCs w:val="28"/>
+        </w:rPr>
+        <w:t xml:space="preserve"> </w:t>
       </w:r>
       <w:proofErr w:type="spellStart"/>
       <w:r>
@@ -2750,7 +2904,25 @@
           <w:sz w:val="28"/>
           <w:szCs w:val="28"/>
         </w:rPr>
-        <w:t xml:space="preserve"> dan </w:t>
+        <w:t xml:space="preserve"> </w:t>
+      </w:r>
+      <w:proofErr w:type="spellStart"/>
+      <w:r>
+        <w:rPr>
+          <w:rFonts w:ascii="Times New Roman" w:hAnsi="Times New Roman"/>
+          <w:sz w:val="28"/>
+          <w:szCs w:val="28"/>
+        </w:rPr>
+        <w:t>dan</w:t>
+      </w:r>
+      <w:proofErr w:type="spellEnd"/>
+      <w:r>
+        <w:rPr>
+          <w:rFonts w:ascii="Times New Roman" w:hAnsi="Times New Roman"/>
+          <w:sz w:val="28"/>
+          <w:szCs w:val="28"/>
+        </w:rPr>
+        <w:t xml:space="preserve"> </w:t>
       </w:r>
       <w:proofErr w:type="spellStart"/>
       <w:r>
@@ -3044,6 +3216,7 @@
           <w:szCs w:val="40"/>
           <w:lang w:val="id-ID"/>
         </w:rPr>
+        <w:lastRenderedPageBreak/>
         <w:t>Produck Backlog Report</w:t>
       </w:r>
     </w:p>
@@ -3671,11 +3844,19 @@
                 <w:rFonts w:ascii="Times New Roman" w:hAnsi="Times New Roman"/>
               </w:rPr>
             </w:pPr>
-            <w:r>
-              <w:rPr>
-                <w:rFonts w:ascii="Times New Roman" w:hAnsi="Times New Roman"/>
-              </w:rPr>
-              <w:t xml:space="preserve">Saya </w:t>
+            <w:proofErr w:type="spellStart"/>
+            <w:r>
+              <w:rPr>
+                <w:rFonts w:ascii="Times New Roman" w:hAnsi="Times New Roman"/>
+              </w:rPr>
+              <w:t>Saya</w:t>
+            </w:r>
+            <w:proofErr w:type="spellEnd"/>
+            <w:r>
+              <w:rPr>
+                <w:rFonts w:ascii="Times New Roman" w:hAnsi="Times New Roman"/>
+              </w:rPr>
+              <w:t xml:space="preserve"> </w:t>
             </w:r>
             <w:proofErr w:type="spellStart"/>
             <w:r>
@@ -4038,11 +4219,19 @@
                 <w:rFonts w:ascii="Times New Roman" w:hAnsi="Times New Roman"/>
               </w:rPr>
             </w:pPr>
-            <w:r>
-              <w:rPr>
-                <w:rFonts w:ascii="Times New Roman" w:hAnsi="Times New Roman"/>
-              </w:rPr>
-              <w:t xml:space="preserve">Saya </w:t>
+            <w:proofErr w:type="spellStart"/>
+            <w:r>
+              <w:rPr>
+                <w:rFonts w:ascii="Times New Roman" w:hAnsi="Times New Roman"/>
+              </w:rPr>
+              <w:t>Saya</w:t>
+            </w:r>
+            <w:proofErr w:type="spellEnd"/>
+            <w:r>
+              <w:rPr>
+                <w:rFonts w:ascii="Times New Roman" w:hAnsi="Times New Roman"/>
+              </w:rPr>
+              <w:t xml:space="preserve"> </w:t>
             </w:r>
             <w:proofErr w:type="spellStart"/>
             <w:r>
@@ -4361,11 +4550,19 @@
                 <w:rFonts w:ascii="Times New Roman" w:hAnsi="Times New Roman"/>
               </w:rPr>
             </w:pPr>
-            <w:r>
-              <w:rPr>
-                <w:rFonts w:ascii="Times New Roman" w:hAnsi="Times New Roman"/>
-              </w:rPr>
-              <w:t xml:space="preserve">Saya </w:t>
+            <w:proofErr w:type="spellStart"/>
+            <w:r>
+              <w:rPr>
+                <w:rFonts w:ascii="Times New Roman" w:hAnsi="Times New Roman"/>
+              </w:rPr>
+              <w:t>Saya</w:t>
+            </w:r>
+            <w:proofErr w:type="spellEnd"/>
+            <w:r>
+              <w:rPr>
+                <w:rFonts w:ascii="Times New Roman" w:hAnsi="Times New Roman"/>
+              </w:rPr>
+              <w:t xml:space="preserve"> </w:t>
             </w:r>
             <w:proofErr w:type="spellStart"/>
             <w:r>
@@ -4709,13 +4906,23 @@
                 <w:szCs w:val="22"/>
               </w:rPr>
             </w:pPr>
-            <w:r>
-              <w:rPr>
-                <w:rFonts w:ascii="Times New Roman" w:hAnsi="Times New Roman"/>
-                <w:sz w:val="22"/>
-                <w:szCs w:val="22"/>
-              </w:rPr>
-              <w:t xml:space="preserve">Saya </w:t>
+            <w:proofErr w:type="spellStart"/>
+            <w:r>
+              <w:rPr>
+                <w:rFonts w:ascii="Times New Roman" w:hAnsi="Times New Roman"/>
+                <w:sz w:val="22"/>
+                <w:szCs w:val="22"/>
+              </w:rPr>
+              <w:t>Saya</w:t>
+            </w:r>
+            <w:proofErr w:type="spellEnd"/>
+            <w:r>
+              <w:rPr>
+                <w:rFonts w:ascii="Times New Roman" w:hAnsi="Times New Roman"/>
+                <w:sz w:val="22"/>
+                <w:szCs w:val="22"/>
+              </w:rPr>
+              <w:t xml:space="preserve"> </w:t>
             </w:r>
             <w:proofErr w:type="spellStart"/>
             <w:r>
@@ -5259,7 +5466,25 @@
                 <w:sz w:val="22"/>
                 <w:szCs w:val="22"/>
               </w:rPr>
-              <w:t xml:space="preserve"> dan </w:t>
+              <w:t xml:space="preserve"> </w:t>
+            </w:r>
+            <w:proofErr w:type="spellStart"/>
+            <w:r>
+              <w:rPr>
+                <w:rFonts w:ascii="Times New Roman" w:hAnsi="Times New Roman"/>
+                <w:sz w:val="22"/>
+                <w:szCs w:val="22"/>
+              </w:rPr>
+              <w:t>dan</w:t>
+            </w:r>
+            <w:proofErr w:type="spellEnd"/>
+            <w:r>
+              <w:rPr>
+                <w:rFonts w:ascii="Times New Roman" w:hAnsi="Times New Roman"/>
+                <w:sz w:val="22"/>
+                <w:szCs w:val="22"/>
+              </w:rPr>
+              <w:t xml:space="preserve"> </w:t>
             </w:r>
             <w:proofErr w:type="spellStart"/>
             <w:r>
@@ -5294,13 +5519,23 @@
                 <w:szCs w:val="22"/>
               </w:rPr>
             </w:pPr>
-            <w:r>
-              <w:rPr>
-                <w:rFonts w:ascii="Times New Roman" w:hAnsi="Times New Roman"/>
-                <w:sz w:val="22"/>
-                <w:szCs w:val="22"/>
-              </w:rPr>
-              <w:t xml:space="preserve">Saya </w:t>
+            <w:proofErr w:type="spellStart"/>
+            <w:r>
+              <w:rPr>
+                <w:rFonts w:ascii="Times New Roman" w:hAnsi="Times New Roman"/>
+                <w:sz w:val="22"/>
+                <w:szCs w:val="22"/>
+              </w:rPr>
+              <w:t>Saya</w:t>
+            </w:r>
+            <w:proofErr w:type="spellEnd"/>
+            <w:r>
+              <w:rPr>
+                <w:rFonts w:ascii="Times New Roman" w:hAnsi="Times New Roman"/>
+                <w:sz w:val="22"/>
+                <w:szCs w:val="22"/>
+              </w:rPr>
+              <w:t xml:space="preserve"> </w:t>
             </w:r>
             <w:proofErr w:type="spellStart"/>
             <w:r>
@@ -5644,13 +5879,23 @@
                 <w:szCs w:val="22"/>
               </w:rPr>
             </w:pPr>
-            <w:r>
-              <w:rPr>
-                <w:rFonts w:ascii="Times New Roman" w:hAnsi="Times New Roman"/>
-                <w:sz w:val="22"/>
-                <w:szCs w:val="22"/>
-              </w:rPr>
-              <w:t xml:space="preserve">Saya </w:t>
+            <w:proofErr w:type="spellStart"/>
+            <w:r>
+              <w:rPr>
+                <w:rFonts w:ascii="Times New Roman" w:hAnsi="Times New Roman"/>
+                <w:sz w:val="22"/>
+                <w:szCs w:val="22"/>
+              </w:rPr>
+              <w:t>Saya</w:t>
+            </w:r>
+            <w:proofErr w:type="spellEnd"/>
+            <w:r>
+              <w:rPr>
+                <w:rFonts w:ascii="Times New Roman" w:hAnsi="Times New Roman"/>
+                <w:sz w:val="22"/>
+                <w:szCs w:val="22"/>
+              </w:rPr>
+              <w:t xml:space="preserve"> </w:t>
             </w:r>
             <w:proofErr w:type="spellStart"/>
             <w:r>
@@ -5985,6 +6230,7 @@
           <w:sz w:val="40"/>
           <w:szCs w:val="40"/>
         </w:rPr>
+        <w:lastRenderedPageBreak/>
         <w:t>Sprint Backlog</w:t>
       </w:r>
     </w:p>
@@ -6235,11 +6481,19 @@
                 <w:lang w:val="id-ID"/>
               </w:rPr>
             </w:pPr>
-            <w:r>
-              <w:rPr>
-                <w:rFonts w:ascii="Times New Roman" w:hAnsi="Times New Roman"/>
-              </w:rPr>
-              <w:t xml:space="preserve">Saya </w:t>
+            <w:proofErr w:type="spellStart"/>
+            <w:r>
+              <w:rPr>
+                <w:rFonts w:ascii="Times New Roman" w:hAnsi="Times New Roman"/>
+              </w:rPr>
+              <w:t>Saya</w:t>
+            </w:r>
+            <w:proofErr w:type="spellEnd"/>
+            <w:r>
+              <w:rPr>
+                <w:rFonts w:ascii="Times New Roman" w:hAnsi="Times New Roman"/>
+              </w:rPr>
+              <w:t xml:space="preserve"> </w:t>
             </w:r>
             <w:proofErr w:type="spellStart"/>
             <w:r>
@@ -6957,13 +7211,23 @@
                 <w:lang w:val="id-ID"/>
               </w:rPr>
             </w:pPr>
-            <w:r>
-              <w:rPr>
-                <w:rFonts w:ascii="Times New Roman" w:hAnsi="Times New Roman"/>
-                <w:sz w:val="22"/>
-                <w:szCs w:val="22"/>
-              </w:rPr>
-              <w:t xml:space="preserve">Saya </w:t>
+            <w:proofErr w:type="spellStart"/>
+            <w:r>
+              <w:rPr>
+                <w:rFonts w:ascii="Times New Roman" w:hAnsi="Times New Roman"/>
+                <w:sz w:val="22"/>
+                <w:szCs w:val="22"/>
+              </w:rPr>
+              <w:t>Saya</w:t>
+            </w:r>
+            <w:proofErr w:type="spellEnd"/>
+            <w:r>
+              <w:rPr>
+                <w:rFonts w:ascii="Times New Roman" w:hAnsi="Times New Roman"/>
+                <w:sz w:val="22"/>
+                <w:szCs w:val="22"/>
+              </w:rPr>
+              <w:t xml:space="preserve"> </w:t>
             </w:r>
             <w:proofErr w:type="spellStart"/>
             <w:r>
@@ -7674,6 +7938,1816 @@
           <w:bCs/>
           <w:sz w:val="40"/>
           <w:szCs w:val="40"/>
+          <w:lang w:val="id-ID"/>
+        </w:rPr>
+      </w:pPr>
+    </w:p>
+    <w:p>
+      <w:pPr>
+        <w:rPr>
+          <w:rFonts w:ascii="Times New Roman" w:hAnsi="Times New Roman"/>
+          <w:b/>
+          <w:bCs/>
+          <w:sz w:val="40"/>
+          <w:szCs w:val="40"/>
+          <w:lang w:val="id-ID"/>
+        </w:rPr>
+      </w:pPr>
+    </w:p>
+    <w:p>
+      <w:pPr>
+        <w:rPr>
+          <w:rFonts w:ascii="Times New Roman" w:hAnsi="Times New Roman"/>
+          <w:b/>
+          <w:bCs/>
+          <w:sz w:val="40"/>
+          <w:szCs w:val="40"/>
+          <w:lang w:val="id-ID"/>
+        </w:rPr>
+      </w:pPr>
+    </w:p>
+    <w:p>
+      <w:pPr>
+        <w:rPr>
+          <w:rFonts w:ascii="Times New Roman" w:hAnsi="Times New Roman"/>
+          <w:b/>
+          <w:bCs/>
+          <w:sz w:val="40"/>
+          <w:szCs w:val="40"/>
+          <w:lang w:val="id-ID"/>
+        </w:rPr>
+      </w:pPr>
+      <w:r>
+        <w:rPr>
+          <w:rFonts w:ascii="Times New Roman" w:hAnsi="Times New Roman"/>
+          <w:b/>
+          <w:bCs/>
+          <w:sz w:val="40"/>
+          <w:szCs w:val="40"/>
+          <w:lang w:val="id-ID"/>
+        </w:rPr>
+        <w:lastRenderedPageBreak/>
+        <w:t>Ta</w:t>
+      </w:r>
+      <w:r>
+        <w:rPr>
+          <w:rFonts w:ascii="Times New Roman" w:hAnsi="Times New Roman"/>
+          <w:b/>
+          <w:bCs/>
+          <w:sz w:val="40"/>
+          <w:szCs w:val="40"/>
+          <w:lang w:val="id-ID"/>
+        </w:rPr>
+        <w:t>bel report daily scrum meeting</w:t>
+      </w:r>
+    </w:p>
+    <w:tbl>
+      <w:tblPr>
+        <w:tblStyle w:val="TableGrid"/>
+        <w:tblW w:w="11225" w:type="dxa"/>
+        <w:tblInd w:w="-743" w:type="dxa"/>
+        <w:tblLook w:val="04A0" w:firstRow="1" w:lastRow="0" w:firstColumn="1" w:lastColumn="0" w:noHBand="0" w:noVBand="1"/>
+      </w:tblPr>
+      <w:tblGrid>
+        <w:gridCol w:w="567"/>
+        <w:gridCol w:w="1844"/>
+        <w:gridCol w:w="1701"/>
+        <w:gridCol w:w="2551"/>
+        <w:gridCol w:w="2817"/>
+        <w:gridCol w:w="1745"/>
+      </w:tblGrid>
+      <w:tr>
+        <w:trPr>
+          <w:trHeight w:val="1092"/>
+        </w:trPr>
+        <w:tc>
+          <w:tcPr>
+            <w:tcW w:w="567" w:type="dxa"/>
+            <w:vAlign w:val="center"/>
+          </w:tcPr>
+          <w:p>
+            <w:pPr>
+              <w:jc w:val="center"/>
+              <w:rPr>
+                <w:rFonts w:ascii="Times New Roman" w:hAnsi="Times New Roman"/>
+                <w:b/>
+                <w:bCs/>
+                <w:sz w:val="26"/>
+                <w:szCs w:val="26"/>
+                <w:lang w:val="id-ID"/>
+              </w:rPr>
+            </w:pPr>
+            <w:r>
+              <w:rPr>
+                <w:rFonts w:ascii="Times New Roman" w:hAnsi="Times New Roman"/>
+                <w:b/>
+                <w:bCs/>
+                <w:sz w:val="26"/>
+                <w:szCs w:val="26"/>
+                <w:lang w:val="id-ID"/>
+              </w:rPr>
+              <w:t>No</w:t>
+            </w:r>
+          </w:p>
+        </w:tc>
+        <w:tc>
+          <w:tcPr>
+            <w:tcW w:w="1844" w:type="dxa"/>
+            <w:vAlign w:val="center"/>
+          </w:tcPr>
+          <w:p>
+            <w:pPr>
+              <w:jc w:val="center"/>
+              <w:rPr>
+                <w:rFonts w:ascii="Times New Roman" w:hAnsi="Times New Roman"/>
+                <w:b/>
+                <w:bCs/>
+                <w:sz w:val="26"/>
+                <w:szCs w:val="26"/>
+                <w:lang w:val="id-ID"/>
+              </w:rPr>
+            </w:pPr>
+            <w:r>
+              <w:rPr>
+                <w:rFonts w:ascii="Times New Roman" w:hAnsi="Times New Roman"/>
+                <w:b/>
+                <w:bCs/>
+                <w:sz w:val="26"/>
+                <w:szCs w:val="26"/>
+                <w:lang w:val="id-ID"/>
+              </w:rPr>
+              <w:t>Nama</w:t>
+            </w:r>
+          </w:p>
+        </w:tc>
+        <w:tc>
+          <w:tcPr>
+            <w:tcW w:w="1701" w:type="dxa"/>
+            <w:vAlign w:val="center"/>
+          </w:tcPr>
+          <w:p>
+            <w:pPr>
+              <w:jc w:val="center"/>
+              <w:rPr>
+                <w:rFonts w:ascii="Times New Roman" w:hAnsi="Times New Roman"/>
+                <w:b/>
+                <w:bCs/>
+                <w:sz w:val="26"/>
+                <w:szCs w:val="26"/>
+                <w:lang w:val="id-ID"/>
+              </w:rPr>
+            </w:pPr>
+            <w:r>
+              <w:rPr>
+                <w:rFonts w:ascii="Times New Roman" w:hAnsi="Times New Roman"/>
+                <w:b/>
+                <w:bCs/>
+                <w:sz w:val="26"/>
+                <w:szCs w:val="26"/>
+                <w:lang w:val="id-ID"/>
+              </w:rPr>
+              <w:t>Tanggal</w:t>
+            </w:r>
+          </w:p>
+        </w:tc>
+        <w:tc>
+          <w:tcPr>
+            <w:tcW w:w="2551" w:type="dxa"/>
+            <w:vAlign w:val="center"/>
+          </w:tcPr>
+          <w:p>
+            <w:pPr>
+              <w:jc w:val="center"/>
+              <w:rPr>
+                <w:rFonts w:ascii="Times New Roman" w:hAnsi="Times New Roman"/>
+                <w:b/>
+                <w:bCs/>
+                <w:sz w:val="26"/>
+                <w:szCs w:val="26"/>
+                <w:lang w:val="id-ID"/>
+              </w:rPr>
+            </w:pPr>
+            <w:r>
+              <w:rPr>
+                <w:rFonts w:ascii="Times New Roman" w:hAnsi="Times New Roman"/>
+                <w:b/>
+                <w:bCs/>
+                <w:sz w:val="26"/>
+                <w:szCs w:val="26"/>
+                <w:lang w:val="id-ID"/>
+              </w:rPr>
+              <w:t>Apa yang sudah dikerjakan</w:t>
+            </w:r>
+          </w:p>
+        </w:tc>
+        <w:tc>
+          <w:tcPr>
+            <w:tcW w:w="2817" w:type="dxa"/>
+            <w:vAlign w:val="center"/>
+          </w:tcPr>
+          <w:p>
+            <w:pPr>
+              <w:jc w:val="center"/>
+              <w:rPr>
+                <w:rFonts w:ascii="Times New Roman" w:hAnsi="Times New Roman"/>
+                <w:b/>
+                <w:bCs/>
+                <w:sz w:val="26"/>
+                <w:szCs w:val="26"/>
+                <w:lang w:val="id-ID"/>
+              </w:rPr>
+            </w:pPr>
+            <w:r>
+              <w:rPr>
+                <w:rFonts w:ascii="Times New Roman" w:hAnsi="Times New Roman"/>
+                <w:b/>
+                <w:bCs/>
+                <w:sz w:val="26"/>
+                <w:szCs w:val="26"/>
+                <w:lang w:val="id-ID"/>
+              </w:rPr>
+              <w:t>Kendala yang dihadapi</w:t>
+            </w:r>
+          </w:p>
+        </w:tc>
+        <w:tc>
+          <w:tcPr>
+            <w:tcW w:w="1745" w:type="dxa"/>
+            <w:vAlign w:val="center"/>
+          </w:tcPr>
+          <w:p>
+            <w:pPr>
+              <w:jc w:val="center"/>
+              <w:rPr>
+                <w:rFonts w:ascii="Times New Roman" w:hAnsi="Times New Roman"/>
+                <w:b/>
+                <w:bCs/>
+                <w:sz w:val="26"/>
+                <w:szCs w:val="26"/>
+                <w:lang w:val="id-ID"/>
+              </w:rPr>
+            </w:pPr>
+            <w:r>
+              <w:rPr>
+                <w:rFonts w:ascii="Times New Roman" w:hAnsi="Times New Roman"/>
+                <w:b/>
+                <w:bCs/>
+                <w:sz w:val="26"/>
+                <w:szCs w:val="26"/>
+                <w:lang w:val="id-ID"/>
+              </w:rPr>
+              <w:t>Rencana untuk hari ini</w:t>
+            </w:r>
+          </w:p>
+        </w:tc>
+      </w:tr>
+      <w:tr>
+        <w:trPr>
+          <w:trHeight w:val="839"/>
+        </w:trPr>
+        <w:tc>
+          <w:tcPr>
+            <w:tcW w:w="567" w:type="dxa"/>
+            <w:vAlign w:val="center"/>
+          </w:tcPr>
+          <w:p>
+            <w:pPr>
+              <w:jc w:val="center"/>
+              <w:rPr>
+                <w:rFonts w:ascii="Times New Roman" w:hAnsi="Times New Roman"/>
+                <w:b/>
+                <w:bCs/>
+                <w:sz w:val="26"/>
+                <w:szCs w:val="26"/>
+                <w:lang w:val="id-ID"/>
+              </w:rPr>
+            </w:pPr>
+            <w:r>
+              <w:rPr>
+                <w:rFonts w:ascii="Times New Roman" w:hAnsi="Times New Roman"/>
+                <w:b/>
+                <w:bCs/>
+                <w:sz w:val="26"/>
+                <w:szCs w:val="26"/>
+                <w:lang w:val="id-ID"/>
+              </w:rPr>
+              <w:t>1</w:t>
+            </w:r>
+          </w:p>
+        </w:tc>
+        <w:tc>
+          <w:tcPr>
+            <w:tcW w:w="1844" w:type="dxa"/>
+            <w:vAlign w:val="center"/>
+          </w:tcPr>
+          <w:p>
+            <w:pPr>
+              <w:rPr>
+                <w:rFonts w:ascii="Times New Roman" w:hAnsi="Times New Roman"/>
+                <w:bCs/>
+                <w:sz w:val="24"/>
+                <w:szCs w:val="24"/>
+                <w:lang w:val="id-ID"/>
+              </w:rPr>
+            </w:pPr>
+            <w:r>
+              <w:rPr>
+                <w:rFonts w:ascii="Times New Roman" w:hAnsi="Times New Roman"/>
+                <w:bCs/>
+                <w:sz w:val="24"/>
+                <w:szCs w:val="24"/>
+                <w:lang w:val="id-ID"/>
+              </w:rPr>
+              <w:t>Arya</w:t>
+            </w:r>
+          </w:p>
+        </w:tc>
+        <w:tc>
+          <w:tcPr>
+            <w:tcW w:w="1701" w:type="dxa"/>
+            <w:vAlign w:val="center"/>
+          </w:tcPr>
+          <w:p>
+            <w:pPr>
+              <w:rPr>
+                <w:rFonts w:ascii="Times New Roman" w:hAnsi="Times New Roman"/>
+                <w:bCs/>
+                <w:sz w:val="24"/>
+                <w:szCs w:val="24"/>
+                <w:lang w:val="id-ID"/>
+              </w:rPr>
+            </w:pPr>
+            <w:r>
+              <w:rPr>
+                <w:rFonts w:ascii="Times New Roman" w:hAnsi="Times New Roman"/>
+                <w:bCs/>
+                <w:sz w:val="24"/>
+                <w:szCs w:val="24"/>
+                <w:lang w:val="id-ID"/>
+              </w:rPr>
+              <w:t>01</w:t>
+            </w:r>
+            <w:r>
+              <w:rPr>
+                <w:rFonts w:ascii="Times New Roman" w:hAnsi="Times New Roman"/>
+                <w:bCs/>
+                <w:sz w:val="24"/>
+                <w:szCs w:val="24"/>
+                <w:lang w:val="id-ID"/>
+              </w:rPr>
+              <w:t>/05/2023</w:t>
+            </w:r>
+          </w:p>
+        </w:tc>
+        <w:tc>
+          <w:tcPr>
+            <w:tcW w:w="2551" w:type="dxa"/>
+            <w:vAlign w:val="center"/>
+          </w:tcPr>
+          <w:p>
+            <w:pPr>
+              <w:rPr>
+                <w:rFonts w:ascii="Times New Roman" w:hAnsi="Times New Roman"/>
+                <w:bCs/>
+                <w:sz w:val="26"/>
+                <w:szCs w:val="26"/>
+                <w:lang w:val="id-ID"/>
+              </w:rPr>
+            </w:pPr>
+            <w:r>
+              <w:rPr>
+                <w:rFonts w:ascii="Times New Roman" w:hAnsi="Times New Roman"/>
+                <w:bCs/>
+                <w:sz w:val="26"/>
+                <w:szCs w:val="26"/>
+                <w:lang w:val="id-ID"/>
+              </w:rPr>
+              <w:t>Commit ke github</w:t>
+            </w:r>
+          </w:p>
+        </w:tc>
+        <w:tc>
+          <w:tcPr>
+            <w:tcW w:w="2817" w:type="dxa"/>
+            <w:vAlign w:val="center"/>
+          </w:tcPr>
+          <w:p>
+            <w:pPr>
+              <w:rPr>
+                <w:rFonts w:ascii="Times New Roman" w:hAnsi="Times New Roman"/>
+                <w:bCs/>
+                <w:sz w:val="26"/>
+                <w:szCs w:val="26"/>
+                <w:lang w:val="id-ID"/>
+              </w:rPr>
+            </w:pPr>
+            <w:r>
+              <w:rPr>
+                <w:rFonts w:ascii="Times New Roman" w:hAnsi="Times New Roman"/>
+                <w:bCs/>
+                <w:sz w:val="26"/>
+                <w:szCs w:val="26"/>
+                <w:lang w:val="id-ID"/>
+              </w:rPr>
+              <w:t>Kesulitan mengatasi error</w:t>
+            </w:r>
+          </w:p>
+        </w:tc>
+        <w:tc>
+          <w:tcPr>
+            <w:tcW w:w="1745" w:type="dxa"/>
+            <w:vAlign w:val="center"/>
+          </w:tcPr>
+          <w:p>
+            <w:pPr>
+              <w:rPr>
+                <w:rFonts w:ascii="Times New Roman" w:hAnsi="Times New Roman"/>
+                <w:bCs/>
+                <w:sz w:val="26"/>
+                <w:szCs w:val="26"/>
+                <w:lang w:val="id-ID"/>
+              </w:rPr>
+            </w:pPr>
+            <w:r>
+              <w:rPr>
+                <w:rFonts w:ascii="Times New Roman" w:hAnsi="Times New Roman"/>
+                <w:bCs/>
+                <w:sz w:val="26"/>
+                <w:szCs w:val="26"/>
+                <w:lang w:val="id-ID"/>
+              </w:rPr>
+              <w:t>Mencari solusinya</w:t>
+            </w:r>
+          </w:p>
+        </w:tc>
+      </w:tr>
+      <w:tr>
+        <w:trPr>
+          <w:trHeight w:val="866"/>
+        </w:trPr>
+        <w:tc>
+          <w:tcPr>
+            <w:tcW w:w="567" w:type="dxa"/>
+            <w:vAlign w:val="center"/>
+          </w:tcPr>
+          <w:p>
+            <w:pPr>
+              <w:jc w:val="center"/>
+              <w:rPr>
+                <w:rFonts w:ascii="Times New Roman" w:hAnsi="Times New Roman"/>
+                <w:b/>
+                <w:bCs/>
+                <w:sz w:val="26"/>
+                <w:szCs w:val="26"/>
+                <w:lang w:val="id-ID"/>
+              </w:rPr>
+            </w:pPr>
+            <w:r>
+              <w:rPr>
+                <w:rFonts w:ascii="Times New Roman" w:hAnsi="Times New Roman"/>
+                <w:b/>
+                <w:bCs/>
+                <w:sz w:val="26"/>
+                <w:szCs w:val="26"/>
+                <w:lang w:val="id-ID"/>
+              </w:rPr>
+              <w:t>2</w:t>
+            </w:r>
+          </w:p>
+        </w:tc>
+        <w:tc>
+          <w:tcPr>
+            <w:tcW w:w="1844" w:type="dxa"/>
+            <w:vAlign w:val="center"/>
+          </w:tcPr>
+          <w:p>
+            <w:pPr>
+              <w:rPr>
+                <w:rFonts w:ascii="Times New Roman" w:hAnsi="Times New Roman"/>
+                <w:bCs/>
+                <w:sz w:val="24"/>
+                <w:szCs w:val="24"/>
+                <w:lang w:val="id-ID"/>
+              </w:rPr>
+            </w:pPr>
+            <w:r>
+              <w:rPr>
+                <w:rFonts w:ascii="Times New Roman" w:hAnsi="Times New Roman"/>
+                <w:bCs/>
+                <w:sz w:val="24"/>
+                <w:szCs w:val="24"/>
+                <w:lang w:val="id-ID"/>
+              </w:rPr>
+              <w:t>Imam</w:t>
+            </w:r>
+          </w:p>
+        </w:tc>
+        <w:tc>
+          <w:tcPr>
+            <w:tcW w:w="1701" w:type="dxa"/>
+            <w:vAlign w:val="center"/>
+          </w:tcPr>
+          <w:p>
+            <w:pPr>
+              <w:rPr>
+                <w:rFonts w:ascii="Times New Roman" w:hAnsi="Times New Roman"/>
+                <w:bCs/>
+                <w:sz w:val="24"/>
+                <w:szCs w:val="24"/>
+                <w:lang w:val="id-ID"/>
+              </w:rPr>
+            </w:pPr>
+            <w:r>
+              <w:rPr>
+                <w:rFonts w:ascii="Times New Roman" w:hAnsi="Times New Roman"/>
+                <w:bCs/>
+                <w:sz w:val="24"/>
+                <w:szCs w:val="24"/>
+                <w:lang w:val="id-ID"/>
+              </w:rPr>
+              <w:t>02/05/2023</w:t>
+            </w:r>
+          </w:p>
+        </w:tc>
+        <w:tc>
+          <w:tcPr>
+            <w:tcW w:w="2551" w:type="dxa"/>
+            <w:vAlign w:val="center"/>
+          </w:tcPr>
+          <w:p>
+            <w:pPr>
+              <w:rPr>
+                <w:rFonts w:ascii="Times New Roman" w:hAnsi="Times New Roman"/>
+                <w:bCs/>
+                <w:sz w:val="24"/>
+                <w:szCs w:val="24"/>
+                <w:lang w:val="id-ID"/>
+              </w:rPr>
+            </w:pPr>
+            <w:r>
+              <w:rPr>
+                <w:rFonts w:ascii="Times New Roman" w:hAnsi="Times New Roman"/>
+                <w:bCs/>
+                <w:sz w:val="24"/>
+                <w:szCs w:val="24"/>
+                <w:lang w:val="id-ID"/>
+              </w:rPr>
+              <w:t>Mendesain UI</w:t>
+            </w:r>
+          </w:p>
+        </w:tc>
+        <w:tc>
+          <w:tcPr>
+            <w:tcW w:w="2817" w:type="dxa"/>
+            <w:vAlign w:val="center"/>
+          </w:tcPr>
+          <w:p>
+            <w:pPr>
+              <w:rPr>
+                <w:rFonts w:ascii="Times New Roman" w:hAnsi="Times New Roman"/>
+                <w:bCs/>
+                <w:sz w:val="24"/>
+                <w:szCs w:val="24"/>
+                <w:lang w:val="id-ID"/>
+              </w:rPr>
+            </w:pPr>
+            <w:r>
+              <w:rPr>
+                <w:rFonts w:ascii="Times New Roman" w:hAnsi="Times New Roman"/>
+                <w:bCs/>
+                <w:sz w:val="24"/>
+                <w:szCs w:val="24"/>
+                <w:lang w:val="id-ID"/>
+              </w:rPr>
+              <w:t>Kesulitan mendesain UI nya</w:t>
+            </w:r>
+          </w:p>
+        </w:tc>
+        <w:tc>
+          <w:tcPr>
+            <w:tcW w:w="1745" w:type="dxa"/>
+            <w:vAlign w:val="center"/>
+          </w:tcPr>
+          <w:p>
+            <w:pPr>
+              <w:rPr>
+                <w:rFonts w:ascii="Times New Roman" w:hAnsi="Times New Roman"/>
+                <w:bCs/>
+                <w:sz w:val="24"/>
+                <w:szCs w:val="24"/>
+                <w:lang w:val="id-ID"/>
+              </w:rPr>
+            </w:pPr>
+            <w:r>
+              <w:rPr>
+                <w:rFonts w:ascii="Times New Roman" w:hAnsi="Times New Roman"/>
+                <w:bCs/>
+                <w:sz w:val="24"/>
+                <w:szCs w:val="24"/>
+                <w:lang w:val="id-ID"/>
+              </w:rPr>
+              <w:t>Melihat youtube</w:t>
+            </w:r>
+          </w:p>
+        </w:tc>
+      </w:tr>
+      <w:tr>
+        <w:trPr>
+          <w:trHeight w:val="839"/>
+        </w:trPr>
+        <w:tc>
+          <w:tcPr>
+            <w:tcW w:w="567" w:type="dxa"/>
+            <w:vAlign w:val="center"/>
+          </w:tcPr>
+          <w:p>
+            <w:pPr>
+              <w:jc w:val="center"/>
+              <w:rPr>
+                <w:rFonts w:ascii="Times New Roman" w:hAnsi="Times New Roman"/>
+                <w:b/>
+                <w:bCs/>
+                <w:sz w:val="26"/>
+                <w:szCs w:val="26"/>
+                <w:lang w:val="id-ID"/>
+              </w:rPr>
+            </w:pPr>
+            <w:r>
+              <w:rPr>
+                <w:rFonts w:ascii="Times New Roman" w:hAnsi="Times New Roman"/>
+                <w:b/>
+                <w:bCs/>
+                <w:sz w:val="26"/>
+                <w:szCs w:val="26"/>
+                <w:lang w:val="id-ID"/>
+              </w:rPr>
+              <w:t>3</w:t>
+            </w:r>
+          </w:p>
+        </w:tc>
+        <w:tc>
+          <w:tcPr>
+            <w:tcW w:w="1844" w:type="dxa"/>
+            <w:vAlign w:val="center"/>
+          </w:tcPr>
+          <w:p>
+            <w:pPr>
+              <w:rPr>
+                <w:rFonts w:ascii="Times New Roman" w:hAnsi="Times New Roman"/>
+                <w:bCs/>
+                <w:sz w:val="24"/>
+                <w:szCs w:val="24"/>
+                <w:lang w:val="id-ID"/>
+              </w:rPr>
+            </w:pPr>
+            <w:r>
+              <w:rPr>
+                <w:rFonts w:ascii="Times New Roman" w:hAnsi="Times New Roman"/>
+                <w:bCs/>
+                <w:sz w:val="24"/>
+                <w:szCs w:val="24"/>
+                <w:lang w:val="id-ID"/>
+              </w:rPr>
+              <w:t>Yoga</w:t>
+            </w:r>
+          </w:p>
+        </w:tc>
+        <w:tc>
+          <w:tcPr>
+            <w:tcW w:w="1701" w:type="dxa"/>
+            <w:vAlign w:val="center"/>
+          </w:tcPr>
+          <w:p>
+            <w:pPr>
+              <w:rPr>
+                <w:rFonts w:ascii="Times New Roman" w:hAnsi="Times New Roman"/>
+                <w:bCs/>
+                <w:sz w:val="24"/>
+                <w:szCs w:val="24"/>
+                <w:lang w:val="id-ID"/>
+              </w:rPr>
+            </w:pPr>
+            <w:r>
+              <w:rPr>
+                <w:rFonts w:ascii="Times New Roman" w:hAnsi="Times New Roman"/>
+                <w:bCs/>
+                <w:sz w:val="24"/>
+                <w:szCs w:val="24"/>
+                <w:lang w:val="id-ID"/>
+              </w:rPr>
+              <w:t>05/05/2023</w:t>
+            </w:r>
+          </w:p>
+        </w:tc>
+        <w:tc>
+          <w:tcPr>
+            <w:tcW w:w="2551" w:type="dxa"/>
+            <w:vAlign w:val="center"/>
+          </w:tcPr>
+          <w:p>
+            <w:pPr>
+              <w:rPr>
+                <w:rFonts w:ascii="Times New Roman" w:hAnsi="Times New Roman"/>
+                <w:bCs/>
+                <w:sz w:val="24"/>
+                <w:szCs w:val="24"/>
+                <w:lang w:val="id-ID"/>
+              </w:rPr>
+            </w:pPr>
+            <w:r>
+              <w:rPr>
+                <w:rFonts w:ascii="Times New Roman" w:hAnsi="Times New Roman"/>
+                <w:bCs/>
+                <w:sz w:val="24"/>
+                <w:szCs w:val="24"/>
+                <w:lang w:val="id-ID"/>
+              </w:rPr>
+              <w:t>Mempersiapkan dokumen desain</w:t>
+            </w:r>
+          </w:p>
+        </w:tc>
+        <w:tc>
+          <w:tcPr>
+            <w:tcW w:w="2817" w:type="dxa"/>
+            <w:vAlign w:val="center"/>
+          </w:tcPr>
+          <w:p>
+            <w:pPr>
+              <w:rPr>
+                <w:rFonts w:ascii="Times New Roman" w:hAnsi="Times New Roman"/>
+                <w:bCs/>
+                <w:sz w:val="24"/>
+                <w:szCs w:val="24"/>
+                <w:lang w:val="id-ID"/>
+              </w:rPr>
+            </w:pPr>
+            <w:r>
+              <w:rPr>
+                <w:rFonts w:ascii="Times New Roman" w:hAnsi="Times New Roman"/>
+                <w:bCs/>
+                <w:sz w:val="24"/>
+                <w:szCs w:val="24"/>
+                <w:lang w:val="id-ID"/>
+              </w:rPr>
+              <w:t>Kesulitan</w:t>
+            </w:r>
+            <w:r>
+              <w:rPr>
+                <w:rFonts w:ascii="Times New Roman" w:hAnsi="Times New Roman"/>
+                <w:bCs/>
+                <w:sz w:val="24"/>
+                <w:szCs w:val="24"/>
+                <w:lang w:val="id-ID"/>
+              </w:rPr>
+              <w:t xml:space="preserve"> menyatukan ide-ide</w:t>
+            </w:r>
+          </w:p>
+        </w:tc>
+        <w:tc>
+          <w:tcPr>
+            <w:tcW w:w="1745" w:type="dxa"/>
+            <w:vAlign w:val="center"/>
+          </w:tcPr>
+          <w:p>
+            <w:pPr>
+              <w:rPr>
+                <w:rFonts w:ascii="Times New Roman" w:hAnsi="Times New Roman"/>
+                <w:bCs/>
+                <w:sz w:val="24"/>
+                <w:szCs w:val="24"/>
+                <w:lang w:val="id-ID"/>
+              </w:rPr>
+            </w:pPr>
+            <w:r>
+              <w:rPr>
+                <w:rFonts w:ascii="Times New Roman" w:hAnsi="Times New Roman"/>
+                <w:bCs/>
+                <w:sz w:val="24"/>
+                <w:szCs w:val="24"/>
+                <w:lang w:val="id-ID"/>
+              </w:rPr>
+              <w:t>Membuat pertemuan team</w:t>
+            </w:r>
+          </w:p>
+        </w:tc>
+      </w:tr>
+      <w:tr>
+        <w:trPr>
+          <w:trHeight w:val="839"/>
+        </w:trPr>
+        <w:tc>
+          <w:tcPr>
+            <w:tcW w:w="567" w:type="dxa"/>
+            <w:vAlign w:val="center"/>
+          </w:tcPr>
+          <w:p>
+            <w:pPr>
+              <w:jc w:val="center"/>
+              <w:rPr>
+                <w:rFonts w:ascii="Times New Roman" w:hAnsi="Times New Roman"/>
+                <w:b/>
+                <w:bCs/>
+                <w:sz w:val="26"/>
+                <w:szCs w:val="26"/>
+                <w:lang w:val="id-ID"/>
+              </w:rPr>
+            </w:pPr>
+            <w:r>
+              <w:rPr>
+                <w:rFonts w:ascii="Times New Roman" w:hAnsi="Times New Roman"/>
+                <w:b/>
+                <w:bCs/>
+                <w:sz w:val="26"/>
+                <w:szCs w:val="26"/>
+                <w:lang w:val="id-ID"/>
+              </w:rPr>
+              <w:t>4</w:t>
+            </w:r>
+          </w:p>
+        </w:tc>
+        <w:tc>
+          <w:tcPr>
+            <w:tcW w:w="1844" w:type="dxa"/>
+            <w:vAlign w:val="center"/>
+          </w:tcPr>
+          <w:p>
+            <w:pPr>
+              <w:rPr>
+                <w:rFonts w:ascii="Times New Roman" w:hAnsi="Times New Roman"/>
+                <w:bCs/>
+                <w:sz w:val="24"/>
+                <w:szCs w:val="24"/>
+                <w:lang w:val="id-ID"/>
+              </w:rPr>
+            </w:pPr>
+            <w:r>
+              <w:rPr>
+                <w:rFonts w:ascii="Times New Roman" w:hAnsi="Times New Roman"/>
+                <w:bCs/>
+                <w:sz w:val="24"/>
+                <w:szCs w:val="24"/>
+                <w:lang w:val="id-ID"/>
+              </w:rPr>
+              <w:t>Yoga</w:t>
+            </w:r>
+          </w:p>
+        </w:tc>
+        <w:tc>
+          <w:tcPr>
+            <w:tcW w:w="1701" w:type="dxa"/>
+            <w:vAlign w:val="center"/>
+          </w:tcPr>
+          <w:p>
+            <w:pPr>
+              <w:rPr>
+                <w:rFonts w:ascii="Times New Roman" w:hAnsi="Times New Roman"/>
+                <w:bCs/>
+                <w:sz w:val="24"/>
+                <w:szCs w:val="24"/>
+                <w:lang w:val="id-ID"/>
+              </w:rPr>
+            </w:pPr>
+            <w:r>
+              <w:rPr>
+                <w:rFonts w:ascii="Times New Roman" w:hAnsi="Times New Roman"/>
+                <w:bCs/>
+                <w:sz w:val="24"/>
+                <w:szCs w:val="24"/>
+                <w:lang w:val="id-ID"/>
+              </w:rPr>
+              <w:t>07/05/2023</w:t>
+            </w:r>
+          </w:p>
+        </w:tc>
+        <w:tc>
+          <w:tcPr>
+            <w:tcW w:w="2551" w:type="dxa"/>
+            <w:vAlign w:val="center"/>
+          </w:tcPr>
+          <w:p>
+            <w:pPr>
+              <w:rPr>
+                <w:rFonts w:ascii="Times New Roman" w:hAnsi="Times New Roman"/>
+                <w:bCs/>
+                <w:sz w:val="24"/>
+                <w:szCs w:val="24"/>
+                <w:lang w:val="id-ID"/>
+              </w:rPr>
+            </w:pPr>
+            <w:r>
+              <w:rPr>
+                <w:rFonts w:ascii="Times New Roman" w:hAnsi="Times New Roman"/>
+                <w:bCs/>
+                <w:sz w:val="24"/>
+                <w:szCs w:val="24"/>
+                <w:lang w:val="id-ID"/>
+              </w:rPr>
+              <w:t>Membuat report di word</w:t>
+            </w:r>
+          </w:p>
+        </w:tc>
+        <w:tc>
+          <w:tcPr>
+            <w:tcW w:w="2817" w:type="dxa"/>
+            <w:vAlign w:val="center"/>
+          </w:tcPr>
+          <w:p>
+            <w:pPr>
+              <w:rPr>
+                <w:rFonts w:ascii="Times New Roman" w:hAnsi="Times New Roman"/>
+                <w:bCs/>
+                <w:sz w:val="24"/>
+                <w:szCs w:val="24"/>
+                <w:lang w:val="id-ID"/>
+              </w:rPr>
+            </w:pPr>
+            <w:r>
+              <w:rPr>
+                <w:rFonts w:ascii="Times New Roman" w:hAnsi="Times New Roman"/>
+                <w:bCs/>
+                <w:sz w:val="24"/>
+                <w:szCs w:val="24"/>
+                <w:lang w:val="id-ID"/>
+              </w:rPr>
+              <w:t>Kesulitan dalam membuat report</w:t>
+            </w:r>
+          </w:p>
+        </w:tc>
+        <w:tc>
+          <w:tcPr>
+            <w:tcW w:w="1745" w:type="dxa"/>
+            <w:vAlign w:val="center"/>
+          </w:tcPr>
+          <w:p>
+            <w:pPr>
+              <w:rPr>
+                <w:rFonts w:ascii="Times New Roman" w:hAnsi="Times New Roman"/>
+                <w:bCs/>
+                <w:sz w:val="24"/>
+                <w:szCs w:val="24"/>
+                <w:lang w:val="id-ID"/>
+              </w:rPr>
+            </w:pPr>
+            <w:r>
+              <w:rPr>
+                <w:rFonts w:ascii="Times New Roman" w:hAnsi="Times New Roman"/>
+                <w:bCs/>
+                <w:sz w:val="24"/>
+                <w:szCs w:val="24"/>
+                <w:lang w:val="id-ID"/>
+              </w:rPr>
+              <w:t>Liat google</w:t>
+            </w:r>
+          </w:p>
+        </w:tc>
+      </w:tr>
+      <w:tr>
+        <w:trPr>
+          <w:trHeight w:val="866"/>
+        </w:trPr>
+        <w:tc>
+          <w:tcPr>
+            <w:tcW w:w="567" w:type="dxa"/>
+            <w:vAlign w:val="center"/>
+          </w:tcPr>
+          <w:p>
+            <w:pPr>
+              <w:jc w:val="center"/>
+              <w:rPr>
+                <w:rFonts w:ascii="Times New Roman" w:hAnsi="Times New Roman"/>
+                <w:b/>
+                <w:bCs/>
+                <w:sz w:val="26"/>
+                <w:szCs w:val="26"/>
+                <w:lang w:val="id-ID"/>
+              </w:rPr>
+            </w:pPr>
+            <w:r>
+              <w:rPr>
+                <w:rFonts w:ascii="Times New Roman" w:hAnsi="Times New Roman"/>
+                <w:b/>
+                <w:bCs/>
+                <w:sz w:val="26"/>
+                <w:szCs w:val="26"/>
+                <w:lang w:val="id-ID"/>
+              </w:rPr>
+              <w:t>5</w:t>
+            </w:r>
+          </w:p>
+        </w:tc>
+        <w:tc>
+          <w:tcPr>
+            <w:tcW w:w="1844" w:type="dxa"/>
+            <w:vAlign w:val="center"/>
+          </w:tcPr>
+          <w:p>
+            <w:pPr>
+              <w:rPr>
+                <w:rFonts w:ascii="Times New Roman" w:hAnsi="Times New Roman"/>
+                <w:bCs/>
+                <w:sz w:val="24"/>
+                <w:szCs w:val="24"/>
+                <w:lang w:val="id-ID"/>
+              </w:rPr>
+            </w:pPr>
+            <w:r>
+              <w:rPr>
+                <w:rFonts w:ascii="Times New Roman" w:hAnsi="Times New Roman"/>
+                <w:bCs/>
+                <w:sz w:val="24"/>
+                <w:szCs w:val="24"/>
+                <w:lang w:val="id-ID"/>
+              </w:rPr>
+              <w:t>Imam</w:t>
+            </w:r>
+          </w:p>
+        </w:tc>
+        <w:tc>
+          <w:tcPr>
+            <w:tcW w:w="1701" w:type="dxa"/>
+            <w:vAlign w:val="center"/>
+          </w:tcPr>
+          <w:p>
+            <w:pPr>
+              <w:rPr>
+                <w:rFonts w:ascii="Times New Roman" w:hAnsi="Times New Roman"/>
+                <w:bCs/>
+                <w:sz w:val="24"/>
+                <w:szCs w:val="24"/>
+                <w:lang w:val="id-ID"/>
+              </w:rPr>
+            </w:pPr>
+            <w:r>
+              <w:rPr>
+                <w:rFonts w:ascii="Times New Roman" w:hAnsi="Times New Roman"/>
+                <w:bCs/>
+                <w:sz w:val="24"/>
+                <w:szCs w:val="24"/>
+                <w:lang w:val="id-ID"/>
+              </w:rPr>
+              <w:t>10/05/2023</w:t>
+            </w:r>
+          </w:p>
+        </w:tc>
+        <w:tc>
+          <w:tcPr>
+            <w:tcW w:w="2551" w:type="dxa"/>
+            <w:vAlign w:val="center"/>
+          </w:tcPr>
+          <w:p>
+            <w:pPr>
+              <w:rPr>
+                <w:rFonts w:ascii="Times New Roman" w:hAnsi="Times New Roman"/>
+                <w:bCs/>
+                <w:sz w:val="24"/>
+                <w:szCs w:val="24"/>
+                <w:lang w:val="id-ID"/>
+              </w:rPr>
+            </w:pPr>
+            <w:r>
+              <w:rPr>
+                <w:rFonts w:ascii="Times New Roman" w:hAnsi="Times New Roman"/>
+                <w:bCs/>
+                <w:sz w:val="24"/>
+                <w:szCs w:val="24"/>
+                <w:lang w:val="id-ID"/>
+              </w:rPr>
+              <w:t>Membuat fitur-fitur baru</w:t>
+            </w:r>
+          </w:p>
+        </w:tc>
+        <w:tc>
+          <w:tcPr>
+            <w:tcW w:w="2817" w:type="dxa"/>
+            <w:vAlign w:val="center"/>
+          </w:tcPr>
+          <w:p>
+            <w:pPr>
+              <w:rPr>
+                <w:rFonts w:ascii="Times New Roman" w:hAnsi="Times New Roman"/>
+                <w:bCs/>
+                <w:sz w:val="24"/>
+                <w:szCs w:val="24"/>
+                <w:lang w:val="id-ID"/>
+              </w:rPr>
+            </w:pPr>
+            <w:r>
+              <w:rPr>
+                <w:rFonts w:ascii="Times New Roman" w:hAnsi="Times New Roman"/>
+                <w:bCs/>
+                <w:sz w:val="24"/>
+                <w:szCs w:val="24"/>
+                <w:lang w:val="id-ID"/>
+              </w:rPr>
+              <w:t>Masalah koneksi internet</w:t>
+            </w:r>
+          </w:p>
+        </w:tc>
+        <w:tc>
+          <w:tcPr>
+            <w:tcW w:w="1745" w:type="dxa"/>
+            <w:vAlign w:val="center"/>
+          </w:tcPr>
+          <w:p>
+            <w:pPr>
+              <w:rPr>
+                <w:rFonts w:ascii="Times New Roman" w:hAnsi="Times New Roman"/>
+                <w:bCs/>
+                <w:sz w:val="24"/>
+                <w:szCs w:val="24"/>
+                <w:lang w:val="id-ID"/>
+              </w:rPr>
+            </w:pPr>
+            <w:r>
+              <w:rPr>
+                <w:rFonts w:ascii="Times New Roman" w:hAnsi="Times New Roman"/>
+                <w:bCs/>
+                <w:sz w:val="24"/>
+                <w:szCs w:val="24"/>
+                <w:lang w:val="id-ID"/>
+              </w:rPr>
+              <w:t>Melanjutkan pembuatan Desain</w:t>
+            </w:r>
+          </w:p>
+        </w:tc>
+      </w:tr>
+    </w:tbl>
+    <w:p>
+      <w:pPr>
+        <w:jc w:val="center"/>
+        <w:rPr>
+          <w:rFonts w:ascii="Times New Roman" w:hAnsi="Times New Roman"/>
+          <w:b/>
+          <w:bCs/>
+          <w:sz w:val="40"/>
+          <w:szCs w:val="40"/>
+          <w:lang w:val="id-ID"/>
+        </w:rPr>
+      </w:pPr>
+      <w:r>
+        <w:rPr>
+          <w:rFonts w:ascii="Times New Roman" w:hAnsi="Times New Roman"/>
+          <w:b/>
+          <w:bCs/>
+          <w:sz w:val="40"/>
+          <w:szCs w:val="40"/>
+          <w:lang w:val="id-ID"/>
+        </w:rPr>
+        <w:tab/>
+      </w:r>
+    </w:p>
+    <w:p>
+      <w:pPr>
+        <w:jc w:val="center"/>
+        <w:rPr>
+          <w:rFonts w:ascii="Times New Roman" w:hAnsi="Times New Roman"/>
+          <w:b/>
+          <w:bCs/>
+          <w:sz w:val="40"/>
+          <w:szCs w:val="40"/>
+          <w:lang w:val="id-ID"/>
+        </w:rPr>
+      </w:pPr>
+    </w:p>
+    <w:p>
+      <w:pPr>
+        <w:jc w:val="center"/>
+        <w:rPr>
+          <w:rFonts w:ascii="Times New Roman" w:hAnsi="Times New Roman"/>
+          <w:b/>
+          <w:bCs/>
+          <w:sz w:val="40"/>
+          <w:szCs w:val="40"/>
+          <w:lang w:val="id-ID"/>
+        </w:rPr>
+      </w:pPr>
+    </w:p>
+    <w:p>
+      <w:pPr>
+        <w:jc w:val="center"/>
+        <w:rPr>
+          <w:rFonts w:ascii="Times New Roman" w:hAnsi="Times New Roman"/>
+          <w:b/>
+          <w:bCs/>
+          <w:sz w:val="40"/>
+          <w:szCs w:val="40"/>
+          <w:lang w:val="id-ID"/>
+        </w:rPr>
+      </w:pPr>
+    </w:p>
+    <w:p>
+      <w:pPr>
+        <w:jc w:val="center"/>
+        <w:rPr>
+          <w:rFonts w:ascii="Times New Roman" w:hAnsi="Times New Roman"/>
+          <w:b/>
+          <w:bCs/>
+          <w:sz w:val="40"/>
+          <w:szCs w:val="40"/>
+          <w:lang w:val="id-ID"/>
+        </w:rPr>
+      </w:pPr>
+    </w:p>
+    <w:p>
+      <w:pPr>
+        <w:jc w:val="center"/>
+        <w:rPr>
+          <w:rFonts w:ascii="Times New Roman" w:hAnsi="Times New Roman"/>
+          <w:b/>
+          <w:bCs/>
+          <w:sz w:val="40"/>
+          <w:szCs w:val="40"/>
+          <w:lang w:val="id-ID"/>
+        </w:rPr>
+      </w:pPr>
+    </w:p>
+    <w:p>
+      <w:pPr>
+        <w:jc w:val="center"/>
+        <w:rPr>
+          <w:rFonts w:ascii="Times New Roman" w:hAnsi="Times New Roman"/>
+          <w:b/>
+          <w:bCs/>
+          <w:sz w:val="40"/>
+          <w:szCs w:val="40"/>
+          <w:lang w:val="id-ID"/>
+        </w:rPr>
+      </w:pPr>
+    </w:p>
+    <w:p>
+      <w:pPr>
+        <w:jc w:val="center"/>
+        <w:rPr>
+          <w:rFonts w:ascii="Times New Roman" w:hAnsi="Times New Roman"/>
+          <w:b/>
+          <w:bCs/>
+          <w:sz w:val="40"/>
+          <w:szCs w:val="40"/>
+          <w:lang w:val="id-ID"/>
+        </w:rPr>
+      </w:pPr>
+    </w:p>
+    <w:p>
+      <w:pPr>
+        <w:jc w:val="center"/>
+        <w:rPr>
+          <w:rFonts w:ascii="Times New Roman" w:hAnsi="Times New Roman"/>
+          <w:b/>
+          <w:bCs/>
+          <w:sz w:val="40"/>
+          <w:szCs w:val="40"/>
+          <w:lang w:val="id-ID"/>
+        </w:rPr>
+      </w:pPr>
+    </w:p>
+    <w:p>
+      <w:pPr>
+        <w:jc w:val="center"/>
+        <w:rPr>
+          <w:rFonts w:ascii="Times New Roman" w:hAnsi="Times New Roman"/>
+          <w:b/>
+          <w:bCs/>
+          <w:sz w:val="32"/>
+          <w:szCs w:val="32"/>
+          <w:lang w:val="id-ID"/>
+        </w:rPr>
+      </w:pPr>
+      <w:r>
+        <w:rPr>
+          <w:rFonts w:ascii="Times New Roman" w:hAnsi="Times New Roman"/>
+          <w:b/>
+          <w:bCs/>
+          <w:sz w:val="32"/>
+          <w:szCs w:val="32"/>
+          <w:lang w:val="id-ID"/>
+        </w:rPr>
+        <w:lastRenderedPageBreak/>
+        <w:t>Sprint review 1</w:t>
+      </w:r>
+    </w:p>
+    <w:p>
+      <w:pPr>
+        <w:rPr>
+          <w:rFonts w:ascii="Times New Roman" w:hAnsi="Times New Roman"/>
+          <w:b/>
+          <w:bCs/>
+          <w:sz w:val="32"/>
+          <w:szCs w:val="32"/>
+          <w:lang w:val="id-ID"/>
+        </w:rPr>
+      </w:pPr>
+    </w:p>
+    <w:p>
+      <w:pPr>
+        <w:pStyle w:val="ListParagraph"/>
+        <w:numPr>
+          <w:ilvl w:val="0"/>
+          <w:numId w:val="1"/>
+        </w:numPr>
+        <w:rPr>
+          <w:rFonts w:ascii="Times New Roman" w:hAnsi="Times New Roman"/>
+          <w:b/>
+          <w:bCs/>
+          <w:sz w:val="32"/>
+          <w:szCs w:val="32"/>
+          <w:lang w:val="id-ID"/>
+        </w:rPr>
+      </w:pPr>
+      <w:r>
+        <w:rPr>
+          <w:rFonts w:ascii="Times New Roman" w:hAnsi="Times New Roman"/>
+          <w:b/>
+          <w:bCs/>
+          <w:sz w:val="32"/>
+          <w:szCs w:val="32"/>
+          <w:lang w:val="id-ID"/>
+        </w:rPr>
+        <w:t>Pendahuluan</w:t>
+      </w:r>
+    </w:p>
+    <w:p>
+      <w:pPr>
+        <w:pStyle w:val="ListParagraph"/>
+        <w:rPr>
+          <w:rFonts w:ascii="Times New Roman" w:hAnsi="Times New Roman"/>
+          <w:bCs/>
+          <w:sz w:val="24"/>
+          <w:szCs w:val="24"/>
+          <w:lang w:val="id-ID"/>
+        </w:rPr>
+      </w:pPr>
+    </w:p>
+    <w:p>
+      <w:pPr>
+        <w:pStyle w:val="ListParagraph"/>
+        <w:ind w:left="1080"/>
+        <w:rPr>
+          <w:rFonts w:ascii="Times New Roman" w:hAnsi="Times New Roman"/>
+          <w:bCs/>
+          <w:sz w:val="26"/>
+          <w:szCs w:val="26"/>
+          <w:lang w:val="id-ID"/>
+        </w:rPr>
+      </w:pPr>
+      <w:r>
+        <w:rPr>
+          <w:rFonts w:ascii="Times New Roman" w:hAnsi="Times New Roman"/>
+          <w:bCs/>
+          <w:sz w:val="26"/>
+          <w:szCs w:val="26"/>
+          <w:lang w:val="id-ID"/>
+        </w:rPr>
+        <w:t>Tujuan sprint review: Tujuan dari sprint review kali ini adalah untuk mengevaluasi hasil kerja tim pada sprint yang telah selesai memastikan bahwa target sprint telah tercapai.</w:t>
+      </w:r>
+    </w:p>
+    <w:p>
+      <w:pPr>
+        <w:pStyle w:val="ListParagraph"/>
+        <w:numPr>
+          <w:ilvl w:val="0"/>
+          <w:numId w:val="1"/>
+        </w:numPr>
+        <w:rPr>
+          <w:rFonts w:ascii="Times New Roman" w:hAnsi="Times New Roman"/>
+          <w:bCs/>
+          <w:sz w:val="26"/>
+          <w:szCs w:val="26"/>
+          <w:lang w:val="id-ID"/>
+        </w:rPr>
+      </w:pPr>
+      <w:r>
+        <w:rPr>
+          <w:rFonts w:ascii="Times New Roman" w:hAnsi="Times New Roman"/>
+          <w:bCs/>
+          <w:sz w:val="26"/>
+          <w:szCs w:val="26"/>
+          <w:lang w:val="id-ID"/>
+        </w:rPr>
+        <w:t>Hasil Sprint</w:t>
+      </w:r>
+    </w:p>
+    <w:p>
+      <w:pPr>
+        <w:pStyle w:val="ListParagraph"/>
+        <w:ind w:left="1440"/>
+        <w:rPr>
+          <w:rFonts w:ascii="Times New Roman" w:hAnsi="Times New Roman"/>
+          <w:bCs/>
+          <w:sz w:val="26"/>
+          <w:szCs w:val="26"/>
+          <w:lang w:val="id-ID"/>
+        </w:rPr>
+      </w:pPr>
+      <w:r>
+        <w:rPr>
+          <w:rFonts w:ascii="Times New Roman" w:hAnsi="Times New Roman"/>
+          <w:bCs/>
+          <w:sz w:val="26"/>
+          <w:szCs w:val="26"/>
+          <w:lang w:val="id-ID"/>
+        </w:rPr>
+        <w:t>Fitur-Fitur yang diimplementasikan</w:t>
+      </w:r>
+      <w:r>
+        <w:rPr>
+          <w:rFonts w:ascii="Times New Roman" w:hAnsi="Times New Roman"/>
+          <w:bCs/>
+          <w:sz w:val="26"/>
+          <w:szCs w:val="26"/>
+          <w:lang w:val="id-ID"/>
+        </w:rPr>
+        <w:t>:</w:t>
+      </w:r>
+    </w:p>
+    <w:p>
+      <w:pPr>
+        <w:pStyle w:val="ListParagraph"/>
+        <w:numPr>
+          <w:ilvl w:val="0"/>
+          <w:numId w:val="4"/>
+        </w:numPr>
+        <w:rPr>
+          <w:rFonts w:ascii="Times New Roman" w:hAnsi="Times New Roman"/>
+          <w:bCs/>
+          <w:sz w:val="26"/>
+          <w:szCs w:val="26"/>
+          <w:lang w:val="id-ID"/>
+        </w:rPr>
+      </w:pPr>
+      <w:r>
+        <w:rPr>
+          <w:rFonts w:ascii="Times New Roman" w:hAnsi="Times New Roman"/>
+          <w:bCs/>
+          <w:sz w:val="26"/>
+          <w:szCs w:val="26"/>
+          <w:lang w:val="id-ID"/>
+        </w:rPr>
+        <w:t>Dapat Login</w:t>
+      </w:r>
+    </w:p>
+    <w:p>
+      <w:pPr>
+        <w:pStyle w:val="ListParagraph"/>
+        <w:numPr>
+          <w:ilvl w:val="0"/>
+          <w:numId w:val="4"/>
+        </w:numPr>
+        <w:rPr>
+          <w:rFonts w:ascii="Times New Roman" w:hAnsi="Times New Roman"/>
+          <w:bCs/>
+          <w:sz w:val="26"/>
+          <w:szCs w:val="26"/>
+          <w:lang w:val="id-ID"/>
+        </w:rPr>
+      </w:pPr>
+      <w:r>
+        <w:rPr>
+          <w:rFonts w:ascii="Times New Roman" w:hAnsi="Times New Roman"/>
+          <w:bCs/>
+          <w:sz w:val="26"/>
+          <w:szCs w:val="26"/>
+          <w:lang w:val="id-ID"/>
+        </w:rPr>
+        <w:t>Dapat Melihat fasilitas</w:t>
+      </w:r>
+    </w:p>
+    <w:p>
+      <w:pPr>
+        <w:pStyle w:val="ListParagraph"/>
+        <w:numPr>
+          <w:ilvl w:val="0"/>
+          <w:numId w:val="4"/>
+        </w:numPr>
+        <w:rPr>
+          <w:rFonts w:ascii="Times New Roman" w:hAnsi="Times New Roman"/>
+          <w:bCs/>
+          <w:sz w:val="26"/>
+          <w:szCs w:val="26"/>
+          <w:lang w:val="id-ID"/>
+        </w:rPr>
+      </w:pPr>
+      <w:r>
+        <w:rPr>
+          <w:rFonts w:ascii="Times New Roman" w:hAnsi="Times New Roman"/>
+          <w:bCs/>
+          <w:sz w:val="26"/>
+          <w:szCs w:val="26"/>
+          <w:lang w:val="id-ID"/>
+        </w:rPr>
+        <w:t>Dapat melihat paket pemesanan</w:t>
+      </w:r>
+    </w:p>
+    <w:p>
+      <w:pPr>
+        <w:pStyle w:val="ListParagraph"/>
+        <w:numPr>
+          <w:ilvl w:val="0"/>
+          <w:numId w:val="1"/>
+        </w:numPr>
+        <w:rPr>
+          <w:rFonts w:ascii="Times New Roman" w:hAnsi="Times New Roman"/>
+          <w:bCs/>
+          <w:sz w:val="26"/>
+          <w:szCs w:val="26"/>
+          <w:lang w:val="id-ID"/>
+        </w:rPr>
+      </w:pPr>
+      <w:r>
+        <w:rPr>
+          <w:rFonts w:ascii="Times New Roman" w:hAnsi="Times New Roman"/>
+          <w:bCs/>
+          <w:sz w:val="26"/>
+          <w:szCs w:val="26"/>
+          <w:lang w:val="id-ID"/>
+        </w:rPr>
+        <w:t>Pengujian</w:t>
+      </w:r>
+    </w:p>
+    <w:p>
+      <w:pPr>
+        <w:pStyle w:val="ListParagraph"/>
+        <w:numPr>
+          <w:ilvl w:val="0"/>
+          <w:numId w:val="6"/>
+        </w:numPr>
+        <w:rPr>
+          <w:rFonts w:ascii="Times New Roman" w:hAnsi="Times New Roman"/>
+          <w:bCs/>
+          <w:sz w:val="26"/>
+          <w:szCs w:val="26"/>
+          <w:lang w:val="id-ID"/>
+        </w:rPr>
+      </w:pPr>
+      <w:r>
+        <w:rPr>
+          <w:rFonts w:ascii="Times New Roman" w:hAnsi="Times New Roman"/>
+          <w:bCs/>
+          <w:sz w:val="26"/>
+          <w:szCs w:val="26"/>
+          <w:lang w:val="id-ID"/>
+        </w:rPr>
+        <w:t>Pengujian fitur</w:t>
+      </w:r>
+    </w:p>
+    <w:p>
+      <w:pPr>
+        <w:pStyle w:val="ListParagraph"/>
+        <w:numPr>
+          <w:ilvl w:val="0"/>
+          <w:numId w:val="7"/>
+        </w:numPr>
+        <w:rPr>
+          <w:rFonts w:ascii="Times New Roman" w:hAnsi="Times New Roman"/>
+          <w:bCs/>
+          <w:sz w:val="26"/>
+          <w:szCs w:val="26"/>
+          <w:lang w:val="id-ID"/>
+        </w:rPr>
+      </w:pPr>
+      <w:r>
+        <w:rPr>
+          <w:rFonts w:ascii="Times New Roman" w:hAnsi="Times New Roman"/>
+          <w:bCs/>
+          <w:sz w:val="26"/>
+          <w:szCs w:val="26"/>
+          <w:lang w:val="id-ID"/>
+        </w:rPr>
+        <w:t>Fitur-fitur yang diimplementasikan telah diuji oleh tim untuk memastikan kualitas dan fungsionalitas.</w:t>
+      </w:r>
+    </w:p>
+    <w:p>
+      <w:pPr>
+        <w:pStyle w:val="ListParagraph"/>
+        <w:numPr>
+          <w:ilvl w:val="0"/>
+          <w:numId w:val="7"/>
+        </w:numPr>
+        <w:rPr>
+          <w:rFonts w:ascii="Times New Roman" w:hAnsi="Times New Roman"/>
+          <w:bCs/>
+          <w:sz w:val="26"/>
+          <w:szCs w:val="26"/>
+          <w:lang w:val="id-ID"/>
+        </w:rPr>
+      </w:pPr>
+      <w:r>
+        <w:rPr>
+          <w:rFonts w:ascii="Times New Roman" w:hAnsi="Times New Roman"/>
+          <w:bCs/>
+          <w:sz w:val="26"/>
+          <w:szCs w:val="26"/>
+          <w:lang w:val="id-ID"/>
+        </w:rPr>
+        <w:t>Bug-bug yang ditemukan selama pengujian telah diperbaiki.</w:t>
+      </w:r>
+    </w:p>
+    <w:p>
+      <w:pPr>
+        <w:pStyle w:val="ListParagraph"/>
+        <w:numPr>
+          <w:ilvl w:val="0"/>
+          <w:numId w:val="6"/>
+        </w:numPr>
+        <w:rPr>
+          <w:rFonts w:ascii="Times New Roman" w:hAnsi="Times New Roman"/>
+          <w:bCs/>
+          <w:sz w:val="26"/>
+          <w:szCs w:val="26"/>
+          <w:lang w:val="id-ID"/>
+        </w:rPr>
+      </w:pPr>
+      <w:r>
+        <w:rPr>
+          <w:rFonts w:ascii="Times New Roman" w:hAnsi="Times New Roman"/>
+          <w:bCs/>
+          <w:sz w:val="26"/>
+          <w:szCs w:val="26"/>
+          <w:lang w:val="id-ID"/>
+        </w:rPr>
+        <w:t>Penerimaan pengguna:</w:t>
+      </w:r>
+    </w:p>
+    <w:p>
+      <w:pPr>
+        <w:pStyle w:val="ListParagraph"/>
+        <w:numPr>
+          <w:ilvl w:val="1"/>
+          <w:numId w:val="6"/>
+        </w:numPr>
+        <w:rPr>
+          <w:rFonts w:ascii="Times New Roman" w:hAnsi="Times New Roman"/>
+          <w:bCs/>
+          <w:sz w:val="26"/>
+          <w:szCs w:val="26"/>
+          <w:lang w:val="id-ID"/>
+        </w:rPr>
+      </w:pPr>
+      <w:r>
+        <w:rPr>
+          <w:rFonts w:ascii="Times New Roman" w:hAnsi="Times New Roman"/>
+          <w:bCs/>
+          <w:sz w:val="26"/>
+          <w:szCs w:val="26"/>
+          <w:lang w:val="id-ID"/>
+        </w:rPr>
+        <w:t>Aplikasi telah diuji oleh sekelompok pengguna beta untuk mendapatkan umpan balik awal.</w:t>
+      </w:r>
+    </w:p>
+    <w:p>
+      <w:pPr>
+        <w:pStyle w:val="ListParagraph"/>
+        <w:numPr>
+          <w:ilvl w:val="1"/>
+          <w:numId w:val="6"/>
+        </w:numPr>
+        <w:rPr>
+          <w:rFonts w:ascii="Times New Roman" w:hAnsi="Times New Roman"/>
+          <w:bCs/>
+          <w:sz w:val="26"/>
+          <w:szCs w:val="26"/>
+          <w:lang w:val="id-ID"/>
+        </w:rPr>
+      </w:pPr>
+      <w:r>
+        <w:rPr>
+          <w:rFonts w:ascii="Times New Roman" w:hAnsi="Times New Roman"/>
+          <w:bCs/>
+          <w:sz w:val="26"/>
+          <w:szCs w:val="26"/>
+          <w:lang w:val="id-ID"/>
+        </w:rPr>
+        <w:t>Umpan balik pengguna beta secara umum positif.</w:t>
+      </w:r>
+    </w:p>
+    <w:p>
+      <w:pPr>
+        <w:rPr>
+          <w:rFonts w:ascii="Times New Roman" w:hAnsi="Times New Roman"/>
+          <w:bCs/>
+          <w:sz w:val="26"/>
+          <w:szCs w:val="26"/>
+          <w:lang w:val="id-ID"/>
+        </w:rPr>
+      </w:pPr>
+    </w:p>
+    <w:p>
+      <w:pPr>
+        <w:pStyle w:val="ListParagraph"/>
+        <w:numPr>
+          <w:ilvl w:val="0"/>
+          <w:numId w:val="1"/>
+        </w:numPr>
+        <w:rPr>
+          <w:rFonts w:ascii="Times New Roman" w:hAnsi="Times New Roman"/>
+          <w:bCs/>
+          <w:sz w:val="26"/>
+          <w:szCs w:val="26"/>
+          <w:lang w:val="id-ID"/>
+        </w:rPr>
+      </w:pPr>
+      <w:r>
+        <w:rPr>
+          <w:rFonts w:ascii="Times New Roman" w:hAnsi="Times New Roman"/>
+          <w:bCs/>
+          <w:sz w:val="26"/>
+          <w:szCs w:val="26"/>
+          <w:lang w:val="id-ID"/>
+        </w:rPr>
+        <w:t>Kesimpulan:</w:t>
+      </w:r>
+    </w:p>
+    <w:p>
+      <w:pPr>
+        <w:pStyle w:val="ListParagraph"/>
+        <w:ind w:left="1440"/>
+        <w:rPr>
+          <w:rFonts w:ascii="Times New Roman" w:hAnsi="Times New Roman"/>
+          <w:bCs/>
+          <w:sz w:val="26"/>
+          <w:szCs w:val="26"/>
+          <w:lang w:val="id-ID"/>
+        </w:rPr>
+      </w:pPr>
+      <w:r>
+        <w:rPr>
+          <w:rFonts w:ascii="Times New Roman" w:hAnsi="Times New Roman"/>
+          <w:bCs/>
+          <w:sz w:val="26"/>
+          <w:szCs w:val="26"/>
+          <w:lang w:val="id-ID"/>
+        </w:rPr>
+        <w:t>Sprint 1 telah berhasil mengimplementasikan fitur-fitur inti pada mini soccer app, termasuk dapat login, dapat melihat fasilitas, dapat melihat paket pemesanan.</w:t>
+      </w:r>
+    </w:p>
+    <w:p>
+      <w:pPr>
+        <w:pStyle w:val="ListParagraph"/>
+        <w:ind w:left="1440"/>
+        <w:rPr>
+          <w:rFonts w:ascii="Times New Roman" w:hAnsi="Times New Roman"/>
+          <w:bCs/>
+          <w:sz w:val="26"/>
+          <w:szCs w:val="26"/>
+          <w:lang w:val="id-ID"/>
+        </w:rPr>
+      </w:pPr>
+      <w:r>
+        <w:rPr>
+          <w:rFonts w:ascii="Times New Roman" w:hAnsi="Times New Roman"/>
+          <w:bCs/>
+          <w:sz w:val="26"/>
+          <w:szCs w:val="26"/>
+          <w:lang w:val="id-ID"/>
+        </w:rPr>
+        <w:t>Pengujian dan penerimaan pengguna beta memberikan umpan balik positif.</w:t>
+      </w:r>
+    </w:p>
+    <w:p>
+      <w:pPr>
+        <w:pStyle w:val="ListParagraph"/>
+        <w:ind w:left="1440"/>
+        <w:rPr>
+          <w:rFonts w:ascii="Times New Roman" w:hAnsi="Times New Roman"/>
+          <w:bCs/>
+          <w:sz w:val="26"/>
+          <w:szCs w:val="26"/>
+          <w:lang w:val="id-ID"/>
+        </w:rPr>
+      </w:pPr>
+    </w:p>
+    <w:p>
+      <w:pPr>
+        <w:pStyle w:val="ListParagraph"/>
+        <w:ind w:left="1440"/>
+        <w:rPr>
+          <w:rFonts w:ascii="Times New Roman" w:hAnsi="Times New Roman"/>
+          <w:bCs/>
+          <w:sz w:val="26"/>
+          <w:szCs w:val="26"/>
+          <w:lang w:val="id-ID"/>
+        </w:rPr>
+      </w:pPr>
+      <w:r>
+        <w:rPr>
+          <w:rFonts w:ascii="Times New Roman" w:hAnsi="Times New Roman"/>
+          <w:bCs/>
+          <w:sz w:val="26"/>
+          <w:szCs w:val="26"/>
+          <w:lang w:val="id-ID"/>
+        </w:rPr>
+        <w:t>Tim berterima kasih kepada semua anggota tim yang telah berkontribusi dalam sprint ini. Dalam sprint berikutnya, tim akan fokus pengembangan fitur melihat lokasi dan meningkatkan kualitas serta stabilitas aplikasi.</w:t>
+      </w:r>
+      <w:bookmarkStart w:id="0" w:name="_GoBack"/>
+      <w:bookmarkEnd w:id="0"/>
+    </w:p>
+    <w:p>
+      <w:pPr>
+        <w:rPr>
+          <w:rFonts w:ascii="Times New Roman" w:hAnsi="Times New Roman"/>
+          <w:bCs/>
+          <w:sz w:val="26"/>
+          <w:szCs w:val="26"/>
+          <w:lang w:val="id-ID"/>
         </w:rPr>
       </w:pPr>
     </w:p>
@@ -7688,7 +9762,7 @@
 </file>
 
 <file path=word/endnotes.xml><?xml version="1.0" encoding="utf-8"?>
-<w:endnotes xmlns:wpc="http://schemas.microsoft.com/office/word/2010/wordprocessingCanvas" xmlns:cx="http://schemas.microsoft.com/office/drawing/2014/chartex" xmlns:cx1="http://schemas.microsoft.com/office/drawing/2015/9/8/chartex" xmlns:cx2="http://schemas.microsoft.com/office/drawing/2015/10/21/chartex" xmlns:cx3="http://schemas.microsoft.com/office/drawing/2016/5/9/chartex" xmlns:cx4="http://schemas.microsoft.com/office/drawing/2016/5/10/chartex" xmlns:cx5="http://schemas.microsoft.com/office/drawing/2016/5/11/chartex" xmlns:cx6="http://schemas.microsoft.com/office/drawing/2016/5/12/chartex" xmlns:cx7="http://schemas.microsoft.com/office/drawing/2016/5/13/chartex" xmlns:cx8="http://schemas.microsoft.com/office/drawing/2016/5/14/chartex" xmlns:mc="http://schemas.openxmlformats.org/markup-compatibility/2006" xmlns:aink="http://schemas.microsoft.com/office/drawing/2016/ink" xmlns:am3d="http://schemas.microsoft.com/office/drawing/2017/model3d" xmlns:o="urn:schemas-microsoft-com:office:office" xmlns:oel="http://schemas.microsoft.com/office/2019/extlst" xmlns:r="http://schemas.openxmlformats.org/officeDocument/2006/relationships" xmlns:m="http://schemas.openxmlformats.org/officeDocument/2006/math" xmlns:v="urn:schemas-microsoft-com:vml" xmlns:wp14="http://schemas.microsoft.com/office/word/2010/wordprocessingDrawing" xmlns:wp="http://schemas.openxmlformats.org/drawingml/2006/wordprocessingDrawing" xmlns:w10="urn:schemas-microsoft-com:office:word" xmlns:w="http://schemas.openxmlformats.org/wordprocessingml/2006/main" xmlns:w14="http://schemas.microsoft.com/office/word/2010/wordml" xmlns:w15="http://schemas.microsoft.com/office/word/2012/wordml" xmlns:w16cex="http://schemas.microsoft.com/office/word/2018/wordml/cex" xmlns:w16cid="http://schemas.microsoft.com/office/word/2016/wordml/cid" xmlns:w16="http://schemas.microsoft.com/office/word/2018/wordml" xmlns:w16du="http://schemas.microsoft.com/office/word/2023/wordml/word16du" xmlns:w16sdtdh="http://schemas.microsoft.com/office/word/2020/wordml/sdtdatahash" xmlns:w16se="http://schemas.microsoft.com/office/word/2015/wordml/symex" xmlns:wpg="http://schemas.microsoft.com/office/word/2010/wordprocessingGroup" xmlns:wpi="http://schemas.microsoft.com/office/word/2010/wordprocessingInk" xmlns:wne="http://schemas.microsoft.com/office/word/2006/wordml" xmlns:wps="http://schemas.microsoft.com/office/word/2010/wordprocessingShape" mc:Ignorable="w14 w15 w16se w16cid w16 w16cex w16sdtdh wp14">
+<w:endnotes xmlns:wpc="http://schemas.microsoft.com/office/word/2010/wordprocessingCanvas" xmlns:mc="http://schemas.openxmlformats.org/markup-compatibility/2006" xmlns:o="urn:schemas-microsoft-com:office:office" xmlns:r="http://schemas.openxmlformats.org/officeDocument/2006/relationships" xmlns:m="http://schemas.openxmlformats.org/officeDocument/2006/math" xmlns:v="urn:schemas-microsoft-com:vml" xmlns:wp14="http://schemas.microsoft.com/office/word/2010/wordprocessingDrawing" xmlns:wp="http://schemas.openxmlformats.org/drawingml/2006/wordprocessingDrawing" xmlns:w10="urn:schemas-microsoft-com:office:word" xmlns:w="http://schemas.openxmlformats.org/wordprocessingml/2006/main" xmlns:w14="http://schemas.microsoft.com/office/word/2010/wordml" xmlns:wpg="http://schemas.microsoft.com/office/word/2010/wordprocessingGroup" xmlns:wpi="http://schemas.microsoft.com/office/word/2010/wordprocessingInk" xmlns:wne="http://schemas.microsoft.com/office/word/2006/wordml" xmlns:wps="http://schemas.microsoft.com/office/word/2010/wordprocessingShape" mc:Ignorable="w14 wp14">
   <w:endnote w:type="separator" w:id="-1">
     <w:p>
       <w:pPr>
@@ -7713,7 +9787,7 @@
 </file>
 
 <file path=word/footnotes.xml><?xml version="1.0" encoding="utf-8"?>
-<w:footnotes xmlns:wpc="http://schemas.microsoft.com/office/word/2010/wordprocessingCanvas" xmlns:cx="http://schemas.microsoft.com/office/drawing/2014/chartex" xmlns:cx1="http://schemas.microsoft.com/office/drawing/2015/9/8/chartex" xmlns:cx2="http://schemas.microsoft.com/office/drawing/2015/10/21/chartex" xmlns:cx3="http://schemas.microsoft.com/office/drawing/2016/5/9/chartex" xmlns:cx4="http://schemas.microsoft.com/office/drawing/2016/5/10/chartex" xmlns:cx5="http://schemas.microsoft.com/office/drawing/2016/5/11/chartex" xmlns:cx6="http://schemas.microsoft.com/office/drawing/2016/5/12/chartex" xmlns:cx7="http://schemas.microsoft.com/office/drawing/2016/5/13/chartex" xmlns:cx8="http://schemas.microsoft.com/office/drawing/2016/5/14/chartex" xmlns:mc="http://schemas.openxmlformats.org/markup-compatibility/2006" xmlns:aink="http://schemas.microsoft.com/office/drawing/2016/ink" xmlns:am3d="http://schemas.microsoft.com/office/drawing/2017/model3d" xmlns:o="urn:schemas-microsoft-com:office:office" xmlns:oel="http://schemas.microsoft.com/office/2019/extlst" xmlns:r="http://schemas.openxmlformats.org/officeDocument/2006/relationships" xmlns:m="http://schemas.openxmlformats.org/officeDocument/2006/math" xmlns:v="urn:schemas-microsoft-com:vml" xmlns:wp14="http://schemas.microsoft.com/office/word/2010/wordprocessingDrawing" xmlns:wp="http://schemas.openxmlformats.org/drawingml/2006/wordprocessingDrawing" xmlns:w10="urn:schemas-microsoft-com:office:word" xmlns:w="http://schemas.openxmlformats.org/wordprocessingml/2006/main" xmlns:w14="http://schemas.microsoft.com/office/word/2010/wordml" xmlns:w15="http://schemas.microsoft.com/office/word/2012/wordml" xmlns:w16cex="http://schemas.microsoft.com/office/word/2018/wordml/cex" xmlns:w16cid="http://schemas.microsoft.com/office/word/2016/wordml/cid" xmlns:w16="http://schemas.microsoft.com/office/word/2018/wordml" xmlns:w16du="http://schemas.microsoft.com/office/word/2023/wordml/word16du" xmlns:w16sdtdh="http://schemas.microsoft.com/office/word/2020/wordml/sdtdatahash" xmlns:w16se="http://schemas.microsoft.com/office/word/2015/wordml/symex" xmlns:wpg="http://schemas.microsoft.com/office/word/2010/wordprocessingGroup" xmlns:wpi="http://schemas.microsoft.com/office/word/2010/wordprocessingInk" xmlns:wne="http://schemas.microsoft.com/office/word/2006/wordml" xmlns:wps="http://schemas.microsoft.com/office/word/2010/wordprocessingShape" mc:Ignorable="w14 w15 w16se w16cid w16 w16cex w16sdtdh wp14">
+<w:footnotes xmlns:wpc="http://schemas.microsoft.com/office/word/2010/wordprocessingCanvas" xmlns:mc="http://schemas.openxmlformats.org/markup-compatibility/2006" xmlns:o="urn:schemas-microsoft-com:office:office" xmlns:r="http://schemas.openxmlformats.org/officeDocument/2006/relationships" xmlns:m="http://schemas.openxmlformats.org/officeDocument/2006/math" xmlns:v="urn:schemas-microsoft-com:vml" xmlns:wp14="http://schemas.microsoft.com/office/word/2010/wordprocessingDrawing" xmlns:wp="http://schemas.openxmlformats.org/drawingml/2006/wordprocessingDrawing" xmlns:w10="urn:schemas-microsoft-com:office:word" xmlns:w="http://schemas.openxmlformats.org/wordprocessingml/2006/main" xmlns:w14="http://schemas.microsoft.com/office/word/2010/wordml" xmlns:wpg="http://schemas.microsoft.com/office/word/2010/wordprocessingGroup" xmlns:wpi="http://schemas.microsoft.com/office/word/2010/wordprocessingInk" xmlns:wne="http://schemas.microsoft.com/office/word/2006/wordml" xmlns:wps="http://schemas.microsoft.com/office/word/2010/wordprocessingShape" mc:Ignorable="w14 wp14">
   <w:footnote w:type="separator" w:id="-1">
     <w:p>
       <w:pPr>
@@ -7737,8 +9811,726 @@
 </w:footnotes>
 </file>
 
+<file path=word/numbering.xml><?xml version="1.0" encoding="utf-8"?>
+<w:numbering xmlns:wpc="http://schemas.microsoft.com/office/word/2010/wordprocessingCanvas" xmlns:mc="http://schemas.openxmlformats.org/markup-compatibility/2006" xmlns:o="urn:schemas-microsoft-com:office:office" xmlns:r="http://schemas.openxmlformats.org/officeDocument/2006/relationships" xmlns:m="http://schemas.openxmlformats.org/officeDocument/2006/math" xmlns:v="urn:schemas-microsoft-com:vml" xmlns:wp14="http://schemas.microsoft.com/office/word/2010/wordprocessingDrawing" xmlns:wp="http://schemas.openxmlformats.org/drawingml/2006/wordprocessingDrawing" xmlns:w10="urn:schemas-microsoft-com:office:word" xmlns:w="http://schemas.openxmlformats.org/wordprocessingml/2006/main" xmlns:w14="http://schemas.microsoft.com/office/word/2010/wordml" xmlns:wpg="http://schemas.microsoft.com/office/word/2010/wordprocessingGroup" xmlns:wpi="http://schemas.microsoft.com/office/word/2010/wordprocessingInk" xmlns:wne="http://schemas.microsoft.com/office/word/2006/wordml" xmlns:wps="http://schemas.microsoft.com/office/word/2010/wordprocessingShape" mc:Ignorable="w14 wp14">
+  <w:abstractNum w:abstractNumId="0">
+    <w:nsid w:val="15267BD4"/>
+    <w:multiLevelType w:val="hybridMultilevel"/>
+    <w:tmpl w:val="892E450A"/>
+    <w:lvl w:ilvl="0" w:tplc="04090001">
+      <w:start w:val="1"/>
+      <w:numFmt w:val="bullet"/>
+      <w:lvlText w:val=""/>
+      <w:lvlJc w:val="left"/>
+      <w:pPr>
+        <w:ind w:left="2880" w:hanging="360"/>
+      </w:pPr>
+      <w:rPr>
+        <w:rFonts w:ascii="Symbol" w:hAnsi="Symbol" w:hint="default"/>
+      </w:rPr>
+    </w:lvl>
+    <w:lvl w:ilvl="1" w:tplc="04090003" w:tentative="1">
+      <w:start w:val="1"/>
+      <w:numFmt w:val="bullet"/>
+      <w:lvlText w:val="o"/>
+      <w:lvlJc w:val="left"/>
+      <w:pPr>
+        <w:ind w:left="3600" w:hanging="360"/>
+      </w:pPr>
+      <w:rPr>
+        <w:rFonts w:ascii="Courier New" w:hAnsi="Courier New" w:cs="Courier New" w:hint="default"/>
+      </w:rPr>
+    </w:lvl>
+    <w:lvl w:ilvl="2" w:tplc="04090005" w:tentative="1">
+      <w:start w:val="1"/>
+      <w:numFmt w:val="bullet"/>
+      <w:lvlText w:val=""/>
+      <w:lvlJc w:val="left"/>
+      <w:pPr>
+        <w:ind w:left="4320" w:hanging="360"/>
+      </w:pPr>
+      <w:rPr>
+        <w:rFonts w:ascii="Wingdings" w:hAnsi="Wingdings" w:hint="default"/>
+      </w:rPr>
+    </w:lvl>
+    <w:lvl w:ilvl="3" w:tplc="04090001" w:tentative="1">
+      <w:start w:val="1"/>
+      <w:numFmt w:val="bullet"/>
+      <w:lvlText w:val=""/>
+      <w:lvlJc w:val="left"/>
+      <w:pPr>
+        <w:ind w:left="5040" w:hanging="360"/>
+      </w:pPr>
+      <w:rPr>
+        <w:rFonts w:ascii="Symbol" w:hAnsi="Symbol" w:hint="default"/>
+      </w:rPr>
+    </w:lvl>
+    <w:lvl w:ilvl="4" w:tplc="04090003" w:tentative="1">
+      <w:start w:val="1"/>
+      <w:numFmt w:val="bullet"/>
+      <w:lvlText w:val="o"/>
+      <w:lvlJc w:val="left"/>
+      <w:pPr>
+        <w:ind w:left="5760" w:hanging="360"/>
+      </w:pPr>
+      <w:rPr>
+        <w:rFonts w:ascii="Courier New" w:hAnsi="Courier New" w:cs="Courier New" w:hint="default"/>
+      </w:rPr>
+    </w:lvl>
+    <w:lvl w:ilvl="5" w:tplc="04090005" w:tentative="1">
+      <w:start w:val="1"/>
+      <w:numFmt w:val="bullet"/>
+      <w:lvlText w:val=""/>
+      <w:lvlJc w:val="left"/>
+      <w:pPr>
+        <w:ind w:left="6480" w:hanging="360"/>
+      </w:pPr>
+      <w:rPr>
+        <w:rFonts w:ascii="Wingdings" w:hAnsi="Wingdings" w:hint="default"/>
+      </w:rPr>
+    </w:lvl>
+    <w:lvl w:ilvl="6" w:tplc="04090001" w:tentative="1">
+      <w:start w:val="1"/>
+      <w:numFmt w:val="bullet"/>
+      <w:lvlText w:val=""/>
+      <w:lvlJc w:val="left"/>
+      <w:pPr>
+        <w:ind w:left="7200" w:hanging="360"/>
+      </w:pPr>
+      <w:rPr>
+        <w:rFonts w:ascii="Symbol" w:hAnsi="Symbol" w:hint="default"/>
+      </w:rPr>
+    </w:lvl>
+    <w:lvl w:ilvl="7" w:tplc="04090003" w:tentative="1">
+      <w:start w:val="1"/>
+      <w:numFmt w:val="bullet"/>
+      <w:lvlText w:val="o"/>
+      <w:lvlJc w:val="left"/>
+      <w:pPr>
+        <w:ind w:left="7920" w:hanging="360"/>
+      </w:pPr>
+      <w:rPr>
+        <w:rFonts w:ascii="Courier New" w:hAnsi="Courier New" w:cs="Courier New" w:hint="default"/>
+      </w:rPr>
+    </w:lvl>
+    <w:lvl w:ilvl="8" w:tplc="04090005" w:tentative="1">
+      <w:start w:val="1"/>
+      <w:numFmt w:val="bullet"/>
+      <w:lvlText w:val=""/>
+      <w:lvlJc w:val="left"/>
+      <w:pPr>
+        <w:ind w:left="8640" w:hanging="360"/>
+      </w:pPr>
+      <w:rPr>
+        <w:rFonts w:ascii="Wingdings" w:hAnsi="Wingdings" w:hint="default"/>
+      </w:rPr>
+    </w:lvl>
+  </w:abstractNum>
+  <w:abstractNum w:abstractNumId="1">
+    <w:nsid w:val="1867598D"/>
+    <w:multiLevelType w:val="hybridMultilevel"/>
+    <w:tmpl w:val="F8E4CC7E"/>
+    <w:lvl w:ilvl="0" w:tplc="91BC650C">
+      <w:start w:val="1"/>
+      <w:numFmt w:val="lowerLetter"/>
+      <w:lvlText w:val="%1."/>
+      <w:lvlJc w:val="left"/>
+      <w:pPr>
+        <w:ind w:left="1080" w:hanging="360"/>
+      </w:pPr>
+      <w:rPr>
+        <w:rFonts w:hint="default"/>
+      </w:rPr>
+    </w:lvl>
+    <w:lvl w:ilvl="1" w:tplc="04090019" w:tentative="1">
+      <w:start w:val="1"/>
+      <w:numFmt w:val="lowerLetter"/>
+      <w:lvlText w:val="%2."/>
+      <w:lvlJc w:val="left"/>
+      <w:pPr>
+        <w:ind w:left="1800" w:hanging="360"/>
+      </w:pPr>
+    </w:lvl>
+    <w:lvl w:ilvl="2" w:tplc="0409001B" w:tentative="1">
+      <w:start w:val="1"/>
+      <w:numFmt w:val="lowerRoman"/>
+      <w:lvlText w:val="%3."/>
+      <w:lvlJc w:val="right"/>
+      <w:pPr>
+        <w:ind w:left="2520" w:hanging="180"/>
+      </w:pPr>
+    </w:lvl>
+    <w:lvl w:ilvl="3" w:tplc="0409000F" w:tentative="1">
+      <w:start w:val="1"/>
+      <w:numFmt w:val="decimal"/>
+      <w:lvlText w:val="%4."/>
+      <w:lvlJc w:val="left"/>
+      <w:pPr>
+        <w:ind w:left="3240" w:hanging="360"/>
+      </w:pPr>
+    </w:lvl>
+    <w:lvl w:ilvl="4" w:tplc="04090019" w:tentative="1">
+      <w:start w:val="1"/>
+      <w:numFmt w:val="lowerLetter"/>
+      <w:lvlText w:val="%5."/>
+      <w:lvlJc w:val="left"/>
+      <w:pPr>
+        <w:ind w:left="3960" w:hanging="360"/>
+      </w:pPr>
+    </w:lvl>
+    <w:lvl w:ilvl="5" w:tplc="0409001B" w:tentative="1">
+      <w:start w:val="1"/>
+      <w:numFmt w:val="lowerRoman"/>
+      <w:lvlText w:val="%6."/>
+      <w:lvlJc w:val="right"/>
+      <w:pPr>
+        <w:ind w:left="4680" w:hanging="180"/>
+      </w:pPr>
+    </w:lvl>
+    <w:lvl w:ilvl="6" w:tplc="0409000F" w:tentative="1">
+      <w:start w:val="1"/>
+      <w:numFmt w:val="decimal"/>
+      <w:lvlText w:val="%7."/>
+      <w:lvlJc w:val="left"/>
+      <w:pPr>
+        <w:ind w:left="5400" w:hanging="360"/>
+      </w:pPr>
+    </w:lvl>
+    <w:lvl w:ilvl="7" w:tplc="04090019" w:tentative="1">
+      <w:start w:val="1"/>
+      <w:numFmt w:val="lowerLetter"/>
+      <w:lvlText w:val="%8."/>
+      <w:lvlJc w:val="left"/>
+      <w:pPr>
+        <w:ind w:left="6120" w:hanging="360"/>
+      </w:pPr>
+    </w:lvl>
+    <w:lvl w:ilvl="8" w:tplc="0409001B" w:tentative="1">
+      <w:start w:val="1"/>
+      <w:numFmt w:val="lowerRoman"/>
+      <w:lvlText w:val="%9."/>
+      <w:lvlJc w:val="right"/>
+      <w:pPr>
+        <w:ind w:left="6840" w:hanging="180"/>
+      </w:pPr>
+    </w:lvl>
+  </w:abstractNum>
+  <w:abstractNum w:abstractNumId="2">
+    <w:nsid w:val="2B9F1FE0"/>
+    <w:multiLevelType w:val="hybridMultilevel"/>
+    <w:tmpl w:val="6CDA4AD8"/>
+    <w:lvl w:ilvl="0" w:tplc="0409000F">
+      <w:start w:val="1"/>
+      <w:numFmt w:val="decimal"/>
+      <w:lvlText w:val="%1."/>
+      <w:lvlJc w:val="left"/>
+      <w:pPr>
+        <w:ind w:left="2160" w:hanging="360"/>
+      </w:pPr>
+    </w:lvl>
+    <w:lvl w:ilvl="1" w:tplc="04090001">
+      <w:start w:val="1"/>
+      <w:numFmt w:val="bullet"/>
+      <w:lvlText w:val=""/>
+      <w:lvlJc w:val="left"/>
+      <w:pPr>
+        <w:ind w:left="2880" w:hanging="360"/>
+      </w:pPr>
+      <w:rPr>
+        <w:rFonts w:ascii="Symbol" w:hAnsi="Symbol" w:hint="default"/>
+      </w:rPr>
+    </w:lvl>
+    <w:lvl w:ilvl="2" w:tplc="0409001B" w:tentative="1">
+      <w:start w:val="1"/>
+      <w:numFmt w:val="lowerRoman"/>
+      <w:lvlText w:val="%3."/>
+      <w:lvlJc w:val="right"/>
+      <w:pPr>
+        <w:ind w:left="3600" w:hanging="180"/>
+      </w:pPr>
+    </w:lvl>
+    <w:lvl w:ilvl="3" w:tplc="0409000F" w:tentative="1">
+      <w:start w:val="1"/>
+      <w:numFmt w:val="decimal"/>
+      <w:lvlText w:val="%4."/>
+      <w:lvlJc w:val="left"/>
+      <w:pPr>
+        <w:ind w:left="4320" w:hanging="360"/>
+      </w:pPr>
+    </w:lvl>
+    <w:lvl w:ilvl="4" w:tplc="04090019" w:tentative="1">
+      <w:start w:val="1"/>
+      <w:numFmt w:val="lowerLetter"/>
+      <w:lvlText w:val="%5."/>
+      <w:lvlJc w:val="left"/>
+      <w:pPr>
+        <w:ind w:left="5040" w:hanging="360"/>
+      </w:pPr>
+    </w:lvl>
+    <w:lvl w:ilvl="5" w:tplc="0409001B" w:tentative="1">
+      <w:start w:val="1"/>
+      <w:numFmt w:val="lowerRoman"/>
+      <w:lvlText w:val="%6."/>
+      <w:lvlJc w:val="right"/>
+      <w:pPr>
+        <w:ind w:left="5760" w:hanging="180"/>
+      </w:pPr>
+    </w:lvl>
+    <w:lvl w:ilvl="6" w:tplc="0409000F" w:tentative="1">
+      <w:start w:val="1"/>
+      <w:numFmt w:val="decimal"/>
+      <w:lvlText w:val="%7."/>
+      <w:lvlJc w:val="left"/>
+      <w:pPr>
+        <w:ind w:left="6480" w:hanging="360"/>
+      </w:pPr>
+    </w:lvl>
+    <w:lvl w:ilvl="7" w:tplc="04090019" w:tentative="1">
+      <w:start w:val="1"/>
+      <w:numFmt w:val="lowerLetter"/>
+      <w:lvlText w:val="%8."/>
+      <w:lvlJc w:val="left"/>
+      <w:pPr>
+        <w:ind w:left="7200" w:hanging="360"/>
+      </w:pPr>
+    </w:lvl>
+    <w:lvl w:ilvl="8" w:tplc="0409001B" w:tentative="1">
+      <w:start w:val="1"/>
+      <w:numFmt w:val="lowerRoman"/>
+      <w:lvlText w:val="%9."/>
+      <w:lvlJc w:val="right"/>
+      <w:pPr>
+        <w:ind w:left="7920" w:hanging="180"/>
+      </w:pPr>
+    </w:lvl>
+  </w:abstractNum>
+  <w:abstractNum w:abstractNumId="3">
+    <w:nsid w:val="2C380E61"/>
+    <w:multiLevelType w:val="hybridMultilevel"/>
+    <w:tmpl w:val="96C0BD80"/>
+    <w:lvl w:ilvl="0" w:tplc="91BC650C">
+      <w:start w:val="1"/>
+      <w:numFmt w:val="lowerLetter"/>
+      <w:lvlText w:val="%1."/>
+      <w:lvlJc w:val="left"/>
+      <w:pPr>
+        <w:ind w:left="1080" w:hanging="360"/>
+      </w:pPr>
+      <w:rPr>
+        <w:rFonts w:hint="default"/>
+      </w:rPr>
+    </w:lvl>
+    <w:lvl w:ilvl="1" w:tplc="04090019" w:tentative="1">
+      <w:start w:val="1"/>
+      <w:numFmt w:val="lowerLetter"/>
+      <w:lvlText w:val="%2."/>
+      <w:lvlJc w:val="left"/>
+      <w:pPr>
+        <w:ind w:left="1440" w:hanging="360"/>
+      </w:pPr>
+    </w:lvl>
+    <w:lvl w:ilvl="2" w:tplc="0409001B" w:tentative="1">
+      <w:start w:val="1"/>
+      <w:numFmt w:val="lowerRoman"/>
+      <w:lvlText w:val="%3."/>
+      <w:lvlJc w:val="right"/>
+      <w:pPr>
+        <w:ind w:left="2160" w:hanging="180"/>
+      </w:pPr>
+    </w:lvl>
+    <w:lvl w:ilvl="3" w:tplc="0409000F" w:tentative="1">
+      <w:start w:val="1"/>
+      <w:numFmt w:val="decimal"/>
+      <w:lvlText w:val="%4."/>
+      <w:lvlJc w:val="left"/>
+      <w:pPr>
+        <w:ind w:left="2880" w:hanging="360"/>
+      </w:pPr>
+    </w:lvl>
+    <w:lvl w:ilvl="4" w:tplc="04090019" w:tentative="1">
+      <w:start w:val="1"/>
+      <w:numFmt w:val="lowerLetter"/>
+      <w:lvlText w:val="%5."/>
+      <w:lvlJc w:val="left"/>
+      <w:pPr>
+        <w:ind w:left="3600" w:hanging="360"/>
+      </w:pPr>
+    </w:lvl>
+    <w:lvl w:ilvl="5" w:tplc="0409001B" w:tentative="1">
+      <w:start w:val="1"/>
+      <w:numFmt w:val="lowerRoman"/>
+      <w:lvlText w:val="%6."/>
+      <w:lvlJc w:val="right"/>
+      <w:pPr>
+        <w:ind w:left="4320" w:hanging="180"/>
+      </w:pPr>
+    </w:lvl>
+    <w:lvl w:ilvl="6" w:tplc="0409000F" w:tentative="1">
+      <w:start w:val="1"/>
+      <w:numFmt w:val="decimal"/>
+      <w:lvlText w:val="%7."/>
+      <w:lvlJc w:val="left"/>
+      <w:pPr>
+        <w:ind w:left="5040" w:hanging="360"/>
+      </w:pPr>
+    </w:lvl>
+    <w:lvl w:ilvl="7" w:tplc="04090019" w:tentative="1">
+      <w:start w:val="1"/>
+      <w:numFmt w:val="lowerLetter"/>
+      <w:lvlText w:val="%8."/>
+      <w:lvlJc w:val="left"/>
+      <w:pPr>
+        <w:ind w:left="5760" w:hanging="360"/>
+      </w:pPr>
+    </w:lvl>
+    <w:lvl w:ilvl="8" w:tplc="0409001B" w:tentative="1">
+      <w:start w:val="1"/>
+      <w:numFmt w:val="lowerRoman"/>
+      <w:lvlText w:val="%9."/>
+      <w:lvlJc w:val="right"/>
+      <w:pPr>
+        <w:ind w:left="6480" w:hanging="180"/>
+      </w:pPr>
+    </w:lvl>
+  </w:abstractNum>
+  <w:abstractNum w:abstractNumId="4">
+    <w:nsid w:val="2DBC523B"/>
+    <w:multiLevelType w:val="hybridMultilevel"/>
+    <w:tmpl w:val="412ED520"/>
+    <w:lvl w:ilvl="0" w:tplc="04090013">
+      <w:start w:val="1"/>
+      <w:numFmt w:val="upperRoman"/>
+      <w:lvlText w:val="%1."/>
+      <w:lvlJc w:val="right"/>
+      <w:pPr>
+        <w:ind w:left="720" w:hanging="360"/>
+      </w:pPr>
+    </w:lvl>
+    <w:lvl w:ilvl="1" w:tplc="04090019" w:tentative="1">
+      <w:start w:val="1"/>
+      <w:numFmt w:val="lowerLetter"/>
+      <w:lvlText w:val="%2."/>
+      <w:lvlJc w:val="left"/>
+      <w:pPr>
+        <w:ind w:left="1440" w:hanging="360"/>
+      </w:pPr>
+    </w:lvl>
+    <w:lvl w:ilvl="2" w:tplc="0409001B" w:tentative="1">
+      <w:start w:val="1"/>
+      <w:numFmt w:val="lowerRoman"/>
+      <w:lvlText w:val="%3."/>
+      <w:lvlJc w:val="right"/>
+      <w:pPr>
+        <w:ind w:left="2160" w:hanging="180"/>
+      </w:pPr>
+    </w:lvl>
+    <w:lvl w:ilvl="3" w:tplc="0409000F" w:tentative="1">
+      <w:start w:val="1"/>
+      <w:numFmt w:val="decimal"/>
+      <w:lvlText w:val="%4."/>
+      <w:lvlJc w:val="left"/>
+      <w:pPr>
+        <w:ind w:left="2880" w:hanging="360"/>
+      </w:pPr>
+    </w:lvl>
+    <w:lvl w:ilvl="4" w:tplc="04090019" w:tentative="1">
+      <w:start w:val="1"/>
+      <w:numFmt w:val="lowerLetter"/>
+      <w:lvlText w:val="%5."/>
+      <w:lvlJc w:val="left"/>
+      <w:pPr>
+        <w:ind w:left="3600" w:hanging="360"/>
+      </w:pPr>
+    </w:lvl>
+    <w:lvl w:ilvl="5" w:tplc="0409001B" w:tentative="1">
+      <w:start w:val="1"/>
+      <w:numFmt w:val="lowerRoman"/>
+      <w:lvlText w:val="%6."/>
+      <w:lvlJc w:val="right"/>
+      <w:pPr>
+        <w:ind w:left="4320" w:hanging="180"/>
+      </w:pPr>
+    </w:lvl>
+    <w:lvl w:ilvl="6" w:tplc="0409000F" w:tentative="1">
+      <w:start w:val="1"/>
+      <w:numFmt w:val="decimal"/>
+      <w:lvlText w:val="%7."/>
+      <w:lvlJc w:val="left"/>
+      <w:pPr>
+        <w:ind w:left="5040" w:hanging="360"/>
+      </w:pPr>
+    </w:lvl>
+    <w:lvl w:ilvl="7" w:tplc="04090019" w:tentative="1">
+      <w:start w:val="1"/>
+      <w:numFmt w:val="lowerLetter"/>
+      <w:lvlText w:val="%8."/>
+      <w:lvlJc w:val="left"/>
+      <w:pPr>
+        <w:ind w:left="5760" w:hanging="360"/>
+      </w:pPr>
+    </w:lvl>
+    <w:lvl w:ilvl="8" w:tplc="0409001B" w:tentative="1">
+      <w:start w:val="1"/>
+      <w:numFmt w:val="lowerRoman"/>
+      <w:lvlText w:val="%9."/>
+      <w:lvlJc w:val="right"/>
+      <w:pPr>
+        <w:ind w:left="6480" w:hanging="180"/>
+      </w:pPr>
+    </w:lvl>
+  </w:abstractNum>
+  <w:abstractNum w:abstractNumId="5">
+    <w:nsid w:val="3B805B45"/>
+    <w:multiLevelType w:val="hybridMultilevel"/>
+    <w:tmpl w:val="3D20824E"/>
+    <w:lvl w:ilvl="0" w:tplc="04090001">
+      <w:start w:val="1"/>
+      <w:numFmt w:val="bullet"/>
+      <w:lvlText w:val=""/>
+      <w:lvlJc w:val="left"/>
+      <w:pPr>
+        <w:ind w:left="2160" w:hanging="360"/>
+      </w:pPr>
+      <w:rPr>
+        <w:rFonts w:ascii="Symbol" w:hAnsi="Symbol" w:hint="default"/>
+      </w:rPr>
+    </w:lvl>
+    <w:lvl w:ilvl="1" w:tplc="04090003" w:tentative="1">
+      <w:start w:val="1"/>
+      <w:numFmt w:val="bullet"/>
+      <w:lvlText w:val="o"/>
+      <w:lvlJc w:val="left"/>
+      <w:pPr>
+        <w:ind w:left="2880" w:hanging="360"/>
+      </w:pPr>
+      <w:rPr>
+        <w:rFonts w:ascii="Courier New" w:hAnsi="Courier New" w:cs="Courier New" w:hint="default"/>
+      </w:rPr>
+    </w:lvl>
+    <w:lvl w:ilvl="2" w:tplc="04090005" w:tentative="1">
+      <w:start w:val="1"/>
+      <w:numFmt w:val="bullet"/>
+      <w:lvlText w:val=""/>
+      <w:lvlJc w:val="left"/>
+      <w:pPr>
+        <w:ind w:left="3600" w:hanging="360"/>
+      </w:pPr>
+      <w:rPr>
+        <w:rFonts w:ascii="Wingdings" w:hAnsi="Wingdings" w:hint="default"/>
+      </w:rPr>
+    </w:lvl>
+    <w:lvl w:ilvl="3" w:tplc="04090001" w:tentative="1">
+      <w:start w:val="1"/>
+      <w:numFmt w:val="bullet"/>
+      <w:lvlText w:val=""/>
+      <w:lvlJc w:val="left"/>
+      <w:pPr>
+        <w:ind w:left="4320" w:hanging="360"/>
+      </w:pPr>
+      <w:rPr>
+        <w:rFonts w:ascii="Symbol" w:hAnsi="Symbol" w:hint="default"/>
+      </w:rPr>
+    </w:lvl>
+    <w:lvl w:ilvl="4" w:tplc="04090003" w:tentative="1">
+      <w:start w:val="1"/>
+      <w:numFmt w:val="bullet"/>
+      <w:lvlText w:val="o"/>
+      <w:lvlJc w:val="left"/>
+      <w:pPr>
+        <w:ind w:left="5040" w:hanging="360"/>
+      </w:pPr>
+      <w:rPr>
+        <w:rFonts w:ascii="Courier New" w:hAnsi="Courier New" w:cs="Courier New" w:hint="default"/>
+      </w:rPr>
+    </w:lvl>
+    <w:lvl w:ilvl="5" w:tplc="04090005" w:tentative="1">
+      <w:start w:val="1"/>
+      <w:numFmt w:val="bullet"/>
+      <w:lvlText w:val=""/>
+      <w:lvlJc w:val="left"/>
+      <w:pPr>
+        <w:ind w:left="5760" w:hanging="360"/>
+      </w:pPr>
+      <w:rPr>
+        <w:rFonts w:ascii="Wingdings" w:hAnsi="Wingdings" w:hint="default"/>
+      </w:rPr>
+    </w:lvl>
+    <w:lvl w:ilvl="6" w:tplc="04090001" w:tentative="1">
+      <w:start w:val="1"/>
+      <w:numFmt w:val="bullet"/>
+      <w:lvlText w:val=""/>
+      <w:lvlJc w:val="left"/>
+      <w:pPr>
+        <w:ind w:left="6480" w:hanging="360"/>
+      </w:pPr>
+      <w:rPr>
+        <w:rFonts w:ascii="Symbol" w:hAnsi="Symbol" w:hint="default"/>
+      </w:rPr>
+    </w:lvl>
+    <w:lvl w:ilvl="7" w:tplc="04090003" w:tentative="1">
+      <w:start w:val="1"/>
+      <w:numFmt w:val="bullet"/>
+      <w:lvlText w:val="o"/>
+      <w:lvlJc w:val="left"/>
+      <w:pPr>
+        <w:ind w:left="7200" w:hanging="360"/>
+      </w:pPr>
+      <w:rPr>
+        <w:rFonts w:ascii="Courier New" w:hAnsi="Courier New" w:cs="Courier New" w:hint="default"/>
+      </w:rPr>
+    </w:lvl>
+    <w:lvl w:ilvl="8" w:tplc="04090005" w:tentative="1">
+      <w:start w:val="1"/>
+      <w:numFmt w:val="bullet"/>
+      <w:lvlText w:val=""/>
+      <w:lvlJc w:val="left"/>
+      <w:pPr>
+        <w:ind w:left="7920" w:hanging="360"/>
+      </w:pPr>
+      <w:rPr>
+        <w:rFonts w:ascii="Wingdings" w:hAnsi="Wingdings" w:hint="default"/>
+      </w:rPr>
+    </w:lvl>
+  </w:abstractNum>
+  <w:abstractNum w:abstractNumId="6">
+    <w:nsid w:val="73D338C7"/>
+    <w:multiLevelType w:val="hybridMultilevel"/>
+    <w:tmpl w:val="BC081238"/>
+    <w:lvl w:ilvl="0" w:tplc="04090001">
+      <w:start w:val="1"/>
+      <w:numFmt w:val="bullet"/>
+      <w:lvlText w:val=""/>
+      <w:lvlJc w:val="left"/>
+      <w:pPr>
+        <w:ind w:left="2160" w:hanging="360"/>
+      </w:pPr>
+      <w:rPr>
+        <w:rFonts w:ascii="Symbol" w:hAnsi="Symbol" w:hint="default"/>
+      </w:rPr>
+    </w:lvl>
+    <w:lvl w:ilvl="1" w:tplc="04090003" w:tentative="1">
+      <w:start w:val="1"/>
+      <w:numFmt w:val="bullet"/>
+      <w:lvlText w:val="o"/>
+      <w:lvlJc w:val="left"/>
+      <w:pPr>
+        <w:ind w:left="2880" w:hanging="360"/>
+      </w:pPr>
+      <w:rPr>
+        <w:rFonts w:ascii="Courier New" w:hAnsi="Courier New" w:cs="Courier New" w:hint="default"/>
+      </w:rPr>
+    </w:lvl>
+    <w:lvl w:ilvl="2" w:tplc="04090005" w:tentative="1">
+      <w:start w:val="1"/>
+      <w:numFmt w:val="bullet"/>
+      <w:lvlText w:val=""/>
+      <w:lvlJc w:val="left"/>
+      <w:pPr>
+        <w:ind w:left="3600" w:hanging="360"/>
+      </w:pPr>
+      <w:rPr>
+        <w:rFonts w:ascii="Wingdings" w:hAnsi="Wingdings" w:hint="default"/>
+      </w:rPr>
+    </w:lvl>
+    <w:lvl w:ilvl="3" w:tplc="04090001" w:tentative="1">
+      <w:start w:val="1"/>
+      <w:numFmt w:val="bullet"/>
+      <w:lvlText w:val=""/>
+      <w:lvlJc w:val="left"/>
+      <w:pPr>
+        <w:ind w:left="4320" w:hanging="360"/>
+      </w:pPr>
+      <w:rPr>
+        <w:rFonts w:ascii="Symbol" w:hAnsi="Symbol" w:hint="default"/>
+      </w:rPr>
+    </w:lvl>
+    <w:lvl w:ilvl="4" w:tplc="04090003" w:tentative="1">
+      <w:start w:val="1"/>
+      <w:numFmt w:val="bullet"/>
+      <w:lvlText w:val="o"/>
+      <w:lvlJc w:val="left"/>
+      <w:pPr>
+        <w:ind w:left="5040" w:hanging="360"/>
+      </w:pPr>
+      <w:rPr>
+        <w:rFonts w:ascii="Courier New" w:hAnsi="Courier New" w:cs="Courier New" w:hint="default"/>
+      </w:rPr>
+    </w:lvl>
+    <w:lvl w:ilvl="5" w:tplc="04090005" w:tentative="1">
+      <w:start w:val="1"/>
+      <w:numFmt w:val="bullet"/>
+      <w:lvlText w:val=""/>
+      <w:lvlJc w:val="left"/>
+      <w:pPr>
+        <w:ind w:left="5760" w:hanging="360"/>
+      </w:pPr>
+      <w:rPr>
+        <w:rFonts w:ascii="Wingdings" w:hAnsi="Wingdings" w:hint="default"/>
+      </w:rPr>
+    </w:lvl>
+    <w:lvl w:ilvl="6" w:tplc="04090001" w:tentative="1">
+      <w:start w:val="1"/>
+      <w:numFmt w:val="bullet"/>
+      <w:lvlText w:val=""/>
+      <w:lvlJc w:val="left"/>
+      <w:pPr>
+        <w:ind w:left="6480" w:hanging="360"/>
+      </w:pPr>
+      <w:rPr>
+        <w:rFonts w:ascii="Symbol" w:hAnsi="Symbol" w:hint="default"/>
+      </w:rPr>
+    </w:lvl>
+    <w:lvl w:ilvl="7" w:tplc="04090003" w:tentative="1">
+      <w:start w:val="1"/>
+      <w:numFmt w:val="bullet"/>
+      <w:lvlText w:val="o"/>
+      <w:lvlJc w:val="left"/>
+      <w:pPr>
+        <w:ind w:left="7200" w:hanging="360"/>
+      </w:pPr>
+      <w:rPr>
+        <w:rFonts w:ascii="Courier New" w:hAnsi="Courier New" w:cs="Courier New" w:hint="default"/>
+      </w:rPr>
+    </w:lvl>
+    <w:lvl w:ilvl="8" w:tplc="04090005" w:tentative="1">
+      <w:start w:val="1"/>
+      <w:numFmt w:val="bullet"/>
+      <w:lvlText w:val=""/>
+      <w:lvlJc w:val="left"/>
+      <w:pPr>
+        <w:ind w:left="7920" w:hanging="360"/>
+      </w:pPr>
+      <w:rPr>
+        <w:rFonts w:ascii="Wingdings" w:hAnsi="Wingdings" w:hint="default"/>
+      </w:rPr>
+    </w:lvl>
+  </w:abstractNum>
+  <w:num w:numId="1">
+    <w:abstractNumId w:val="4"/>
+  </w:num>
+  <w:num w:numId="2">
+    <w:abstractNumId w:val="1"/>
+  </w:num>
+  <w:num w:numId="3">
+    <w:abstractNumId w:val="3"/>
+  </w:num>
+  <w:num w:numId="4">
+    <w:abstractNumId w:val="5"/>
+  </w:num>
+  <w:num w:numId="5">
+    <w:abstractNumId w:val="6"/>
+  </w:num>
+  <w:num w:numId="6">
+    <w:abstractNumId w:val="2"/>
+  </w:num>
+  <w:num w:numId="7">
+    <w:abstractNumId w:val="0"/>
+  </w:num>
+</w:numbering>
+</file>
+
 <file path=word/styles.xml><?xml version="1.0" encoding="utf-8"?>
-<w:styles xmlns:mc="http://schemas.openxmlformats.org/markup-compatibility/2006" xmlns:r="http://schemas.openxmlformats.org/officeDocument/2006/relationships" xmlns:w="http://schemas.openxmlformats.org/wordprocessingml/2006/main" xmlns:w14="http://schemas.microsoft.com/office/word/2010/wordml" xmlns:w15="http://schemas.microsoft.com/office/word/2012/wordml" xmlns:w16cex="http://schemas.microsoft.com/office/word/2018/wordml/cex" xmlns:w16cid="http://schemas.microsoft.com/office/word/2016/wordml/cid" xmlns:w16="http://schemas.microsoft.com/office/word/2018/wordml" xmlns:w16sdtdh="http://schemas.microsoft.com/office/word/2020/wordml/sdtdatahash" xmlns:w16se="http://schemas.microsoft.com/office/word/2015/wordml/symex" mc:Ignorable="w14 w15 w16se w16cid w16 w16cex w16sdtdh">
+<w:styles xmlns:mc="http://schemas.openxmlformats.org/markup-compatibility/2006" xmlns:r="http://schemas.openxmlformats.org/officeDocument/2006/relationships" xmlns:w="http://schemas.openxmlformats.org/wordprocessingml/2006/main" xmlns:w14="http://schemas.microsoft.com/office/word/2010/wordml" mc:Ignorable="w14">
   <w:docDefaults>
     <w:rPrDefault>
       <w:rPr>
@@ -7754,383 +10546,144 @@
       </w:pPr>
     </w:pPrDefault>
   </w:docDefaults>
-  <w:latentStyles w:defLockedState="0" w:defUIPriority="99" w:defSemiHidden="0" w:defUnhideWhenUsed="0" w:defQFormat="0" w:count="376">
-    <w:lsdException w:name="Normal" w:uiPriority="0" w:qFormat="1"/>
-    <w:lsdException w:name="heading 1" w:uiPriority="9" w:qFormat="1"/>
-    <w:lsdException w:name="heading 2" w:semiHidden="1" w:uiPriority="9" w:unhideWhenUsed="1" w:qFormat="1"/>
-    <w:lsdException w:name="heading 3" w:semiHidden="1" w:uiPriority="9" w:unhideWhenUsed="1" w:qFormat="1"/>
-    <w:lsdException w:name="heading 4" w:semiHidden="1" w:uiPriority="9" w:unhideWhenUsed="1" w:qFormat="1"/>
-    <w:lsdException w:name="heading 5" w:semiHidden="1" w:uiPriority="9" w:unhideWhenUsed="1" w:qFormat="1"/>
-    <w:lsdException w:name="heading 6" w:semiHidden="1" w:uiPriority="9" w:unhideWhenUsed="1" w:qFormat="1"/>
-    <w:lsdException w:name="heading 7" w:semiHidden="1" w:uiPriority="9" w:unhideWhenUsed="1" w:qFormat="1"/>
-    <w:lsdException w:name="heading 8" w:semiHidden="1" w:uiPriority="9" w:unhideWhenUsed="1" w:qFormat="1"/>
-    <w:lsdException w:name="heading 9" w:semiHidden="1" w:uiPriority="9" w:unhideWhenUsed="1" w:qFormat="1"/>
-    <w:lsdException w:name="index 1" w:semiHidden="1" w:unhideWhenUsed="1"/>
-    <w:lsdException w:name="index 2" w:semiHidden="1" w:unhideWhenUsed="1"/>
-    <w:lsdException w:name="index 3" w:semiHidden="1" w:unhideWhenUsed="1"/>
-    <w:lsdException w:name="index 4" w:semiHidden="1" w:unhideWhenUsed="1"/>
-    <w:lsdException w:name="index 5" w:semiHidden="1" w:unhideWhenUsed="1"/>
-    <w:lsdException w:name="index 6" w:semiHidden="1" w:unhideWhenUsed="1"/>
-    <w:lsdException w:name="index 7" w:semiHidden="1" w:unhideWhenUsed="1"/>
-    <w:lsdException w:name="index 8" w:semiHidden="1" w:unhideWhenUsed="1"/>
-    <w:lsdException w:name="index 9" w:semiHidden="1" w:unhideWhenUsed="1"/>
-    <w:lsdException w:name="toc 1" w:semiHidden="1" w:uiPriority="39" w:unhideWhenUsed="1"/>
-    <w:lsdException w:name="toc 2" w:semiHidden="1" w:uiPriority="39" w:unhideWhenUsed="1"/>
-    <w:lsdException w:name="toc 3" w:semiHidden="1" w:uiPriority="39" w:unhideWhenUsed="1"/>
-    <w:lsdException w:name="toc 4" w:semiHidden="1" w:uiPriority="39" w:unhideWhenUsed="1"/>
-    <w:lsdException w:name="toc 5" w:semiHidden="1" w:uiPriority="39" w:unhideWhenUsed="1"/>
-    <w:lsdException w:name="toc 6" w:semiHidden="1" w:uiPriority="39" w:unhideWhenUsed="1"/>
-    <w:lsdException w:name="toc 7" w:semiHidden="1" w:uiPriority="39" w:unhideWhenUsed="1"/>
-    <w:lsdException w:name="toc 8" w:semiHidden="1" w:uiPriority="39" w:unhideWhenUsed="1"/>
-    <w:lsdException w:name="toc 9" w:semiHidden="1" w:uiPriority="39" w:unhideWhenUsed="1"/>
-    <w:lsdException w:name="Normal Indent" w:semiHidden="1" w:unhideWhenUsed="1"/>
-    <w:lsdException w:name="footnote text" w:semiHidden="1" w:unhideWhenUsed="1"/>
-    <w:lsdException w:name="annotation text" w:semiHidden="1" w:unhideWhenUsed="1"/>
-    <w:lsdException w:name="header" w:semiHidden="1" w:unhideWhenUsed="1"/>
-    <w:lsdException w:name="footer" w:semiHidden="1" w:unhideWhenUsed="1"/>
-    <w:lsdException w:name="index heading" w:semiHidden="1" w:unhideWhenUsed="1"/>
-    <w:lsdException w:name="caption" w:semiHidden="1" w:uiPriority="35" w:unhideWhenUsed="1" w:qFormat="1"/>
-    <w:lsdException w:name="table of figures" w:semiHidden="1" w:unhideWhenUsed="1"/>
-    <w:lsdException w:name="envelope address" w:semiHidden="1" w:unhideWhenUsed="1"/>
-    <w:lsdException w:name="envelope return" w:semiHidden="1" w:unhideWhenUsed="1"/>
-    <w:lsdException w:name="footnote reference" w:semiHidden="1" w:unhideWhenUsed="1"/>
-    <w:lsdException w:name="annotation reference" w:semiHidden="1" w:unhideWhenUsed="1"/>
-    <w:lsdException w:name="line number" w:semiHidden="1" w:unhideWhenUsed="1"/>
-    <w:lsdException w:name="page number" w:semiHidden="1" w:unhideWhenUsed="1"/>
-    <w:lsdException w:name="endnote reference" w:semiHidden="1" w:unhideWhenUsed="1"/>
-    <w:lsdException w:name="endnote text" w:semiHidden="1" w:unhideWhenUsed="1"/>
-    <w:lsdException w:name="table of authorities" w:semiHidden="1" w:unhideWhenUsed="1"/>
-    <w:lsdException w:name="macro" w:semiHidden="1" w:unhideWhenUsed="1"/>
-    <w:lsdException w:name="toa heading" w:semiHidden="1" w:unhideWhenUsed="1"/>
-    <w:lsdException w:name="List" w:semiHidden="1" w:unhideWhenUsed="1"/>
-    <w:lsdException w:name="List Bullet" w:semiHidden="1" w:unhideWhenUsed="1"/>
-    <w:lsdException w:name="List Number" w:semiHidden="1" w:unhideWhenUsed="1"/>
-    <w:lsdException w:name="List 2" w:semiHidden="1" w:unhideWhenUsed="1"/>
-    <w:lsdException w:name="List 3" w:semiHidden="1" w:unhideWhenUsed="1"/>
-    <w:lsdException w:name="List 4" w:semiHidden="1" w:unhideWhenUsed="1"/>
-    <w:lsdException w:name="List 5" w:semiHidden="1" w:unhideWhenUsed="1"/>
-    <w:lsdException w:name="List Bullet 2" w:semiHidden="1" w:unhideWhenUsed="1"/>
-    <w:lsdException w:name="List Bullet 3" w:semiHidden="1" w:unhideWhenUsed="1"/>
-    <w:lsdException w:name="List Bullet 4" w:semiHidden="1" w:unhideWhenUsed="1"/>
-    <w:lsdException w:name="List Bullet 5" w:semiHidden="1" w:unhideWhenUsed="1"/>
-    <w:lsdException w:name="List Number 2" w:semiHidden="1" w:unhideWhenUsed="1"/>
-    <w:lsdException w:name="List Number 3" w:semiHidden="1" w:unhideWhenUsed="1"/>
-    <w:lsdException w:name="List Number 4" w:semiHidden="1" w:unhideWhenUsed="1"/>
-    <w:lsdException w:name="List Number 5" w:semiHidden="1" w:unhideWhenUsed="1"/>
-    <w:lsdException w:name="Title" w:uiPriority="10" w:qFormat="1"/>
-    <w:lsdException w:name="Closing" w:semiHidden="1" w:unhideWhenUsed="1"/>
-    <w:lsdException w:name="Signature" w:semiHidden="1" w:unhideWhenUsed="1"/>
-    <w:lsdException w:name="Default Paragraph Font" w:semiHidden="1" w:uiPriority="1" w:unhideWhenUsed="1"/>
-    <w:lsdException w:name="Body Text" w:semiHidden="1" w:unhideWhenUsed="1"/>
-    <w:lsdException w:name="Body Text Indent" w:semiHidden="1" w:unhideWhenUsed="1"/>
-    <w:lsdException w:name="List Continue" w:semiHidden="1" w:unhideWhenUsed="1"/>
-    <w:lsdException w:name="List Continue 2" w:semiHidden="1" w:unhideWhenUsed="1"/>
-    <w:lsdException w:name="List Continue 3" w:semiHidden="1" w:unhideWhenUsed="1"/>
-    <w:lsdException w:name="List Continue 4" w:semiHidden="1" w:unhideWhenUsed="1"/>
-    <w:lsdException w:name="List Continue 5" w:semiHidden="1" w:unhideWhenUsed="1"/>
-    <w:lsdException w:name="Message Header" w:semiHidden="1" w:unhideWhenUsed="1"/>
-    <w:lsdException w:name="Subtitle" w:uiPriority="11" w:qFormat="1"/>
-    <w:lsdException w:name="Salutation" w:semiHidden="1" w:unhideWhenUsed="1"/>
-    <w:lsdException w:name="Date" w:semiHidden="1" w:unhideWhenUsed="1"/>
-    <w:lsdException w:name="Body Text First Indent" w:semiHidden="1" w:unhideWhenUsed="1"/>
-    <w:lsdException w:name="Body Text First Indent 2" w:semiHidden="1" w:unhideWhenUsed="1"/>
-    <w:lsdException w:name="Note Heading" w:semiHidden="1" w:unhideWhenUsed="1"/>
-    <w:lsdException w:name="Body Text 2" w:semiHidden="1" w:unhideWhenUsed="1"/>
-    <w:lsdException w:name="Body Text 3" w:semiHidden="1" w:unhideWhenUsed="1"/>
-    <w:lsdException w:name="Body Text Indent 2" w:semiHidden="1" w:unhideWhenUsed="1"/>
-    <w:lsdException w:name="Body Text Indent 3" w:semiHidden="1" w:unhideWhenUsed="1"/>
-    <w:lsdException w:name="Block Text" w:semiHidden="1" w:unhideWhenUsed="1"/>
-    <w:lsdException w:name="Hyperlink" w:semiHidden="1" w:unhideWhenUsed="1"/>
-    <w:lsdException w:name="FollowedHyperlink" w:semiHidden="1" w:unhideWhenUsed="1"/>
-    <w:lsdException w:name="Strong" w:uiPriority="22" w:qFormat="1"/>
-    <w:lsdException w:name="Emphasis" w:uiPriority="20" w:qFormat="1"/>
-    <w:lsdException w:name="Document Map" w:semiHidden="1" w:unhideWhenUsed="1"/>
-    <w:lsdException w:name="Plain Text" w:semiHidden="1" w:unhideWhenUsed="1"/>
-    <w:lsdException w:name="E-mail Signature" w:semiHidden="1" w:unhideWhenUsed="1"/>
-    <w:lsdException w:name="HTML Top of Form" w:semiHidden="1" w:unhideWhenUsed="1"/>
-    <w:lsdException w:name="HTML Bottom of Form" w:semiHidden="1" w:unhideWhenUsed="1"/>
-    <w:lsdException w:name="Normal (Web)" w:semiHidden="1" w:unhideWhenUsed="1"/>
-    <w:lsdException w:name="HTML Acronym" w:semiHidden="1" w:unhideWhenUsed="1"/>
-    <w:lsdException w:name="HTML Address" w:semiHidden="1" w:unhideWhenUsed="1"/>
-    <w:lsdException w:name="HTML Cite" w:semiHidden="1" w:unhideWhenUsed="1"/>
-    <w:lsdException w:name="HTML Code" w:semiHidden="1" w:unhideWhenUsed="1"/>
-    <w:lsdException w:name="HTML Definition" w:semiHidden="1" w:unhideWhenUsed="1"/>
-    <w:lsdException w:name="HTML Keyboard" w:semiHidden="1" w:unhideWhenUsed="1"/>
-    <w:lsdException w:name="HTML Preformatted" w:semiHidden="1" w:unhideWhenUsed="1"/>
-    <w:lsdException w:name="HTML Sample" w:semiHidden="1" w:unhideWhenUsed="1"/>
-    <w:lsdException w:name="HTML Typewriter" w:semiHidden="1" w:unhideWhenUsed="1"/>
-    <w:lsdException w:name="HTML Variable" w:semiHidden="1" w:unhideWhenUsed="1"/>
-    <w:lsdException w:name="Normal Table" w:semiHidden="1" w:unhideWhenUsed="1"/>
-    <w:lsdException w:name="annotation subject" w:semiHidden="1" w:unhideWhenUsed="1"/>
-    <w:lsdException w:name="No List" w:semiHidden="1" w:unhideWhenUsed="1"/>
-    <w:lsdException w:name="Outline List 1" w:semiHidden="1" w:unhideWhenUsed="1"/>
-    <w:lsdException w:name="Outline List 2" w:semiHidden="1" w:unhideWhenUsed="1"/>
-    <w:lsdException w:name="Outline List 3" w:semiHidden="1" w:unhideWhenUsed="1"/>
-    <w:lsdException w:name="Table Simple 1" w:semiHidden="1" w:unhideWhenUsed="1"/>
-    <w:lsdException w:name="Table Simple 2" w:semiHidden="1" w:unhideWhenUsed="1"/>
-    <w:lsdException w:name="Table Simple 3" w:semiHidden="1" w:unhideWhenUsed="1"/>
-    <w:lsdException w:name="Table Classic 1" w:semiHidden="1" w:unhideWhenUsed="1"/>
-    <w:lsdException w:name="Table Classic 2" w:semiHidden="1" w:unhideWhenUsed="1"/>
-    <w:lsdException w:name="Table Classic 3" w:semiHidden="1" w:unhideWhenUsed="1"/>
-    <w:lsdException w:name="Table Classic 4" w:semiHidden="1" w:unhideWhenUsed="1"/>
-    <w:lsdException w:name="Table Colorful 1" w:semiHidden="1" w:unhideWhenUsed="1"/>
-    <w:lsdException w:name="Table Colorful 2" w:semiHidden="1" w:unhideWhenUsed="1"/>
-    <w:lsdException w:name="Table Colorful 3" w:semiHidden="1" w:unhideWhenUsed="1"/>
-    <w:lsdException w:name="Table Columns 1" w:semiHidden="1" w:unhideWhenUsed="1"/>
-    <w:lsdException w:name="Table Columns 2" w:semiHidden="1" w:unhideWhenUsed="1"/>
-    <w:lsdException w:name="Table Columns 3" w:semiHidden="1" w:unhideWhenUsed="1"/>
-    <w:lsdException w:name="Table Columns 4" w:semiHidden="1" w:unhideWhenUsed="1"/>
-    <w:lsdException w:name="Table Columns 5" w:semiHidden="1" w:unhideWhenUsed="1"/>
-    <w:lsdException w:name="Table Grid 1" w:semiHidden="1" w:unhideWhenUsed="1"/>
-    <w:lsdException w:name="Table Grid 2" w:semiHidden="1" w:unhideWhenUsed="1"/>
-    <w:lsdException w:name="Table Grid 3" w:semiHidden="1" w:unhideWhenUsed="1"/>
-    <w:lsdException w:name="Table Grid 4" w:semiHidden="1" w:unhideWhenUsed="1"/>
-    <w:lsdException w:name="Table Grid 5" w:semiHidden="1" w:unhideWhenUsed="1"/>
-    <w:lsdException w:name="Table Grid 6" w:semiHidden="1" w:unhideWhenUsed="1"/>
-    <w:lsdException w:name="Table Grid 7" w:semiHidden="1" w:unhideWhenUsed="1"/>
-    <w:lsdException w:name="Table Grid 8" w:semiHidden="1" w:unhideWhenUsed="1"/>
-    <w:lsdException w:name="Table List 1" w:semiHidden="1" w:unhideWhenUsed="1"/>
-    <w:lsdException w:name="Table List 2" w:semiHidden="1" w:unhideWhenUsed="1"/>
-    <w:lsdException w:name="Table List 3" w:semiHidden="1" w:unhideWhenUsed="1"/>
-    <w:lsdException w:name="Table List 4" w:semiHidden="1" w:unhideWhenUsed="1"/>
-    <w:lsdException w:name="Table List 5" w:semiHidden="1" w:unhideWhenUsed="1"/>
-    <w:lsdException w:name="Table List 6" w:semiHidden="1" w:unhideWhenUsed="1"/>
-    <w:lsdException w:name="Table List 7" w:semiHidden="1" w:unhideWhenUsed="1"/>
-    <w:lsdException w:name="Table List 8" w:semiHidden="1" w:unhideWhenUsed="1"/>
-    <w:lsdException w:name="Table 3D effects 1" w:semiHidden="1" w:unhideWhenUsed="1"/>
-    <w:lsdException w:name="Table 3D effects 2" w:semiHidden="1" w:unhideWhenUsed="1"/>
-    <w:lsdException w:name="Table 3D effects 3" w:semiHidden="1" w:unhideWhenUsed="1"/>
-    <w:lsdException w:name="Table Contemporary" w:semiHidden="1" w:unhideWhenUsed="1"/>
-    <w:lsdException w:name="Table Elegant" w:semiHidden="1" w:unhideWhenUsed="1"/>
-    <w:lsdException w:name="Table Professional" w:semiHidden="1" w:unhideWhenUsed="1"/>
-    <w:lsdException w:name="Table Subtle 1" w:semiHidden="1" w:unhideWhenUsed="1"/>
-    <w:lsdException w:name="Table Subtle 2" w:semiHidden="1" w:unhideWhenUsed="1"/>
-    <w:lsdException w:name="Table Web 1" w:semiHidden="1" w:unhideWhenUsed="1"/>
-    <w:lsdException w:name="Table Web 2" w:semiHidden="1" w:unhideWhenUsed="1"/>
-    <w:lsdException w:name="Table Web 3" w:semiHidden="1" w:unhideWhenUsed="1"/>
-    <w:lsdException w:name="Balloon Text" w:semiHidden="1" w:unhideWhenUsed="1"/>
-    <w:lsdException w:name="Table Grid" w:uiPriority="59"/>
-    <w:lsdException w:name="Table Theme" w:semiHidden="1" w:unhideWhenUsed="1"/>
-    <w:lsdException w:name="Placeholder Text" w:semiHidden="1"/>
-    <w:lsdException w:name="No Spacing" w:uiPriority="1" w:qFormat="1"/>
-    <w:lsdException w:name="Light Shading" w:uiPriority="60"/>
-    <w:lsdException w:name="Light List" w:uiPriority="61"/>
-    <w:lsdException w:name="Light Grid" w:uiPriority="62"/>
-    <w:lsdException w:name="Medium Shading 1" w:uiPriority="63"/>
-    <w:lsdException w:name="Medium Shading 2" w:uiPriority="64"/>
-    <w:lsdException w:name="Medium List 1" w:uiPriority="65"/>
-    <w:lsdException w:name="Medium List 2" w:uiPriority="66"/>
-    <w:lsdException w:name="Medium Grid 1" w:uiPriority="67"/>
-    <w:lsdException w:name="Medium Grid 2" w:uiPriority="68"/>
-    <w:lsdException w:name="Medium Grid 3" w:uiPriority="69"/>
-    <w:lsdException w:name="Dark List" w:uiPriority="70"/>
-    <w:lsdException w:name="Colorful Shading" w:uiPriority="71"/>
-    <w:lsdException w:name="Colorful List" w:uiPriority="72"/>
-    <w:lsdException w:name="Colorful Grid" w:uiPriority="73"/>
-    <w:lsdException w:name="Light Shading Accent 1" w:uiPriority="60"/>
-    <w:lsdException w:name="Light List Accent 1" w:uiPriority="61"/>
-    <w:lsdException w:name="Light Grid Accent 1" w:uiPriority="62"/>
-    <w:lsdException w:name="Medium Shading 1 Accent 1" w:uiPriority="63"/>
-    <w:lsdException w:name="Medium Shading 2 Accent 1" w:uiPriority="64"/>
-    <w:lsdException w:name="Medium List 1 Accent 1" w:uiPriority="65"/>
-    <w:lsdException w:name="Revision" w:semiHidden="1"/>
-    <w:lsdException w:name="List Paragraph" w:uiPriority="34" w:qFormat="1"/>
-    <w:lsdException w:name="Quote" w:uiPriority="29" w:qFormat="1"/>
-    <w:lsdException w:name="Intense Quote" w:uiPriority="30" w:qFormat="1"/>
-    <w:lsdException w:name="Medium List 2 Accent 1" w:uiPriority="66"/>
-    <w:lsdException w:name="Medium Grid 1 Accent 1" w:uiPriority="67"/>
-    <w:lsdException w:name="Medium Grid 2 Accent 1" w:uiPriority="68"/>
-    <w:lsdException w:name="Medium Grid 3 Accent 1" w:uiPriority="69"/>
-    <w:lsdException w:name="Dark List Accent 1" w:uiPriority="70"/>
-    <w:lsdException w:name="Colorful Shading Accent 1" w:uiPriority="71"/>
-    <w:lsdException w:name="Colorful List Accent 1" w:uiPriority="72"/>
-    <w:lsdException w:name="Colorful Grid Accent 1" w:uiPriority="73"/>
-    <w:lsdException w:name="Light Shading Accent 2" w:uiPriority="60"/>
-    <w:lsdException w:name="Light List Accent 2" w:uiPriority="61"/>
-    <w:lsdException w:name="Light Grid Accent 2" w:uiPriority="62"/>
-    <w:lsdException w:name="Medium Shading 1 Accent 2" w:uiPriority="63"/>
-    <w:lsdException w:name="Medium Shading 2 Accent 2" w:uiPriority="64"/>
-    <w:lsdException w:name="Medium List 1 Accent 2" w:uiPriority="65"/>
-    <w:lsdException w:name="Medium List 2 Accent 2" w:uiPriority="66"/>
-    <w:lsdException w:name="Medium Grid 1 Accent 2" w:uiPriority="67"/>
-    <w:lsdException w:name="Medium Grid 2 Accent 2" w:uiPriority="68"/>
-    <w:lsdException w:name="Medium Grid 3 Accent 2" w:uiPriority="69"/>
-    <w:lsdException w:name="Dark List Accent 2" w:uiPriority="70"/>
-    <w:lsdException w:name="Colorful Shading Accent 2" w:uiPriority="71"/>
-    <w:lsdException w:name="Colorful List Accent 2" w:uiPriority="72"/>
-    <w:lsdException w:name="Colorful Grid Accent 2" w:uiPriority="73"/>
-    <w:lsdException w:name="Light Shading Accent 3" w:uiPriority="60"/>
-    <w:lsdException w:name="Light List Accent 3" w:uiPriority="61"/>
-    <w:lsdException w:name="Light Grid Accent 3" w:uiPriority="62"/>
-    <w:lsdException w:name="Medium Shading 1 Accent 3" w:uiPriority="63"/>
-    <w:lsdException w:name="Medium Shading 2 Accent 3" w:uiPriority="64"/>
-    <w:lsdException w:name="Medium List 1 Accent 3" w:uiPriority="65"/>
-    <w:lsdException w:name="Medium List 2 Accent 3" w:uiPriority="66"/>
-    <w:lsdException w:name="Medium Grid 1 Accent 3" w:uiPriority="67"/>
-    <w:lsdException w:name="Medium Grid 2 Accent 3" w:uiPriority="68"/>
-    <w:lsdException w:name="Medium Grid 3 Accent 3" w:uiPriority="69"/>
-    <w:lsdException w:name="Dark List Accent 3" w:uiPriority="70"/>
-    <w:lsdException w:name="Colorful Shading Accent 3" w:uiPriority="71"/>
-    <w:lsdException w:name="Colorful List Accent 3" w:uiPriority="72"/>
-    <w:lsdException w:name="Colorful Grid Accent 3" w:uiPriority="73"/>
-    <w:lsdException w:name="Light Shading Accent 4" w:uiPriority="60"/>
-    <w:lsdException w:name="Light List Accent 4" w:uiPriority="61"/>
-    <w:lsdException w:name="Light Grid Accent 4" w:uiPriority="62"/>
-    <w:lsdException w:name="Medium Shading 1 Accent 4" w:uiPriority="63"/>
-    <w:lsdException w:name="Medium Shading 2 Accent 4" w:uiPriority="64"/>
-    <w:lsdException w:name="Medium List 1 Accent 4" w:uiPriority="65"/>
-    <w:lsdException w:name="Medium List 2 Accent 4" w:uiPriority="66"/>
-    <w:lsdException w:name="Medium Grid 1 Accent 4" w:uiPriority="67"/>
-    <w:lsdException w:name="Medium Grid 2 Accent 4" w:uiPriority="68"/>
-    <w:lsdException w:name="Medium Grid 3 Accent 4" w:uiPriority="69"/>
-    <w:lsdException w:name="Dark List Accent 4" w:uiPriority="70"/>
-    <w:lsdException w:name="Colorful Shading Accent 4" w:uiPriority="71"/>
-    <w:lsdException w:name="Colorful List Accent 4" w:uiPriority="72"/>
-    <w:lsdException w:name="Colorful Grid Accent 4" w:uiPriority="73"/>
-    <w:lsdException w:name="Light Shading Accent 5" w:uiPriority="60"/>
-    <w:lsdException w:name="Light List Accent 5" w:uiPriority="61"/>
-    <w:lsdException w:name="Light Grid Accent 5" w:uiPriority="62"/>
-    <w:lsdException w:name="Medium Shading 1 Accent 5" w:uiPriority="63"/>
-    <w:lsdException w:name="Medium Shading 2 Accent 5" w:uiPriority="64"/>
-    <w:lsdException w:name="Medium List 1 Accent 5" w:uiPriority="65"/>
-    <w:lsdException w:name="Medium List 2 Accent 5" w:uiPriority="66"/>
-    <w:lsdException w:name="Medium Grid 1 Accent 5" w:uiPriority="67"/>
-    <w:lsdException w:name="Medium Grid 2 Accent 5" w:uiPriority="68"/>
-    <w:lsdException w:name="Medium Grid 3 Accent 5" w:uiPriority="69"/>
-    <w:lsdException w:name="Dark List Accent 5" w:uiPriority="70"/>
-    <w:lsdException w:name="Colorful Shading Accent 5" w:uiPriority="71"/>
-    <w:lsdException w:name="Colorful List Accent 5" w:uiPriority="72"/>
-    <w:lsdException w:name="Colorful Grid Accent 5" w:uiPriority="73"/>
-    <w:lsdException w:name="Light Shading Accent 6" w:uiPriority="60"/>
-    <w:lsdException w:name="Light List Accent 6" w:uiPriority="61"/>
-    <w:lsdException w:name="Light Grid Accent 6" w:uiPriority="62"/>
-    <w:lsdException w:name="Medium Shading 1 Accent 6" w:uiPriority="63"/>
-    <w:lsdException w:name="Medium Shading 2 Accent 6" w:uiPriority="64"/>
-    <w:lsdException w:name="Medium List 1 Accent 6" w:uiPriority="65"/>
-    <w:lsdException w:name="Medium List 2 Accent 6" w:uiPriority="66"/>
-    <w:lsdException w:name="Medium Grid 1 Accent 6" w:uiPriority="67"/>
-    <w:lsdException w:name="Medium Grid 2 Accent 6" w:uiPriority="68"/>
-    <w:lsdException w:name="Medium Grid 3 Accent 6" w:uiPriority="69"/>
-    <w:lsdException w:name="Dark List Accent 6" w:uiPriority="70"/>
-    <w:lsdException w:name="Colorful Shading Accent 6" w:uiPriority="71"/>
-    <w:lsdException w:name="Colorful List Accent 6" w:uiPriority="72"/>
-    <w:lsdException w:name="Colorful Grid Accent 6" w:uiPriority="73"/>
-    <w:lsdException w:name="Subtle Emphasis" w:uiPriority="19" w:qFormat="1"/>
-    <w:lsdException w:name="Intense Emphasis" w:uiPriority="21" w:qFormat="1"/>
-    <w:lsdException w:name="Subtle Reference" w:uiPriority="31" w:qFormat="1"/>
-    <w:lsdException w:name="Intense Reference" w:uiPriority="32" w:qFormat="1"/>
-    <w:lsdException w:name="Book Title" w:uiPriority="33" w:qFormat="1"/>
-    <w:lsdException w:name="Bibliography" w:semiHidden="1" w:uiPriority="37" w:unhideWhenUsed="1"/>
-    <w:lsdException w:name="TOC Heading" w:semiHidden="1" w:uiPriority="39" w:unhideWhenUsed="1" w:qFormat="1"/>
-    <w:lsdException w:name="Plain Table 1" w:uiPriority="41"/>
-    <w:lsdException w:name="Plain Table 2" w:uiPriority="42"/>
-    <w:lsdException w:name="Plain Table 3" w:uiPriority="43"/>
-    <w:lsdException w:name="Plain Table 4" w:uiPriority="44"/>
-    <w:lsdException w:name="Plain Table 5" w:uiPriority="45"/>
-    <w:lsdException w:name="Grid Table Light" w:uiPriority="40"/>
-    <w:lsdException w:name="Grid Table 1 Light" w:uiPriority="46"/>
-    <w:lsdException w:name="Grid Table 2" w:uiPriority="47"/>
-    <w:lsdException w:name="Grid Table 3" w:uiPriority="48"/>
-    <w:lsdException w:name="Grid Table 4" w:uiPriority="49"/>
-    <w:lsdException w:name="Grid Table 5 Dark" w:uiPriority="50"/>
-    <w:lsdException w:name="Grid Table 6 Colorful" w:uiPriority="51"/>
-    <w:lsdException w:name="Grid Table 7 Colorful" w:uiPriority="52"/>
-    <w:lsdException w:name="Grid Table 1 Light Accent 1" w:uiPriority="46"/>
-    <w:lsdException w:name="Grid Table 2 Accent 1" w:uiPriority="47"/>
-    <w:lsdException w:name="Grid Table 3 Accent 1" w:uiPriority="48"/>
-    <w:lsdException w:name="Grid Table 4 Accent 1" w:uiPriority="49"/>
-    <w:lsdException w:name="Grid Table 5 Dark Accent 1" w:uiPriority="50"/>
-    <w:lsdException w:name="Grid Table 6 Colorful Accent 1" w:uiPriority="51"/>
-    <w:lsdException w:name="Grid Table 7 Colorful Accent 1" w:uiPriority="52"/>
-    <w:lsdException w:name="Grid Table 1 Light Accent 2" w:uiPriority="46"/>
-    <w:lsdException w:name="Grid Table 2 Accent 2" w:uiPriority="47"/>
-    <w:lsdException w:name="Grid Table 3 Accent 2" w:uiPriority="48"/>
-    <w:lsdException w:name="Grid Table 4 Accent 2" w:uiPriority="49"/>
-    <w:lsdException w:name="Grid Table 5 Dark Accent 2" w:uiPriority="50"/>
-    <w:lsdException w:name="Grid Table 6 Colorful Accent 2" w:uiPriority="51"/>
-    <w:lsdException w:name="Grid Table 7 Colorful Accent 2" w:uiPriority="52"/>
-    <w:lsdException w:name="Grid Table 1 Light Accent 3" w:uiPriority="46"/>
-    <w:lsdException w:name="Grid Table 2 Accent 3" w:uiPriority="47"/>
-    <w:lsdException w:name="Grid Table 3 Accent 3" w:uiPriority="48"/>
-    <w:lsdException w:name="Grid Table 4 Accent 3" w:uiPriority="49"/>
-    <w:lsdException w:name="Grid Table 5 Dark Accent 3" w:uiPriority="50"/>
-    <w:lsdException w:name="Grid Table 6 Colorful Accent 3" w:uiPriority="51"/>
-    <w:lsdException w:name="Grid Table 7 Colorful Accent 3" w:uiPriority="52"/>
-    <w:lsdException w:name="Grid Table 1 Light Accent 4" w:uiPriority="46"/>
-    <w:lsdException w:name="Grid Table 2 Accent 4" w:uiPriority="47"/>
-    <w:lsdException w:name="Grid Table 3 Accent 4" w:uiPriority="48"/>
-    <w:lsdException w:name="Grid Table 4 Accent 4" w:uiPriority="49"/>
-    <w:lsdException w:name="Grid Table 5 Dark Accent 4" w:uiPriority="50"/>
-    <w:lsdException w:name="Grid Table 6 Colorful Accent 4" w:uiPriority="51"/>
-    <w:lsdException w:name="Grid Table 7 Colorful Accent 4" w:uiPriority="52"/>
-    <w:lsdException w:name="Grid Table 1 Light Accent 5" w:uiPriority="46"/>
-    <w:lsdException w:name="Grid Table 2 Accent 5" w:uiPriority="47"/>
-    <w:lsdException w:name="Grid Table 3 Accent 5" w:uiPriority="48"/>
-    <w:lsdException w:name="Grid Table 4 Accent 5" w:uiPriority="49"/>
-    <w:lsdException w:name="Grid Table 5 Dark Accent 5" w:uiPriority="50"/>
-    <w:lsdException w:name="Grid Table 6 Colorful Accent 5" w:uiPriority="51"/>
-    <w:lsdException w:name="Grid Table 7 Colorful Accent 5" w:uiPriority="52"/>
-    <w:lsdException w:name="Grid Table 1 Light Accent 6" w:uiPriority="46"/>
-    <w:lsdException w:name="Grid Table 2 Accent 6" w:uiPriority="47"/>
-    <w:lsdException w:name="Grid Table 3 Accent 6" w:uiPriority="48"/>
-    <w:lsdException w:name="Grid Table 4 Accent 6" w:uiPriority="49"/>
-    <w:lsdException w:name="Grid Table 5 Dark Accent 6" w:uiPriority="50"/>
-    <w:lsdException w:name="Grid Table 6 Colorful Accent 6" w:uiPriority="51"/>
-    <w:lsdException w:name="Grid Table 7 Colorful Accent 6" w:uiPriority="52"/>
-    <w:lsdException w:name="List Table 1 Light" w:uiPriority="46"/>
-    <w:lsdException w:name="List Table 2" w:uiPriority="47"/>
-    <w:lsdException w:name="List Table 3" w:uiPriority="48"/>
-    <w:lsdException w:name="List Table 4" w:uiPriority="49"/>
-    <w:lsdException w:name="List Table 5 Dark" w:uiPriority="50"/>
-    <w:lsdException w:name="List Table 6 Colorful" w:uiPriority="51"/>
-    <w:lsdException w:name="List Table 7 Colorful" w:uiPriority="52"/>
-    <w:lsdException w:name="List Table 1 Light Accent 1" w:uiPriority="46"/>
-    <w:lsdException w:name="List Table 2 Accent 1" w:uiPriority="47"/>
-    <w:lsdException w:name="List Table 3 Accent 1" w:uiPriority="48"/>
-    <w:lsdException w:name="List Table 4 Accent 1" w:uiPriority="49"/>
-    <w:lsdException w:name="List Table 5 Dark Accent 1" w:uiPriority="50"/>
-    <w:lsdException w:name="List Table 6 Colorful Accent 1" w:uiPriority="51"/>
-    <w:lsdException w:name="List Table 7 Colorful Accent 1" w:uiPriority="52"/>
-    <w:lsdException w:name="List Table 1 Light Accent 2" w:uiPriority="46"/>
-    <w:lsdException w:name="List Table 2 Accent 2" w:uiPriority="47"/>
-    <w:lsdException w:name="List Table 3 Accent 2" w:uiPriority="48"/>
-    <w:lsdException w:name="List Table 4 Accent 2" w:uiPriority="49"/>
-    <w:lsdException w:name="List Table 5 Dark Accent 2" w:uiPriority="50"/>
-    <w:lsdException w:name="List Table 6 Colorful Accent 2" w:uiPriority="51"/>
-    <w:lsdException w:name="List Table 7 Colorful Accent 2" w:uiPriority="52"/>
-    <w:lsdException w:name="List Table 1 Light Accent 3" w:uiPriority="46"/>
-    <w:lsdException w:name="List Table 2 Accent 3" w:uiPriority="47"/>
-    <w:lsdException w:name="List Table 3 Accent 3" w:uiPriority="48"/>
-    <w:lsdException w:name="List Table 4 Accent 3" w:uiPriority="49"/>
-    <w:lsdException w:name="List Table 5 Dark Accent 3" w:uiPriority="50"/>
-    <w:lsdException w:name="List Table 6 Colorful Accent 3" w:uiPriority="51"/>
-    <w:lsdException w:name="List Table 7 Colorful Accent 3" w:uiPriority="52"/>
-    <w:lsdException w:name="List Table 1 Light Accent 4" w:uiPriority="46"/>
-    <w:lsdException w:name="List Table 2 Accent 4" w:uiPriority="47"/>
-    <w:lsdException w:name="List Table 3 Accent 4" w:uiPriority="48"/>
-    <w:lsdException w:name="List Table 4 Accent 4" w:uiPriority="49"/>
-    <w:lsdException w:name="List Table 5 Dark Accent 4" w:uiPriority="50"/>
-    <w:lsdException w:name="List Table 6 Colorful Accent 4" w:uiPriority="51"/>
-    <w:lsdException w:name="List Table 7 Colorful Accent 4" w:uiPriority="52"/>
-    <w:lsdException w:name="List Table 1 Light Accent 5" w:uiPriority="46"/>
-    <w:lsdException w:name="List Table 2 Accent 5" w:uiPriority="47"/>
-    <w:lsdException w:name="List Table 3 Accent 5" w:uiPriority="48"/>
-    <w:lsdException w:name="List Table 4 Accent 5" w:uiPriority="49"/>
-    <w:lsdException w:name="List Table 5 Dark Accent 5" w:uiPriority="50"/>
-    <w:lsdException w:name="List Table 6 Colorful Accent 5" w:uiPriority="51"/>
-    <w:lsdException w:name="List Table 7 Colorful Accent 5" w:uiPriority="52"/>
-    <w:lsdException w:name="List Table 1 Light Accent 6" w:uiPriority="46"/>
-    <w:lsdException w:name="List Table 2 Accent 6" w:uiPriority="47"/>
-    <w:lsdException w:name="List Table 3 Accent 6" w:uiPriority="48"/>
-    <w:lsdException w:name="List Table 4 Accent 6" w:uiPriority="49"/>
-    <w:lsdException w:name="List Table 5 Dark Accent 6" w:uiPriority="50"/>
-    <w:lsdException w:name="List Table 6 Colorful Accent 6" w:uiPriority="51"/>
-    <w:lsdException w:name="List Table 7 Colorful Accent 6" w:uiPriority="52"/>
-    <w:lsdException w:name="Mention" w:semiHidden="1" w:unhideWhenUsed="1"/>
-    <w:lsdException w:name="Smart Hyperlink" w:semiHidden="1" w:unhideWhenUsed="1"/>
-    <w:lsdException w:name="Hashtag" w:semiHidden="1" w:unhideWhenUsed="1"/>
-    <w:lsdException w:name="Unresolved Mention" w:semiHidden="1" w:unhideWhenUsed="1"/>
-    <w:lsdException w:name="Smart Link" w:semiHidden="1" w:unhideWhenUsed="1"/>
+  <w:latentStyles w:defLockedState="0" w:defUIPriority="99" w:defSemiHidden="1" w:defUnhideWhenUsed="1" w:defQFormat="0" w:count="267">
+    <w:lsdException w:name="Normal" w:semiHidden="0" w:uiPriority="0" w:unhideWhenUsed="0" w:qFormat="1"/>
+    <w:lsdException w:name="heading 1" w:semiHidden="0" w:uiPriority="9" w:unhideWhenUsed="0" w:qFormat="1"/>
+    <w:lsdException w:name="heading 2" w:uiPriority="9" w:qFormat="1"/>
+    <w:lsdException w:name="heading 3" w:uiPriority="9" w:qFormat="1"/>
+    <w:lsdException w:name="heading 4" w:uiPriority="9" w:qFormat="1"/>
+    <w:lsdException w:name="heading 5" w:uiPriority="9" w:qFormat="1"/>
+    <w:lsdException w:name="heading 6" w:uiPriority="9" w:qFormat="1"/>
+    <w:lsdException w:name="heading 7" w:uiPriority="9" w:qFormat="1"/>
+    <w:lsdException w:name="heading 8" w:uiPriority="9" w:qFormat="1"/>
+    <w:lsdException w:name="heading 9" w:uiPriority="9" w:qFormat="1"/>
+    <w:lsdException w:name="toc 1" w:uiPriority="39"/>
+    <w:lsdException w:name="toc 2" w:uiPriority="39"/>
+    <w:lsdException w:name="toc 3" w:uiPriority="39"/>
+    <w:lsdException w:name="toc 4" w:uiPriority="39"/>
+    <w:lsdException w:name="toc 5" w:uiPriority="39"/>
+    <w:lsdException w:name="toc 6" w:uiPriority="39"/>
+    <w:lsdException w:name="toc 7" w:uiPriority="39"/>
+    <w:lsdException w:name="toc 8" w:uiPriority="39"/>
+    <w:lsdException w:name="toc 9" w:uiPriority="39"/>
+    <w:lsdException w:name="caption" w:uiPriority="35" w:qFormat="1"/>
+    <w:lsdException w:name="Title" w:semiHidden="0" w:uiPriority="10" w:unhideWhenUsed="0" w:qFormat="1"/>
+    <w:lsdException w:name="Default Paragraph Font" w:uiPriority="1"/>
+    <w:lsdException w:name="Subtitle" w:semiHidden="0" w:uiPriority="11" w:unhideWhenUsed="0" w:qFormat="1"/>
+    <w:lsdException w:name="Strong" w:semiHidden="0" w:uiPriority="22" w:unhideWhenUsed="0" w:qFormat="1"/>
+    <w:lsdException w:name="Emphasis" w:semiHidden="0" w:uiPriority="20" w:unhideWhenUsed="0" w:qFormat="1"/>
+    <w:lsdException w:name="Table Grid" w:semiHidden="0" w:uiPriority="59" w:unhideWhenUsed="0"/>
+    <w:lsdException w:name="Placeholder Text" w:unhideWhenUsed="0"/>
+    <w:lsdException w:name="No Spacing" w:semiHidden="0" w:uiPriority="1" w:unhideWhenUsed="0" w:qFormat="1"/>
+    <w:lsdException w:name="Light Shading" w:semiHidden="0" w:uiPriority="60" w:unhideWhenUsed="0"/>
+    <w:lsdException w:name="Light List" w:semiHidden="0" w:uiPriority="61" w:unhideWhenUsed="0"/>
+    <w:lsdException w:name="Light Grid" w:semiHidden="0" w:uiPriority="62" w:unhideWhenUsed="0"/>
+    <w:lsdException w:name="Medium Shading 1" w:semiHidden="0" w:uiPriority="63" w:unhideWhenUsed="0"/>
+    <w:lsdException w:name="Medium Shading 2" w:semiHidden="0" w:uiPriority="64" w:unhideWhenUsed="0"/>
+    <w:lsdException w:name="Medium List 1" w:semiHidden="0" w:uiPriority="65" w:unhideWhenUsed="0"/>
+    <w:lsdException w:name="Medium List 2" w:semiHidden="0" w:uiPriority="66" w:unhideWhenUsed="0"/>
+    <w:lsdException w:name="Medium Grid 1" w:semiHidden="0" w:uiPriority="67" w:unhideWhenUsed="0"/>
+    <w:lsdException w:name="Medium Grid 2" w:semiHidden="0" w:uiPriority="68" w:unhideWhenUsed="0"/>
+    <w:lsdException w:name="Medium Grid 3" w:semiHidden="0" w:uiPriority="69" w:unhideWhenUsed="0"/>
+    <w:lsdException w:name="Dark List" w:semiHidden="0" w:uiPriority="70" w:unhideWhenUsed="0"/>
+    <w:lsdException w:name="Colorful Shading" w:semiHidden="0" w:uiPriority="71" w:unhideWhenUsed="0"/>
+    <w:lsdException w:name="Colorful List" w:semiHidden="0" w:uiPriority="72" w:unhideWhenUsed="0"/>
+    <w:lsdException w:name="Colorful Grid" w:semiHidden="0" w:uiPriority="73" w:unhideWhenUsed="0"/>
+    <w:lsdException w:name="Light Shading Accent 1" w:semiHidden="0" w:uiPriority="60" w:unhideWhenUsed="0"/>
+    <w:lsdException w:name="Light List Accent 1" w:semiHidden="0" w:uiPriority="61" w:unhideWhenUsed="0"/>
+    <w:lsdException w:name="Light Grid Accent 1" w:semiHidden="0" w:uiPriority="62" w:unhideWhenUsed="0"/>
+    <w:lsdException w:name="Medium Shading 1 Accent 1" w:semiHidden="0" w:uiPriority="63" w:unhideWhenUsed="0"/>
+    <w:lsdException w:name="Medium Shading 2 Accent 1" w:semiHidden="0" w:uiPriority="64" w:unhideWhenUsed="0"/>
+    <w:lsdException w:name="Medium List 1 Accent 1" w:semiHidden="0" w:uiPriority="65" w:unhideWhenUsed="0"/>
+    <w:lsdException w:name="Revision" w:unhideWhenUsed="0"/>
+    <w:lsdException w:name="List Paragraph" w:semiHidden="0" w:uiPriority="34" w:unhideWhenUsed="0" w:qFormat="1"/>
+    <w:lsdException w:name="Quote" w:semiHidden="0" w:uiPriority="29" w:unhideWhenUsed="0" w:qFormat="1"/>
+    <w:lsdException w:name="Intense Quote" w:semiHidden="0" w:uiPriority="30" w:unhideWhenUsed="0" w:qFormat="1"/>
+    <w:lsdException w:name="Medium List 2 Accent 1" w:semiHidden="0" w:uiPriority="66" w:unhideWhenUsed="0"/>
+    <w:lsdException w:name="Medium Grid 1 Accent 1" w:semiHidden="0" w:uiPriority="67" w:unhideWhenUsed="0"/>
+    <w:lsdException w:name="Medium Grid 2 Accent 1" w:semiHidden="0" w:uiPriority="68" w:unhideWhenUsed="0"/>
+    <w:lsdException w:name="Medium Grid 3 Accent 1" w:semiHidden="0" w:uiPriority="69" w:unhideWhenUsed="0"/>
+    <w:lsdException w:name="Dark List Accent 1" w:semiHidden="0" w:uiPriority="70" w:unhideWhenUsed="0"/>
+    <w:lsdException w:name="Colorful Shading Accent 1" w:semiHidden="0" w:uiPriority="71" w:unhideWhenUsed="0"/>
+    <w:lsdException w:name="Colorful List Accent 1" w:semiHidden="0" w:uiPriority="72" w:unhideWhenUsed="0"/>
+    <w:lsdException w:name="Colorful Grid Accent 1" w:semiHidden="0" w:uiPriority="73" w:unhideWhenUsed="0"/>
+    <w:lsdException w:name="Light Shading Accent 2" w:semiHidden="0" w:uiPriority="60" w:unhideWhenUsed="0"/>
+    <w:lsdException w:name="Light List Accent 2" w:semiHidden="0" w:uiPriority="61" w:unhideWhenUsed="0"/>
+    <w:lsdException w:name="Light Grid Accent 2" w:semiHidden="0" w:uiPriority="62" w:unhideWhenUsed="0"/>
+    <w:lsdException w:name="Medium Shading 1 Accent 2" w:semiHidden="0" w:uiPriority="63" w:unhideWhenUsed="0"/>
+    <w:lsdException w:name="Medium Shading 2 Accent 2" w:semiHidden="0" w:uiPriority="64" w:unhideWhenUsed="0"/>
+    <w:lsdException w:name="Medium List 1 Accent 2" w:semiHidden="0" w:uiPriority="65" w:unhideWhenUsed="0"/>
+    <w:lsdException w:name="Medium List 2 Accent 2" w:semiHidden="0" w:uiPriority="66" w:unhideWhenUsed="0"/>
+    <w:lsdException w:name="Medium Grid 1 Accent 2" w:semiHidden="0" w:uiPriority="67" w:unhideWhenUsed="0"/>
+    <w:lsdException w:name="Medium Grid 2 Accent 2" w:semiHidden="0" w:uiPriority="68" w:unhideWhenUsed="0"/>
+    <w:lsdException w:name="Medium Grid 3 Accent 2" w:semiHidden="0" w:uiPriority="69" w:unhideWhenUsed="0"/>
+    <w:lsdException w:name="Dark List Accent 2" w:semiHidden="0" w:uiPriority="70" w:unhideWhenUsed="0"/>
+    <w:lsdException w:name="Colorful Shading Accent 2" w:semiHidden="0" w:uiPriority="71" w:unhideWhenUsed="0"/>
+    <w:lsdException w:name="Colorful List Accent 2" w:semiHidden="0" w:uiPriority="72" w:unhideWhenUsed="0"/>
+    <w:lsdException w:name="Colorful Grid Accent 2" w:semiHidden="0" w:uiPriority="73" w:unhideWhenUsed="0"/>
+    <w:lsdException w:name="Light Shading Accent 3" w:semiHidden="0" w:uiPriority="60" w:unhideWhenUsed="0"/>
+    <w:lsdException w:name="Light List Accent 3" w:semiHidden="0" w:uiPriority="61" w:unhideWhenUsed="0"/>
+    <w:lsdException w:name="Light Grid Accent 3" w:semiHidden="0" w:uiPriority="62" w:unhideWhenUsed="0"/>
+    <w:lsdException w:name="Medium Shading 1 Accent 3" w:semiHidden="0" w:uiPriority="63" w:unhideWhenUsed="0"/>
+    <w:lsdException w:name="Medium Shading 2 Accent 3" w:semiHidden="0" w:uiPriority="64" w:unhideWhenUsed="0"/>
+    <w:lsdException w:name="Medium List 1 Accent 3" w:semiHidden="0" w:uiPriority="65" w:unhideWhenUsed="0"/>
+    <w:lsdException w:name="Medium List 2 Accent 3" w:semiHidden="0" w:uiPriority="66" w:unhideWhenUsed="0"/>
+    <w:lsdException w:name="Medium Grid 1 Accent 3" w:semiHidden="0" w:uiPriority="67" w:unhideWhenUsed="0"/>
+    <w:lsdException w:name="Medium Grid 2 Accent 3" w:semiHidden="0" w:uiPriority="68" w:unhideWhenUsed="0"/>
+    <w:lsdException w:name="Medium Grid 3 Accent 3" w:semiHidden="0" w:uiPriority="69" w:unhideWhenUsed="0"/>
+    <w:lsdException w:name="Dark List Accent 3" w:semiHidden="0" w:uiPriority="70" w:unhideWhenUsed="0"/>
+    <w:lsdException w:name="Colorful Shading Accent 3" w:semiHidden="0" w:uiPriority="71" w:unhideWhenUsed="0"/>
+    <w:lsdException w:name="Colorful List Accent 3" w:semiHidden="0" w:uiPriority="72" w:unhideWhenUsed="0"/>
+    <w:lsdException w:name="Colorful Grid Accent 3" w:semiHidden="0" w:uiPriority="73" w:unhideWhenUsed="0"/>
+    <w:lsdException w:name="Light Shading Accent 4" w:semiHidden="0" w:uiPriority="60" w:unhideWhenUsed="0"/>
+    <w:lsdException w:name="Light List Accent 4" w:semiHidden="0" w:uiPriority="61" w:unhideWhenUsed="0"/>
+    <w:lsdException w:name="Light Grid Accent 4" w:semiHidden="0" w:uiPriority="62" w:unhideWhenUsed="0"/>
+    <w:lsdException w:name="Medium Shading 1 Accent 4" w:semiHidden="0" w:uiPriority="63" w:unhideWhenUsed="0"/>
+    <w:lsdException w:name="Medium Shading 2 Accent 4" w:semiHidden="0" w:uiPriority="64" w:unhideWhenUsed="0"/>
+    <w:lsdException w:name="Medium List 1 Accent 4" w:semiHidden="0" w:uiPriority="65" w:unhideWhenUsed="0"/>
+    <w:lsdException w:name="Medium List 2 Accent 4" w:semiHidden="0" w:uiPriority="66" w:unhideWhenUsed="0"/>
+    <w:lsdException w:name="Medium Grid 1 Accent 4" w:semiHidden="0" w:uiPriority="67" w:unhideWhenUsed="0"/>
+    <w:lsdException w:name="Medium Grid 2 Accent 4" w:semiHidden="0" w:uiPriority="68" w:unhideWhenUsed="0"/>
+    <w:lsdException w:name="Medium Grid 3 Accent 4" w:semiHidden="0" w:uiPriority="69" w:unhideWhenUsed="0"/>
+    <w:lsdException w:name="Dark List Accent 4" w:semiHidden="0" w:uiPriority="70" w:unhideWhenUsed="0"/>
+    <w:lsdException w:name="Colorful Shading Accent 4" w:semiHidden="0" w:uiPriority="71" w:unhideWhenUsed="0"/>
+    <w:lsdException w:name="Colorful List Accent 4" w:semiHidden="0" w:uiPriority="72" w:unhideWhenUsed="0"/>
+    <w:lsdException w:name="Colorful Grid Accent 4" w:semiHidden="0" w:uiPriority="73" w:unhideWhenUsed="0"/>
+    <w:lsdException w:name="Light Shading Accent 5" w:semiHidden="0" w:uiPriority="60" w:unhideWhenUsed="0"/>
+    <w:lsdException w:name="Light List Accent 5" w:semiHidden="0" w:uiPriority="61" w:unhideWhenUsed="0"/>
+    <w:lsdException w:name="Light Grid Accent 5" w:semiHidden="0" w:uiPriority="62" w:unhideWhenUsed="0"/>
+    <w:lsdException w:name="Medium Shading 1 Accent 5" w:semiHidden="0" w:uiPriority="63" w:unhideWhenUsed="0"/>
+    <w:lsdException w:name="Medium Shading 2 Accent 5" w:semiHidden="0" w:uiPriority="64" w:unhideWhenUsed="0"/>
+    <w:lsdException w:name="Medium List 1 Accent 5" w:semiHidden="0" w:uiPriority="65" w:unhideWhenUsed="0"/>
+    <w:lsdException w:name="Medium List 2 Accent 5" w:semiHidden="0" w:uiPriority="66" w:unhideWhenUsed="0"/>
+    <w:lsdException w:name="Medium Grid 1 Accent 5" w:semiHidden="0" w:uiPriority="67" w:unhideWhenUsed="0"/>
+    <w:lsdException w:name="Medium Grid 2 Accent 5" w:semiHidden="0" w:uiPriority="68" w:unhideWhenUsed="0"/>
+    <w:lsdException w:name="Medium Grid 3 Accent 5" w:semiHidden="0" w:uiPriority="69" w:unhideWhenUsed="0"/>
+    <w:lsdException w:name="Dark List Accent 5" w:semiHidden="0" w:uiPriority="70" w:unhideWhenUsed="0"/>
+    <w:lsdException w:name="Colorful Shading Accent 5" w:semiHidden="0" w:uiPriority="71" w:unhideWhenUsed="0"/>
+    <w:lsdException w:name="Colorful List Accent 5" w:semiHidden="0" w:uiPriority="72" w:unhideWhenUsed="0"/>
+    <w:lsdException w:name="Colorful Grid Accent 5" w:semiHidden="0" w:uiPriority="73" w:unhideWhenUsed="0"/>
+    <w:lsdException w:name="Light Shading Accent 6" w:semiHidden="0" w:uiPriority="60" w:unhideWhenUsed="0"/>
+    <w:lsdException w:name="Light List Accent 6" w:semiHidden="0" w:uiPriority="61" w:unhideWhenUsed="0"/>
+    <w:lsdException w:name="Light Grid Accent 6" w:semiHidden="0" w:uiPriority="62" w:unhideWhenUsed="0"/>
+    <w:lsdException w:name="Medium Shading 1 Accent 6" w:semiHidden="0" w:uiPriority="63" w:unhideWhenUsed="0"/>
+    <w:lsdException w:name="Medium Shading 2 Accent 6" w:semiHidden="0" w:uiPriority="64" w:unhideWhenUsed="0"/>
+    <w:lsdException w:name="Medium List 1 Accent 6" w:semiHidden="0" w:uiPriority="65" w:unhideWhenUsed="0"/>
+    <w:lsdException w:name="Medium List 2 Accent 6" w:semiHidden="0" w:uiPriority="66" w:unhideWhenUsed="0"/>
+    <w:lsdException w:name="Medium Grid 1 Accent 6" w:semiHidden="0" w:uiPriority="67" w:unhideWhenUsed="0"/>
+    <w:lsdException w:name="Medium Grid 2 Accent 6" w:semiHidden="0" w:uiPriority="68" w:unhideWhenUsed="0"/>
+    <w:lsdException w:name="Medium Grid 3 Accent 6" w:semiHidden="0" w:uiPriority="69" w:unhideWhenUsed="0"/>
+    <w:lsdException w:name="Dark List Accent 6" w:semiHidden="0" w:uiPriority="70" w:unhideWhenUsed="0"/>
+    <w:lsdException w:name="Colorful Shading Accent 6" w:semiHidden="0" w:uiPriority="71" w:unhideWhenUsed="0"/>
+    <w:lsdException w:name="Colorful List Accent 6" w:semiHidden="0" w:uiPriority="72" w:unhideWhenUsed="0"/>
+    <w:lsdException w:name="Colorful Grid Accent 6" w:semiHidden="0" w:uiPriority="73" w:unhideWhenUsed="0"/>
+    <w:lsdException w:name="Subtle Emphasis" w:semiHidden="0" w:uiPriority="19" w:unhideWhenUsed="0" w:qFormat="1"/>
+    <w:lsdException w:name="Intense Emphasis" w:semiHidden="0" w:uiPriority="21" w:unhideWhenUsed="0" w:qFormat="1"/>
+    <w:lsdException w:name="Subtle Reference" w:semiHidden="0" w:uiPriority="31" w:unhideWhenUsed="0" w:qFormat="1"/>
+    <w:lsdException w:name="Intense Reference" w:semiHidden="0" w:uiPriority="32" w:unhideWhenUsed="0" w:qFormat="1"/>
+    <w:lsdException w:name="Book Title" w:semiHidden="0" w:uiPriority="33" w:unhideWhenUsed="0" w:qFormat="1"/>
+    <w:lsdException w:name="Bibliography" w:uiPriority="37"/>
+    <w:lsdException w:name="TOC Heading" w:uiPriority="39" w:qFormat="1"/>
   </w:latentStyles>
   <w:style w:type="paragraph" w:default="1" w:styleId="Normal">
     <w:name w:val="Normal"/>
@@ -8143,7 +10696,6 @@
   <w:style w:type="character" w:default="1" w:styleId="DefaultParagraphFont">
     <w:name w:val="Default Paragraph Font"/>
     <w:uiPriority w:val="1"/>
-    <w:semiHidden/>
     <w:unhideWhenUsed/>
   </w:style>
   <w:style w:type="table" w:default="1" w:styleId="TableNormal">
@@ -8215,6 +10767,7 @@
       <w:szCs w:val="20"/>
     </w:rPr>
     <w:tblPr>
+      <w:tblInd w:w="0" w:type="dxa"/>
       <w:tblBorders>
         <w:top w:val="single" w:sz="4" w:space="0" w:color="auto"/>
         <w:left w:val="single" w:sz="4" w:space="0" w:color="auto"/>
@@ -8223,6 +10776,12 @@
         <w:insideH w:val="single" w:sz="4" w:space="0" w:color="auto"/>
         <w:insideV w:val="single" w:sz="4" w:space="0" w:color="auto"/>
       </w:tblBorders>
+      <w:tblCellMar>
+        <w:top w:w="0" w:type="dxa"/>
+        <w:left w:w="108" w:type="dxa"/>
+        <w:bottom w:w="0" w:type="dxa"/>
+        <w:right w:w="108" w:type="dxa"/>
+      </w:tblCellMar>
     </w:tblPr>
   </w:style>
   <w:style w:type="paragraph" w:styleId="Header">
@@ -8274,6 +10833,336 @@
     <w:rPr>
       <w:rFonts w:ascii="Calibri" w:eastAsia="Calibri" w:hAnsi="Calibri" w:cs="Times New Roman"/>
     </w:rPr>
+  </w:style>
+  <w:style w:type="paragraph" w:styleId="ListParagraph">
+    <w:name w:val="List Paragraph"/>
+    <w:basedOn w:val="Normal"/>
+    <w:uiPriority w:val="34"/>
+    <w:qFormat/>
+    <w:rsid w:val="00D83162"/>
+    <w:pPr>
+      <w:ind w:left="720"/>
+      <w:contextualSpacing/>
+    </w:pPr>
+  </w:style>
+</w:styles>
+</file>
+
+<file path=word/stylesWithEffects.xml><?xml version="1.0" encoding="utf-8"?>
+<w:styles xmlns:wpc="http://schemas.microsoft.com/office/word/2010/wordprocessingCanvas" xmlns:mc="http://schemas.openxmlformats.org/markup-compatibility/2006" xmlns:o="urn:schemas-microsoft-com:office:office" xmlns:r="http://schemas.openxmlformats.org/officeDocument/2006/relationships" xmlns:m="http://schemas.openxmlformats.org/officeDocument/2006/math" xmlns:v="urn:schemas-microsoft-com:vml" xmlns:wp14="http://schemas.microsoft.com/office/word/2010/wordprocessingDrawing" xmlns:wp="http://schemas.openxmlformats.org/drawingml/2006/wordprocessingDrawing" xmlns:w10="urn:schemas-microsoft-com:office:word" xmlns:w="http://schemas.openxmlformats.org/wordprocessingml/2006/main" xmlns:w14="http://schemas.microsoft.com/office/word/2010/wordml" xmlns:wpg="http://schemas.microsoft.com/office/word/2010/wordprocessingGroup" xmlns:wpi="http://schemas.microsoft.com/office/word/2010/wordprocessingInk" xmlns:wne="http://schemas.microsoft.com/office/word/2006/wordml" xmlns:wps="http://schemas.microsoft.com/office/word/2010/wordprocessingShape" mc:Ignorable="w14 wp14">
+  <w:docDefaults>
+    <w:rPrDefault>
+      <w:rPr>
+        <w:rFonts w:asciiTheme="minorHAnsi" w:eastAsiaTheme="minorHAnsi" w:hAnsiTheme="minorHAnsi" w:cstheme="minorBidi"/>
+        <w:sz w:val="22"/>
+        <w:szCs w:val="22"/>
+        <w:lang w:val="en-US" w:eastAsia="en-US" w:bidi="ar-SA"/>
+      </w:rPr>
+    </w:rPrDefault>
+    <w:pPrDefault>
+      <w:pPr>
+        <w:spacing w:after="200" w:line="276" w:lineRule="auto"/>
+      </w:pPr>
+    </w:pPrDefault>
+  </w:docDefaults>
+  <w:latentStyles w:defLockedState="0" w:defUIPriority="99" w:defSemiHidden="1" w:defUnhideWhenUsed="1" w:defQFormat="0" w:count="267">
+    <w:lsdException w:name="Normal" w:semiHidden="0" w:uiPriority="0" w:unhideWhenUsed="0" w:qFormat="1"/>
+    <w:lsdException w:name="heading 1" w:semiHidden="0" w:uiPriority="9" w:unhideWhenUsed="0" w:qFormat="1"/>
+    <w:lsdException w:name="heading 2" w:uiPriority="9" w:qFormat="1"/>
+    <w:lsdException w:name="heading 3" w:uiPriority="9" w:qFormat="1"/>
+    <w:lsdException w:name="heading 4" w:uiPriority="9" w:qFormat="1"/>
+    <w:lsdException w:name="heading 5" w:uiPriority="9" w:qFormat="1"/>
+    <w:lsdException w:name="heading 6" w:uiPriority="9" w:qFormat="1"/>
+    <w:lsdException w:name="heading 7" w:uiPriority="9" w:qFormat="1"/>
+    <w:lsdException w:name="heading 8" w:uiPriority="9" w:qFormat="1"/>
+    <w:lsdException w:name="heading 9" w:uiPriority="9" w:qFormat="1"/>
+    <w:lsdException w:name="toc 1" w:uiPriority="39"/>
+    <w:lsdException w:name="toc 2" w:uiPriority="39"/>
+    <w:lsdException w:name="toc 3" w:uiPriority="39"/>
+    <w:lsdException w:name="toc 4" w:uiPriority="39"/>
+    <w:lsdException w:name="toc 5" w:uiPriority="39"/>
+    <w:lsdException w:name="toc 6" w:uiPriority="39"/>
+    <w:lsdException w:name="toc 7" w:uiPriority="39"/>
+    <w:lsdException w:name="toc 8" w:uiPriority="39"/>
+    <w:lsdException w:name="toc 9" w:uiPriority="39"/>
+    <w:lsdException w:name="caption" w:uiPriority="35" w:qFormat="1"/>
+    <w:lsdException w:name="Title" w:semiHidden="0" w:uiPriority="10" w:unhideWhenUsed="0" w:qFormat="1"/>
+    <w:lsdException w:name="Default Paragraph Font" w:uiPriority="1"/>
+    <w:lsdException w:name="Subtitle" w:semiHidden="0" w:uiPriority="11" w:unhideWhenUsed="0" w:qFormat="1"/>
+    <w:lsdException w:name="Strong" w:semiHidden="0" w:uiPriority="22" w:unhideWhenUsed="0" w:qFormat="1"/>
+    <w:lsdException w:name="Emphasis" w:semiHidden="0" w:uiPriority="20" w:unhideWhenUsed="0" w:qFormat="1"/>
+    <w:lsdException w:name="Table Grid" w:semiHidden="0" w:uiPriority="59" w:unhideWhenUsed="0"/>
+    <w:lsdException w:name="Placeholder Text" w:unhideWhenUsed="0"/>
+    <w:lsdException w:name="No Spacing" w:semiHidden="0" w:uiPriority="1" w:unhideWhenUsed="0" w:qFormat="1"/>
+    <w:lsdException w:name="Light Shading" w:semiHidden="0" w:uiPriority="60" w:unhideWhenUsed="0"/>
+    <w:lsdException w:name="Light List" w:semiHidden="0" w:uiPriority="61" w:unhideWhenUsed="0"/>
+    <w:lsdException w:name="Light Grid" w:semiHidden="0" w:uiPriority="62" w:unhideWhenUsed="0"/>
+    <w:lsdException w:name="Medium Shading 1" w:semiHidden="0" w:uiPriority="63" w:unhideWhenUsed="0"/>
+    <w:lsdException w:name="Medium Shading 2" w:semiHidden="0" w:uiPriority="64" w:unhideWhenUsed="0"/>
+    <w:lsdException w:name="Medium List 1" w:semiHidden="0" w:uiPriority="65" w:unhideWhenUsed="0"/>
+    <w:lsdException w:name="Medium List 2" w:semiHidden="0" w:uiPriority="66" w:unhideWhenUsed="0"/>
+    <w:lsdException w:name="Medium Grid 1" w:semiHidden="0" w:uiPriority="67" w:unhideWhenUsed="0"/>
+    <w:lsdException w:name="Medium Grid 2" w:semiHidden="0" w:uiPriority="68" w:unhideWhenUsed="0"/>
+    <w:lsdException w:name="Medium Grid 3" w:semiHidden="0" w:uiPriority="69" w:unhideWhenUsed="0"/>
+    <w:lsdException w:name="Dark List" w:semiHidden="0" w:uiPriority="70" w:unhideWhenUsed="0"/>
+    <w:lsdException w:name="Colorful Shading" w:semiHidden="0" w:uiPriority="71" w:unhideWhenUsed="0"/>
+    <w:lsdException w:name="Colorful List" w:semiHidden="0" w:uiPriority="72" w:unhideWhenUsed="0"/>
+    <w:lsdException w:name="Colorful Grid" w:semiHidden="0" w:uiPriority="73" w:unhideWhenUsed="0"/>
+    <w:lsdException w:name="Light Shading Accent 1" w:semiHidden="0" w:uiPriority="60" w:unhideWhenUsed="0"/>
+    <w:lsdException w:name="Light List Accent 1" w:semiHidden="0" w:uiPriority="61" w:unhideWhenUsed="0"/>
+    <w:lsdException w:name="Light Grid Accent 1" w:semiHidden="0" w:uiPriority="62" w:unhideWhenUsed="0"/>
+    <w:lsdException w:name="Medium Shading 1 Accent 1" w:semiHidden="0" w:uiPriority="63" w:unhideWhenUsed="0"/>
+    <w:lsdException w:name="Medium Shading 2 Accent 1" w:semiHidden="0" w:uiPriority="64" w:unhideWhenUsed="0"/>
+    <w:lsdException w:name="Medium List 1 Accent 1" w:semiHidden="0" w:uiPriority="65" w:unhideWhenUsed="0"/>
+    <w:lsdException w:name="Revision" w:unhideWhenUsed="0"/>
+    <w:lsdException w:name="List Paragraph" w:semiHidden="0" w:uiPriority="34" w:unhideWhenUsed="0" w:qFormat="1"/>
+    <w:lsdException w:name="Quote" w:semiHidden="0" w:uiPriority="29" w:unhideWhenUsed="0" w:qFormat="1"/>
+    <w:lsdException w:name="Intense Quote" w:semiHidden="0" w:uiPriority="30" w:unhideWhenUsed="0" w:qFormat="1"/>
+    <w:lsdException w:name="Medium List 2 Accent 1" w:semiHidden="0" w:uiPriority="66" w:unhideWhenUsed="0"/>
+    <w:lsdException w:name="Medium Grid 1 Accent 1" w:semiHidden="0" w:uiPriority="67" w:unhideWhenUsed="0"/>
+    <w:lsdException w:name="Medium Grid 2 Accent 1" w:semiHidden="0" w:uiPriority="68" w:unhideWhenUsed="0"/>
+    <w:lsdException w:name="Medium Grid 3 Accent 1" w:semiHidden="0" w:uiPriority="69" w:unhideWhenUsed="0"/>
+    <w:lsdException w:name="Dark List Accent 1" w:semiHidden="0" w:uiPriority="70" w:unhideWhenUsed="0"/>
+    <w:lsdException w:name="Colorful Shading Accent 1" w:semiHidden="0" w:uiPriority="71" w:unhideWhenUsed="0"/>
+    <w:lsdException w:name="Colorful List Accent 1" w:semiHidden="0" w:uiPriority="72" w:unhideWhenUsed="0"/>
+    <w:lsdException w:name="Colorful Grid Accent 1" w:semiHidden="0" w:uiPriority="73" w:unhideWhenUsed="0"/>
+    <w:lsdException w:name="Light Shading Accent 2" w:semiHidden="0" w:uiPriority="60" w:unhideWhenUsed="0"/>
+    <w:lsdException w:name="Light List Accent 2" w:semiHidden="0" w:uiPriority="61" w:unhideWhenUsed="0"/>
+    <w:lsdException w:name="Light Grid Accent 2" w:semiHidden="0" w:uiPriority="62" w:unhideWhenUsed="0"/>
+    <w:lsdException w:name="Medium Shading 1 Accent 2" w:semiHidden="0" w:uiPriority="63" w:unhideWhenUsed="0"/>
+    <w:lsdException w:name="Medium Shading 2 Accent 2" w:semiHidden="0" w:uiPriority="64" w:unhideWhenUsed="0"/>
+    <w:lsdException w:name="Medium List 1 Accent 2" w:semiHidden="0" w:uiPriority="65" w:unhideWhenUsed="0"/>
+    <w:lsdException w:name="Medium List 2 Accent 2" w:semiHidden="0" w:uiPriority="66" w:unhideWhenUsed="0"/>
+    <w:lsdException w:name="Medium Grid 1 Accent 2" w:semiHidden="0" w:uiPriority="67" w:unhideWhenUsed="0"/>
+    <w:lsdException w:name="Medium Grid 2 Accent 2" w:semiHidden="0" w:uiPriority="68" w:unhideWhenUsed="0"/>
+    <w:lsdException w:name="Medium Grid 3 Accent 2" w:semiHidden="0" w:uiPriority="69" w:unhideWhenUsed="0"/>
+    <w:lsdException w:name="Dark List Accent 2" w:semiHidden="0" w:uiPriority="70" w:unhideWhenUsed="0"/>
+    <w:lsdException w:name="Colorful Shading Accent 2" w:semiHidden="0" w:uiPriority="71" w:unhideWhenUsed="0"/>
+    <w:lsdException w:name="Colorful List Accent 2" w:semiHidden="0" w:uiPriority="72" w:unhideWhenUsed="0"/>
+    <w:lsdException w:name="Colorful Grid Accent 2" w:semiHidden="0" w:uiPriority="73" w:unhideWhenUsed="0"/>
+    <w:lsdException w:name="Light Shading Accent 3" w:semiHidden="0" w:uiPriority="60" w:unhideWhenUsed="0"/>
+    <w:lsdException w:name="Light List Accent 3" w:semiHidden="0" w:uiPriority="61" w:unhideWhenUsed="0"/>
+    <w:lsdException w:name="Light Grid Accent 3" w:semiHidden="0" w:uiPriority="62" w:unhideWhenUsed="0"/>
+    <w:lsdException w:name="Medium Shading 1 Accent 3" w:semiHidden="0" w:uiPriority="63" w:unhideWhenUsed="0"/>
+    <w:lsdException w:name="Medium Shading 2 Accent 3" w:semiHidden="0" w:uiPriority="64" w:unhideWhenUsed="0"/>
+    <w:lsdException w:name="Medium List 1 Accent 3" w:semiHidden="0" w:uiPriority="65" w:unhideWhenUsed="0"/>
+    <w:lsdException w:name="Medium List 2 Accent 3" w:semiHidden="0" w:uiPriority="66" w:unhideWhenUsed="0"/>
+    <w:lsdException w:name="Medium Grid 1 Accent 3" w:semiHidden="0" w:uiPriority="67" w:unhideWhenUsed="0"/>
+    <w:lsdException w:name="Medium Grid 2 Accent 3" w:semiHidden="0" w:uiPriority="68" w:unhideWhenUsed="0"/>
+    <w:lsdException w:name="Medium Grid 3 Accent 3" w:semiHidden="0" w:uiPriority="69" w:unhideWhenUsed="0"/>
+    <w:lsdException w:name="Dark List Accent 3" w:semiHidden="0" w:uiPriority="70" w:unhideWhenUsed="0"/>
+    <w:lsdException w:name="Colorful Shading Accent 3" w:semiHidden="0" w:uiPriority="71" w:unhideWhenUsed="0"/>
+    <w:lsdException w:name="Colorful List Accent 3" w:semiHidden="0" w:uiPriority="72" w:unhideWhenUsed="0"/>
+    <w:lsdException w:name="Colorful Grid Accent 3" w:semiHidden="0" w:uiPriority="73" w:unhideWhenUsed="0"/>
+    <w:lsdException w:name="Light Shading Accent 4" w:semiHidden="0" w:uiPriority="60" w:unhideWhenUsed="0"/>
+    <w:lsdException w:name="Light List Accent 4" w:semiHidden="0" w:uiPriority="61" w:unhideWhenUsed="0"/>
+    <w:lsdException w:name="Light Grid Accent 4" w:semiHidden="0" w:uiPriority="62" w:unhideWhenUsed="0"/>
+    <w:lsdException w:name="Medium Shading 1 Accent 4" w:semiHidden="0" w:uiPriority="63" w:unhideWhenUsed="0"/>
+    <w:lsdException w:name="Medium Shading 2 Accent 4" w:semiHidden="0" w:uiPriority="64" w:unhideWhenUsed="0"/>
+    <w:lsdException w:name="Medium List 1 Accent 4" w:semiHidden="0" w:uiPriority="65" w:unhideWhenUsed="0"/>
+    <w:lsdException w:name="Medium List 2 Accent 4" w:semiHidden="0" w:uiPriority="66" w:unhideWhenUsed="0"/>
+    <w:lsdException w:name="Medium Grid 1 Accent 4" w:semiHidden="0" w:uiPriority="67" w:unhideWhenUsed="0"/>
+    <w:lsdException w:name="Medium Grid 2 Accent 4" w:semiHidden="0" w:uiPriority="68" w:unhideWhenUsed="0"/>
+    <w:lsdException w:name="Medium Grid 3 Accent 4" w:semiHidden="0" w:uiPriority="69" w:unhideWhenUsed="0"/>
+    <w:lsdException w:name="Dark List Accent 4" w:semiHidden="0" w:uiPriority="70" w:unhideWhenUsed="0"/>
+    <w:lsdException w:name="Colorful Shading Accent 4" w:semiHidden="0" w:uiPriority="71" w:unhideWhenUsed="0"/>
+    <w:lsdException w:name="Colorful List Accent 4" w:semiHidden="0" w:uiPriority="72" w:unhideWhenUsed="0"/>
+    <w:lsdException w:name="Colorful Grid Accent 4" w:semiHidden="0" w:uiPriority="73" w:unhideWhenUsed="0"/>
+    <w:lsdException w:name="Light Shading Accent 5" w:semiHidden="0" w:uiPriority="60" w:unhideWhenUsed="0"/>
+    <w:lsdException w:name="Light List Accent 5" w:semiHidden="0" w:uiPriority="61" w:unhideWhenUsed="0"/>
+    <w:lsdException w:name="Light Grid Accent 5" w:semiHidden="0" w:uiPriority="62" w:unhideWhenUsed="0"/>
+    <w:lsdException w:name="Medium Shading 1 Accent 5" w:semiHidden="0" w:uiPriority="63" w:unhideWhenUsed="0"/>
+    <w:lsdException w:name="Medium Shading 2 Accent 5" w:semiHidden="0" w:uiPriority="64" w:unhideWhenUsed="0"/>
+    <w:lsdException w:name="Medium List 1 Accent 5" w:semiHidden="0" w:uiPriority="65" w:unhideWhenUsed="0"/>
+    <w:lsdException w:name="Medium List 2 Accent 5" w:semiHidden="0" w:uiPriority="66" w:unhideWhenUsed="0"/>
+    <w:lsdException w:name="Medium Grid 1 Accent 5" w:semiHidden="0" w:uiPriority="67" w:unhideWhenUsed="0"/>
+    <w:lsdException w:name="Medium Grid 2 Accent 5" w:semiHidden="0" w:uiPriority="68" w:unhideWhenUsed="0"/>
+    <w:lsdException w:name="Medium Grid 3 Accent 5" w:semiHidden="0" w:uiPriority="69" w:unhideWhenUsed="0"/>
+    <w:lsdException w:name="Dark List Accent 5" w:semiHidden="0" w:uiPriority="70" w:unhideWhenUsed="0"/>
+    <w:lsdException w:name="Colorful Shading Accent 5" w:semiHidden="0" w:uiPriority="71" w:unhideWhenUsed="0"/>
+    <w:lsdException w:name="Colorful List Accent 5" w:semiHidden="0" w:uiPriority="72" w:unhideWhenUsed="0"/>
+    <w:lsdException w:name="Colorful Grid Accent 5" w:semiHidden="0" w:uiPriority="73" w:unhideWhenUsed="0"/>
+    <w:lsdException w:name="Light Shading Accent 6" w:semiHidden="0" w:uiPriority="60" w:unhideWhenUsed="0"/>
+    <w:lsdException w:name="Light List Accent 6" w:semiHidden="0" w:uiPriority="61" w:unhideWhenUsed="0"/>
+    <w:lsdException w:name="Light Grid Accent 6" w:semiHidden="0" w:uiPriority="62" w:unhideWhenUsed="0"/>
+    <w:lsdException w:name="Medium Shading 1 Accent 6" w:semiHidden="0" w:uiPriority="63" w:unhideWhenUsed="0"/>
+    <w:lsdException w:name="Medium Shading 2 Accent 6" w:semiHidden="0" w:uiPriority="64" w:unhideWhenUsed="0"/>
+    <w:lsdException w:name="Medium List 1 Accent 6" w:semiHidden="0" w:uiPriority="65" w:unhideWhenUsed="0"/>
+    <w:lsdException w:name="Medium List 2 Accent 6" w:semiHidden="0" w:uiPriority="66" w:unhideWhenUsed="0"/>
+    <w:lsdException w:name="Medium Grid 1 Accent 6" w:semiHidden="0" w:uiPriority="67" w:unhideWhenUsed="0"/>
+    <w:lsdException w:name="Medium Grid 2 Accent 6" w:semiHidden="0" w:uiPriority="68" w:unhideWhenUsed="0"/>
+    <w:lsdException w:name="Medium Grid 3 Accent 6" w:semiHidden="0" w:uiPriority="69" w:unhideWhenUsed="0"/>
+    <w:lsdException w:name="Dark List Accent 6" w:semiHidden="0" w:uiPriority="70" w:unhideWhenUsed="0"/>
+    <w:lsdException w:name="Colorful Shading Accent 6" w:semiHidden="0" w:uiPriority="71" w:unhideWhenUsed="0"/>
+    <w:lsdException w:name="Colorful List Accent 6" w:semiHidden="0" w:uiPriority="72" w:unhideWhenUsed="0"/>
+    <w:lsdException w:name="Colorful Grid Accent 6" w:semiHidden="0" w:uiPriority="73" w:unhideWhenUsed="0"/>
+    <w:lsdException w:name="Subtle Emphasis" w:semiHidden="0" w:uiPriority="19" w:unhideWhenUsed="0" w:qFormat="1"/>
+    <w:lsdException w:name="Intense Emphasis" w:semiHidden="0" w:uiPriority="21" w:unhideWhenUsed="0" w:qFormat="1"/>
+    <w:lsdException w:name="Subtle Reference" w:semiHidden="0" w:uiPriority="31" w:unhideWhenUsed="0" w:qFormat="1"/>
+    <w:lsdException w:name="Intense Reference" w:semiHidden="0" w:uiPriority="32" w:unhideWhenUsed="0" w:qFormat="1"/>
+    <w:lsdException w:name="Book Title" w:semiHidden="0" w:uiPriority="33" w:unhideWhenUsed="0" w:qFormat="1"/>
+    <w:lsdException w:name="Bibliography" w:uiPriority="37"/>
+    <w:lsdException w:name="TOC Heading" w:uiPriority="39" w:qFormat="1"/>
+  </w:latentStyles>
+  <w:style w:type="paragraph" w:default="1" w:styleId="Normal">
+    <w:name w:val="Normal"/>
+    <w:qFormat/>
+    <w:rsid w:val="004F467A"/>
+    <w:rPr>
+      <w:rFonts w:ascii="Calibri" w:eastAsia="Calibri" w:hAnsi="Calibri" w:cs="Times New Roman"/>
+    </w:rPr>
+  </w:style>
+  <w:style w:type="character" w:default="1" w:styleId="DefaultParagraphFont">
+    <w:name w:val="Default Paragraph Font"/>
+    <w:uiPriority w:val="1"/>
+    <w:unhideWhenUsed/>
+  </w:style>
+  <w:style w:type="table" w:default="1" w:styleId="TableNormal">
+    <w:name w:val="Normal Table"/>
+    <w:uiPriority w:val="99"/>
+    <w:semiHidden/>
+    <w:unhideWhenUsed/>
+    <w:tblPr>
+      <w:tblInd w:w="0" w:type="dxa"/>
+      <w:tblCellMar>
+        <w:top w:w="0" w:type="dxa"/>
+        <w:left w:w="108" w:type="dxa"/>
+        <w:bottom w:w="0" w:type="dxa"/>
+        <w:right w:w="108" w:type="dxa"/>
+      </w:tblCellMar>
+    </w:tblPr>
+  </w:style>
+  <w:style w:type="numbering" w:default="1" w:styleId="NoList">
+    <w:name w:val="No List"/>
+    <w:uiPriority w:val="99"/>
+    <w:semiHidden/>
+    <w:unhideWhenUsed/>
+  </w:style>
+  <w:style w:type="character" w:customStyle="1" w:styleId="normaltextrun">
+    <w:name w:val="normaltextrun"/>
+    <w:rsid w:val="004F467A"/>
+  </w:style>
+  <w:style w:type="paragraph" w:styleId="BalloonText">
+    <w:name w:val="Balloon Text"/>
+    <w:basedOn w:val="Normal"/>
+    <w:link w:val="BalloonTextChar"/>
+    <w:uiPriority w:val="99"/>
+    <w:semiHidden/>
+    <w:unhideWhenUsed/>
+    <w:rsid w:val="009C42BE"/>
+    <w:pPr>
+      <w:spacing w:after="0" w:line="240" w:lineRule="auto"/>
+    </w:pPr>
+    <w:rPr>
+      <w:rFonts w:ascii="Tahoma" w:hAnsi="Tahoma" w:cs="Tahoma"/>
+      <w:sz w:val="16"/>
+      <w:szCs w:val="16"/>
+    </w:rPr>
+  </w:style>
+  <w:style w:type="character" w:customStyle="1" w:styleId="BalloonTextChar">
+    <w:name w:val="Balloon Text Char"/>
+    <w:basedOn w:val="DefaultParagraphFont"/>
+    <w:link w:val="BalloonText"/>
+    <w:uiPriority w:val="99"/>
+    <w:semiHidden/>
+    <w:rsid w:val="009C42BE"/>
+    <w:rPr>
+      <w:rFonts w:ascii="Tahoma" w:eastAsia="Calibri" w:hAnsi="Tahoma" w:cs="Tahoma"/>
+      <w:sz w:val="16"/>
+      <w:szCs w:val="16"/>
+    </w:rPr>
+  </w:style>
+  <w:style w:type="table" w:styleId="TableGrid">
+    <w:name w:val="Table Grid"/>
+    <w:basedOn w:val="TableNormal"/>
+    <w:uiPriority w:val="59"/>
+    <w:rsid w:val="009C42BE"/>
+    <w:pPr>
+      <w:spacing w:after="0" w:line="240" w:lineRule="auto"/>
+    </w:pPr>
+    <w:rPr>
+      <w:rFonts w:ascii="Calibri" w:eastAsia="Calibri" w:hAnsi="Calibri" w:cs="Times New Roman"/>
+      <w:sz w:val="20"/>
+      <w:szCs w:val="20"/>
+    </w:rPr>
+    <w:tblPr>
+      <w:tblInd w:w="0" w:type="dxa"/>
+      <w:tblBorders>
+        <w:top w:val="single" w:sz="4" w:space="0" w:color="auto"/>
+        <w:left w:val="single" w:sz="4" w:space="0" w:color="auto"/>
+        <w:bottom w:val="single" w:sz="4" w:space="0" w:color="auto"/>
+        <w:right w:val="single" w:sz="4" w:space="0" w:color="auto"/>
+        <w:insideH w:val="single" w:sz="4" w:space="0" w:color="auto"/>
+        <w:insideV w:val="single" w:sz="4" w:space="0" w:color="auto"/>
+      </w:tblBorders>
+      <w:tblCellMar>
+        <w:top w:w="0" w:type="dxa"/>
+        <w:left w:w="108" w:type="dxa"/>
+        <w:bottom w:w="0" w:type="dxa"/>
+        <w:right w:w="108" w:type="dxa"/>
+      </w:tblCellMar>
+    </w:tblPr>
+  </w:style>
+  <w:style w:type="paragraph" w:styleId="Header">
+    <w:name w:val="header"/>
+    <w:basedOn w:val="Normal"/>
+    <w:link w:val="HeaderChar"/>
+    <w:uiPriority w:val="99"/>
+    <w:unhideWhenUsed/>
+    <w:rsid w:val="002811EC"/>
+    <w:pPr>
+      <w:tabs>
+        <w:tab w:val="center" w:pos="4680"/>
+        <w:tab w:val="right" w:pos="9360"/>
+      </w:tabs>
+      <w:spacing w:after="0" w:line="240" w:lineRule="auto"/>
+    </w:pPr>
+  </w:style>
+  <w:style w:type="character" w:customStyle="1" w:styleId="HeaderChar">
+    <w:name w:val="Header Char"/>
+    <w:basedOn w:val="DefaultParagraphFont"/>
+    <w:link w:val="Header"/>
+    <w:uiPriority w:val="99"/>
+    <w:rsid w:val="002811EC"/>
+    <w:rPr>
+      <w:rFonts w:ascii="Calibri" w:eastAsia="Calibri" w:hAnsi="Calibri" w:cs="Times New Roman"/>
+    </w:rPr>
+  </w:style>
+  <w:style w:type="paragraph" w:styleId="Footer">
+    <w:name w:val="footer"/>
+    <w:basedOn w:val="Normal"/>
+    <w:link w:val="FooterChar"/>
+    <w:uiPriority w:val="99"/>
+    <w:unhideWhenUsed/>
+    <w:rsid w:val="002811EC"/>
+    <w:pPr>
+      <w:tabs>
+        <w:tab w:val="center" w:pos="4680"/>
+        <w:tab w:val="right" w:pos="9360"/>
+      </w:tabs>
+      <w:spacing w:after="0" w:line="240" w:lineRule="auto"/>
+    </w:pPr>
+  </w:style>
+  <w:style w:type="character" w:customStyle="1" w:styleId="FooterChar">
+    <w:name w:val="Footer Char"/>
+    <w:basedOn w:val="DefaultParagraphFont"/>
+    <w:link w:val="Footer"/>
+    <w:uiPriority w:val="99"/>
+    <w:rsid w:val="002811EC"/>
+    <w:rPr>
+      <w:rFonts w:ascii="Calibri" w:eastAsia="Calibri" w:hAnsi="Calibri" w:cs="Times New Roman"/>
+    </w:rPr>
+  </w:style>
+  <w:style w:type="paragraph" w:styleId="ListParagraph">
+    <w:name w:val="List Paragraph"/>
+    <w:basedOn w:val="Normal"/>
+    <w:uiPriority w:val="34"/>
+    <w:qFormat/>
+    <w:rsid w:val="00D83162"/>
+    <w:pPr>
+      <w:ind w:left="720"/>
+      <w:contextualSpacing/>
+    </w:pPr>
   </w:style>
 </w:styles>
 </file>

</xml_diff>

<commit_message>
Membuat Screnshoot Trello, Link github dan Link Trello
</commit_message>
<xml_diff>
--- a/TIM HIJRAH.docx
+++ b/TIM HIJRAH.docx
@@ -1,6 +1,6 @@
 
 <file path=word/document.xml><?xml version="1.0" encoding="utf-8"?>
-<w:document xmlns:wpc="http://schemas.microsoft.com/office/word/2010/wordprocessingCanvas" xmlns:cx="http://schemas.microsoft.com/office/drawing/2014/chartex" xmlns:cx1="http://schemas.microsoft.com/office/drawing/2015/9/8/chartex" xmlns:cx2="http://schemas.microsoft.com/office/drawing/2015/10/21/chartex" xmlns:cx3="http://schemas.microsoft.com/office/drawing/2016/5/9/chartex" xmlns:cx4="http://schemas.microsoft.com/office/drawing/2016/5/10/chartex" xmlns:cx5="http://schemas.microsoft.com/office/drawing/2016/5/11/chartex" xmlns:cx6="http://schemas.microsoft.com/office/drawing/2016/5/12/chartex" xmlns:cx7="http://schemas.microsoft.com/office/drawing/2016/5/13/chartex" xmlns:cx8="http://schemas.microsoft.com/office/drawing/2016/5/14/chartex" xmlns:mc="http://schemas.openxmlformats.org/markup-compatibility/2006" xmlns:aink="http://schemas.microsoft.com/office/drawing/2016/ink" xmlns:am3d="http://schemas.microsoft.com/office/drawing/2017/model3d" xmlns:o="urn:schemas-microsoft-com:office:office" xmlns:oel="http://schemas.microsoft.com/office/2019/extlst" xmlns:r="http://schemas.openxmlformats.org/officeDocument/2006/relationships" xmlns:m="http://schemas.openxmlformats.org/officeDocument/2006/math" xmlns:v="urn:schemas-microsoft-com:vml" xmlns:wp14="http://schemas.microsoft.com/office/word/2010/wordprocessingDrawing" xmlns:wp="http://schemas.openxmlformats.org/drawingml/2006/wordprocessingDrawing" xmlns:w10="urn:schemas-microsoft-com:office:word" xmlns:w="http://schemas.openxmlformats.org/wordprocessingml/2006/main" xmlns:w14="http://schemas.microsoft.com/office/word/2010/wordml" xmlns:w15="http://schemas.microsoft.com/office/word/2012/wordml" xmlns:w16cex="http://schemas.microsoft.com/office/word/2018/wordml/cex" xmlns:w16cid="http://schemas.microsoft.com/office/word/2016/wordml/cid" xmlns:w16="http://schemas.microsoft.com/office/word/2018/wordml" xmlns:w16du="http://schemas.microsoft.com/office/word/2023/wordml/word16du" xmlns:w16sdtdh="http://schemas.microsoft.com/office/word/2020/wordml/sdtdatahash" xmlns:w16se="http://schemas.microsoft.com/office/word/2015/wordml/symex" xmlns:wpg="http://schemas.microsoft.com/office/word/2010/wordprocessingGroup" xmlns:wpi="http://schemas.microsoft.com/office/word/2010/wordprocessingInk" xmlns:wne="http://schemas.microsoft.com/office/word/2006/wordml" xmlns:wps="http://schemas.microsoft.com/office/word/2010/wordprocessingShape" mc:Ignorable="w14 w15 w16se w16cid w16 w16cex w16sdtdh wp14">
+<w:document xmlns:wpc="http://schemas.microsoft.com/office/word/2010/wordprocessingCanvas" xmlns:cx="http://schemas.microsoft.com/office/drawing/2014/chartex" xmlns:cx1="http://schemas.microsoft.com/office/drawing/2015/9/8/chartex" xmlns:cx2="http://schemas.microsoft.com/office/drawing/2015/10/21/chartex" xmlns:cx3="http://schemas.microsoft.com/office/drawing/2016/5/9/chartex" xmlns:cx4="http://schemas.microsoft.com/office/drawing/2016/5/10/chartex" xmlns:cx5="http://schemas.microsoft.com/office/drawing/2016/5/11/chartex" xmlns:cx6="http://schemas.microsoft.com/office/drawing/2016/5/12/chartex" xmlns:cx7="http://schemas.microsoft.com/office/drawing/2016/5/13/chartex" xmlns:cx8="http://schemas.microsoft.com/office/drawing/2016/5/14/chartex" xmlns:mc="http://schemas.openxmlformats.org/markup-compatibility/2006" xmlns:aink="http://schemas.microsoft.com/office/drawing/2016/ink" xmlns:am3d="http://schemas.microsoft.com/office/drawing/2017/model3d" xmlns:o="urn:schemas-microsoft-com:office:office" xmlns:r="http://schemas.openxmlformats.org/officeDocument/2006/relationships" xmlns:m="http://schemas.openxmlformats.org/officeDocument/2006/math" xmlns:v="urn:schemas-microsoft-com:vml" xmlns:wp14="http://schemas.microsoft.com/office/word/2010/wordprocessingDrawing" xmlns:wp="http://schemas.openxmlformats.org/drawingml/2006/wordprocessingDrawing" xmlns:w10="urn:schemas-microsoft-com:office:word" xmlns:w="http://schemas.openxmlformats.org/wordprocessingml/2006/main" xmlns:w14="http://schemas.microsoft.com/office/word/2010/wordml" xmlns:w15="http://schemas.microsoft.com/office/word/2012/wordml" xmlns:w16cex="http://schemas.microsoft.com/office/word/2018/wordml/cex" xmlns:w16cid="http://schemas.microsoft.com/office/word/2016/wordml/cid" xmlns:w16="http://schemas.microsoft.com/office/word/2018/wordml" xmlns:w16sdtdh="http://schemas.microsoft.com/office/word/2020/wordml/sdtdatahash" xmlns:w16se="http://schemas.microsoft.com/office/word/2015/wordml/symex" xmlns:wpg="http://schemas.microsoft.com/office/word/2010/wordprocessingGroup" xmlns:wpi="http://schemas.microsoft.com/office/word/2010/wordprocessingInk" xmlns:wne="http://schemas.microsoft.com/office/word/2006/wordml" xmlns:wps="http://schemas.microsoft.com/office/word/2010/wordprocessingShape" mc:Ignorable="w14 w15 w16se w16cid w16 w16cex w16sdtdh wp14">
   <w:body>
     <w:p>
       <w:pPr>
@@ -3027,16 +3027,6 @@
     </w:p>
     <w:p>
       <w:pPr>
-        <w:rPr>
-          <w:rFonts w:ascii="Times New Roman" w:hAnsi="Times New Roman"/>
-          <w:sz w:val="28"/>
-          <w:szCs w:val="28"/>
-          <w:lang w:val="id-ID"/>
-        </w:rPr>
-      </w:pPr>
-    </w:p>
-    <w:p>
-      <w:pPr>
         <w:spacing w:after="0" w:line="240" w:lineRule="auto"/>
         <w:rPr>
           <w:rFonts w:ascii="Times New Roman" w:hAnsi="Times New Roman"/>
@@ -3054,6 +3044,7 @@
           <w:szCs w:val="40"/>
           <w:lang w:val="id-ID"/>
         </w:rPr>
+        <w:lastRenderedPageBreak/>
         <w:t>Produck Backlog Report</w:t>
       </w:r>
     </w:p>
@@ -3882,7 +3873,7 @@
                 <w:sz w:val="28"/>
                 <w:szCs w:val="28"/>
               </w:rPr>
-              <w:t>5</w:t>
+              <w:t>17</w:t>
             </w:r>
           </w:p>
         </w:tc>
@@ -5884,7 +5875,7 @@
                 <w:sz w:val="28"/>
                 <w:szCs w:val="28"/>
               </w:rPr>
-              <w:t>7</w:t>
+              <w:t>12</w:t>
             </w:r>
           </w:p>
         </w:tc>
@@ -5952,6 +5943,7 @@
                 <w:b/>
                 <w:sz w:val="28"/>
                 <w:szCs w:val="28"/>
+                <w:lang w:val="id-ID"/>
               </w:rPr>
             </w:pPr>
             <w:r>
@@ -5960,18 +5952,8 @@
                 <w:b/>
                 <w:sz w:val="28"/>
                 <w:szCs w:val="28"/>
-                <w:lang w:val="id-ID"/>
-              </w:rPr>
-              <w:t>5</w:t>
-            </w:r>
-            <w:r>
-              <w:rPr>
-                <w:rFonts w:ascii="Times New Roman" w:hAnsi="Times New Roman"/>
-                <w:b/>
-                <w:sz w:val="28"/>
-                <w:szCs w:val="28"/>
-              </w:rPr>
-              <w:t>1</w:t>
+              </w:rPr>
+              <w:t>68</w:t>
             </w:r>
           </w:p>
         </w:tc>
@@ -5995,6 +5977,7 @@
           <w:sz w:val="40"/>
           <w:szCs w:val="40"/>
         </w:rPr>
+        <w:lastRenderedPageBreak/>
         <w:t>Sprint Backlog</w:t>
       </w:r>
     </w:p>
@@ -6426,7 +6409,6 @@
               <w:spacing w:line="360" w:lineRule="auto"/>
               <w:rPr>
                 <w:rFonts w:ascii="Times New Roman" w:hAnsi="Times New Roman"/>
-                <w:lang w:val="id-ID"/>
               </w:rPr>
             </w:pPr>
             <w:r>
@@ -6434,7 +6416,21 @@
                 <w:rFonts w:ascii="Times New Roman" w:hAnsi="Times New Roman"/>
                 <w:lang w:val="id-ID"/>
               </w:rPr>
-              <w:t>Design the UI for Dashboard page</w:t>
+              <w:t xml:space="preserve">Design the UI for </w:t>
+            </w:r>
+            <w:proofErr w:type="spellStart"/>
+            <w:r>
+              <w:rPr>
+                <w:rFonts w:ascii="Times New Roman" w:hAnsi="Times New Roman"/>
+              </w:rPr>
+              <w:t>fasilitas</w:t>
+            </w:r>
+            <w:proofErr w:type="spellEnd"/>
+            <w:r>
+              <w:rPr>
+                <w:rFonts w:ascii="Times New Roman" w:hAnsi="Times New Roman"/>
+              </w:rPr>
+              <w:t xml:space="preserve"> page</w:t>
             </w:r>
           </w:p>
         </w:tc>
@@ -6570,7 +6566,21 @@
                 <w:rFonts w:ascii="Times New Roman" w:hAnsi="Times New Roman"/>
                 <w:lang w:val="id-ID"/>
               </w:rPr>
-              <w:t>Coding for dashboard page</w:t>
+              <w:t xml:space="preserve">Coding for </w:t>
+            </w:r>
+            <w:proofErr w:type="spellStart"/>
+            <w:r>
+              <w:rPr>
+                <w:rFonts w:ascii="Times New Roman" w:hAnsi="Times New Roman"/>
+              </w:rPr>
+              <w:t>fasilitas</w:t>
+            </w:r>
+            <w:proofErr w:type="spellEnd"/>
+            <w:r>
+              <w:rPr>
+                <w:rFonts w:ascii="Times New Roman" w:hAnsi="Times New Roman"/>
+              </w:rPr>
+              <w:t xml:space="preserve"> page</w:t>
             </w:r>
           </w:p>
         </w:tc>
@@ -7228,7 +7238,69 @@
                 <w:rFonts w:ascii="Times New Roman" w:hAnsi="Times New Roman"/>
                 <w:lang w:val="id-ID"/>
               </w:rPr>
-              <w:t>Design the UI for Booking page</w:t>
+              <w:t xml:space="preserve">Design the UI for </w:t>
+            </w:r>
+            <w:r>
+              <w:rPr>
+                <w:rFonts w:ascii="Times New Roman" w:hAnsi="Times New Roman"/>
+                <w:sz w:val="22"/>
+                <w:szCs w:val="22"/>
+              </w:rPr>
+              <w:t xml:space="preserve">review </w:t>
+            </w:r>
+            <w:proofErr w:type="spellStart"/>
+            <w:r>
+              <w:rPr>
+                <w:rFonts w:ascii="Times New Roman" w:hAnsi="Times New Roman"/>
+                <w:sz w:val="22"/>
+                <w:szCs w:val="22"/>
+              </w:rPr>
+              <w:t>lapangan</w:t>
+            </w:r>
+            <w:proofErr w:type="spellEnd"/>
+            <w:r>
+              <w:rPr>
+                <w:rFonts w:ascii="Times New Roman" w:hAnsi="Times New Roman"/>
+                <w:sz w:val="22"/>
+                <w:szCs w:val="22"/>
+              </w:rPr>
+              <w:t xml:space="preserve"> dan </w:t>
+            </w:r>
+            <w:proofErr w:type="spellStart"/>
+            <w:r>
+              <w:rPr>
+                <w:rFonts w:ascii="Times New Roman" w:hAnsi="Times New Roman"/>
+                <w:sz w:val="22"/>
+                <w:szCs w:val="22"/>
+              </w:rPr>
+              <w:t>lokasi</w:t>
+            </w:r>
+            <w:proofErr w:type="spellEnd"/>
+            <w:r>
+              <w:rPr>
+                <w:rFonts w:ascii="Times New Roman" w:hAnsi="Times New Roman"/>
+                <w:sz w:val="22"/>
+                <w:szCs w:val="22"/>
+              </w:rPr>
+              <w:t xml:space="preserve"> </w:t>
+            </w:r>
+            <w:proofErr w:type="spellStart"/>
+            <w:r>
+              <w:rPr>
+                <w:rFonts w:ascii="Times New Roman" w:hAnsi="Times New Roman"/>
+                <w:sz w:val="22"/>
+                <w:szCs w:val="22"/>
+              </w:rPr>
+              <w:t>lapangan</w:t>
+            </w:r>
+            <w:proofErr w:type="spellEnd"/>
+            <w:r>
+              <w:rPr>
+                <w:rFonts w:ascii="Times New Roman" w:hAnsi="Times New Roman"/>
+                <w:sz w:val="22"/>
+                <w:szCs w:val="22"/>
+              </w:rPr>
+              <w:t xml:space="preserve"> page</w:t>
             </w:r>
           </w:p>
         </w:tc>
@@ -7363,7 +7435,69 @@
                 <w:rFonts w:ascii="Times New Roman" w:hAnsi="Times New Roman"/>
                 <w:lang w:val="id-ID"/>
               </w:rPr>
-              <w:t>Coding for booking page</w:t>
+              <w:t xml:space="preserve">Coding for </w:t>
+            </w:r>
+            <w:r>
+              <w:rPr>
+                <w:rFonts w:ascii="Times New Roman" w:hAnsi="Times New Roman"/>
+                <w:sz w:val="22"/>
+                <w:szCs w:val="22"/>
+              </w:rPr>
+              <w:t xml:space="preserve">review </w:t>
+            </w:r>
+            <w:proofErr w:type="spellStart"/>
+            <w:r>
+              <w:rPr>
+                <w:rFonts w:ascii="Times New Roman" w:hAnsi="Times New Roman"/>
+                <w:sz w:val="22"/>
+                <w:szCs w:val="22"/>
+              </w:rPr>
+              <w:t>lapangan</w:t>
+            </w:r>
+            <w:proofErr w:type="spellEnd"/>
+            <w:r>
+              <w:rPr>
+                <w:rFonts w:ascii="Times New Roman" w:hAnsi="Times New Roman"/>
+                <w:sz w:val="22"/>
+                <w:szCs w:val="22"/>
+              </w:rPr>
+              <w:t xml:space="preserve"> dan </w:t>
+            </w:r>
+            <w:proofErr w:type="spellStart"/>
+            <w:r>
+              <w:rPr>
+                <w:rFonts w:ascii="Times New Roman" w:hAnsi="Times New Roman"/>
+                <w:sz w:val="22"/>
+                <w:szCs w:val="22"/>
+              </w:rPr>
+              <w:t>lokasi</w:t>
+            </w:r>
+            <w:proofErr w:type="spellEnd"/>
+            <w:r>
+              <w:rPr>
+                <w:rFonts w:ascii="Times New Roman" w:hAnsi="Times New Roman"/>
+                <w:sz w:val="22"/>
+                <w:szCs w:val="22"/>
+              </w:rPr>
+              <w:t xml:space="preserve"> </w:t>
+            </w:r>
+            <w:proofErr w:type="spellStart"/>
+            <w:r>
+              <w:rPr>
+                <w:rFonts w:ascii="Times New Roman" w:hAnsi="Times New Roman"/>
+                <w:sz w:val="22"/>
+                <w:szCs w:val="22"/>
+              </w:rPr>
+              <w:t>lapangan</w:t>
+            </w:r>
+            <w:proofErr w:type="spellEnd"/>
+            <w:r>
+              <w:rPr>
+                <w:rFonts w:ascii="Times New Roman" w:hAnsi="Times New Roman"/>
+                <w:sz w:val="22"/>
+                <w:szCs w:val="22"/>
+              </w:rPr>
+              <w:t xml:space="preserve"> page</w:t>
             </w:r>
           </w:p>
         </w:tc>
@@ -10239,6 +10373,7 @@
           <w:szCs w:val="44"/>
           <w:lang w:val="id-ID"/>
         </w:rPr>
+        <w:lastRenderedPageBreak/>
         <w:t>Sprint Retrospective</w:t>
       </w:r>
     </w:p>
@@ -12341,20 +12476,110 @@
         <w:rPr>
           <w:rFonts w:ascii="Times New Roman" w:hAnsi="Times New Roman"/>
           <w:b/>
-          <w:sz w:val="32"/>
-          <w:szCs w:val="32"/>
-        </w:rPr>
-      </w:pPr>
-      <w:r>
+          <w:sz w:val="40"/>
+          <w:szCs w:val="40"/>
+        </w:rPr>
+      </w:pPr>
+      <w:proofErr w:type="spellStart"/>
+      <w:r>
+        <w:rPr>
+          <w:rFonts w:ascii="Times New Roman" w:hAnsi="Times New Roman"/>
+          <w:b/>
+          <w:sz w:val="40"/>
+          <w:szCs w:val="40"/>
+        </w:rPr>
+        <w:lastRenderedPageBreak/>
+        <w:t>Screnshoot</w:t>
+      </w:r>
+      <w:proofErr w:type="spellEnd"/>
+      <w:r>
+        <w:rPr>
+          <w:rFonts w:ascii="Times New Roman" w:hAnsi="Times New Roman"/>
+          <w:b/>
+          <w:sz w:val="40"/>
+          <w:szCs w:val="40"/>
+        </w:rPr>
+        <w:t xml:space="preserve"> Trello</w:t>
+      </w:r>
+    </w:p>
+    <w:p>
+      <w:pPr>
+        <w:rPr>
+          <w:rFonts w:ascii="Times New Roman" w:hAnsi="Times New Roman"/>
+          <w:bCs/>
+          <w:sz w:val="24"/>
+          <w:szCs w:val="24"/>
+        </w:rPr>
+      </w:pPr>
+      <w:r>
+        <w:rPr>
+          <w:noProof/>
+        </w:rPr>
+        <w:drawing>
+          <wp:inline distT="0" distB="0" distL="0" distR="0" wp14:anchorId="5223E80B" wp14:editId="288FF49E">
+            <wp:extent cx="5943600" cy="2534920"/>
+            <wp:effectExtent l="0" t="0" r="0" b="0"/>
+            <wp:docPr id="1" name="Picture 1"/>
+            <wp:cNvGraphicFramePr>
+              <a:graphicFrameLocks xmlns:a="http://schemas.openxmlformats.org/drawingml/2006/main" noChangeAspect="1"/>
+            </wp:cNvGraphicFramePr>
+            <a:graphic xmlns:a="http://schemas.openxmlformats.org/drawingml/2006/main">
+              <a:graphicData uri="http://schemas.openxmlformats.org/drawingml/2006/picture">
+                <pic:pic xmlns:pic="http://schemas.openxmlformats.org/drawingml/2006/picture">
+                  <pic:nvPicPr>
+                    <pic:cNvPr id="1" name=""/>
+                    <pic:cNvPicPr/>
+                  </pic:nvPicPr>
+                  <pic:blipFill>
+                    <a:blip r:embed="rId8"/>
+                    <a:stretch>
+                      <a:fillRect/>
+                    </a:stretch>
+                  </pic:blipFill>
+                  <pic:spPr>
+                    <a:xfrm>
+                      <a:off x="0" y="0"/>
+                      <a:ext cx="5943600" cy="2534920"/>
+                    </a:xfrm>
+                    <a:prstGeom prst="rect">
+                      <a:avLst/>
+                    </a:prstGeom>
+                  </pic:spPr>
+                </pic:pic>
+              </a:graphicData>
+            </a:graphic>
+          </wp:inline>
+        </w:drawing>
+      </w:r>
+    </w:p>
+    <w:p>
+      <w:pPr>
         <w:rPr>
           <w:rFonts w:ascii="Times New Roman" w:hAnsi="Times New Roman"/>
           <w:b/>
           <w:sz w:val="32"/>
           <w:szCs w:val="32"/>
         </w:rPr>
-        <w:t xml:space="preserve">UI Hasil </w:t>
-      </w:r>
-      <w:proofErr w:type="spellStart"/>
+      </w:pPr>
+    </w:p>
+    <w:p>
+      <w:pPr>
+        <w:rPr>
+          <w:rFonts w:ascii="Times New Roman" w:hAnsi="Times New Roman"/>
+          <w:bCs/>
+          <w:sz w:val="28"/>
+          <w:szCs w:val="28"/>
+        </w:rPr>
+      </w:pPr>
+      <w:r>
+        <w:rPr>
+          <w:rFonts w:ascii="Times New Roman" w:hAnsi="Times New Roman"/>
+          <w:b/>
+          <w:sz w:val="40"/>
+          <w:szCs w:val="40"/>
+        </w:rPr>
+        <w:t>Link Trello =</w:t>
+      </w:r>
       <w:r>
         <w:rPr>
           <w:rFonts w:ascii="Times New Roman" w:hAnsi="Times New Roman"/>
@@ -12362,9 +12587,27 @@
           <w:sz w:val="32"/>
           <w:szCs w:val="32"/>
         </w:rPr>
-        <w:t>Rancangan</w:t>
-      </w:r>
-      <w:proofErr w:type="spellEnd"/>
+        <w:t xml:space="preserve"> </w:t>
+      </w:r>
+      <w:r>
+        <w:rPr>
+          <w:rFonts w:ascii="Times New Roman" w:hAnsi="Times New Roman"/>
+          <w:bCs/>
+          <w:sz w:val="28"/>
+          <w:szCs w:val="28"/>
+        </w:rPr>
+        <w:t>https://trello.com/invite/b/TMCSxHUM/ATTIa053ea4b29e515e8e0185f1b7ac1dd4e3BE01B35/uts</w:t>
+      </w:r>
+    </w:p>
+    <w:p>
+      <w:pPr>
+        <w:rPr>
+          <w:rFonts w:ascii="Times New Roman" w:hAnsi="Times New Roman"/>
+          <w:bCs/>
+          <w:sz w:val="28"/>
+          <w:szCs w:val="28"/>
+        </w:rPr>
+      </w:pPr>
       <w:r>
         <w:rPr>
           <w:rFonts w:ascii="Times New Roman" w:hAnsi="Times New Roman"/>
@@ -12372,7 +12615,7 @@
           <w:sz w:val="32"/>
           <w:szCs w:val="32"/>
         </w:rPr>
-        <w:t xml:space="preserve"> </w:t>
+        <w:t xml:space="preserve">Link </w:t>
       </w:r>
       <w:proofErr w:type="spellStart"/>
       <w:r>
@@ -12382,7 +12625,7 @@
           <w:sz w:val="32"/>
           <w:szCs w:val="32"/>
         </w:rPr>
-        <w:t>Aplikasi</w:t>
+        <w:t>Github</w:t>
       </w:r>
       <w:proofErr w:type="spellEnd"/>
       <w:r>
@@ -12392,12 +12635,20 @@
           <w:sz w:val="32"/>
           <w:szCs w:val="32"/>
         </w:rPr>
-        <w:t xml:space="preserve"> Mini Soccer</w:t>
+        <w:t xml:space="preserve"> = </w:t>
+      </w:r>
+      <w:r>
+        <w:rPr>
+          <w:rFonts w:ascii="Times New Roman" w:hAnsi="Times New Roman"/>
+          <w:bCs/>
+          <w:sz w:val="28"/>
+          <w:szCs w:val="28"/>
+        </w:rPr>
+        <w:t>https://github.com/MuhammadAryaSuherman/tim-hijrah</w:t>
       </w:r>
     </w:p>
     <w:p>
       <w:pPr>
-        <w:jc w:val="center"/>
         <w:rPr>
           <w:rFonts w:ascii="Times New Roman" w:hAnsi="Times New Roman"/>
           <w:b/>
@@ -12405,10 +12656,161 @@
           <w:szCs w:val="32"/>
         </w:rPr>
       </w:pPr>
-      <w:r>
+    </w:p>
+    <w:p>
+      <w:pPr>
         <w:rPr>
           <w:rFonts w:ascii="Times New Roman" w:hAnsi="Times New Roman"/>
           <w:b/>
+          <w:sz w:val="32"/>
+          <w:szCs w:val="32"/>
+        </w:rPr>
+      </w:pPr>
+    </w:p>
+    <w:p>
+      <w:pPr>
+        <w:rPr>
+          <w:rFonts w:ascii="Times New Roman" w:hAnsi="Times New Roman"/>
+          <w:b/>
+          <w:sz w:val="32"/>
+          <w:szCs w:val="32"/>
+        </w:rPr>
+      </w:pPr>
+    </w:p>
+    <w:p>
+      <w:pPr>
+        <w:rPr>
+          <w:rFonts w:ascii="Times New Roman" w:hAnsi="Times New Roman"/>
+          <w:b/>
+          <w:sz w:val="32"/>
+          <w:szCs w:val="32"/>
+        </w:rPr>
+      </w:pPr>
+    </w:p>
+    <w:p>
+      <w:pPr>
+        <w:rPr>
+          <w:rFonts w:ascii="Times New Roman" w:hAnsi="Times New Roman"/>
+          <w:b/>
+          <w:sz w:val="32"/>
+          <w:szCs w:val="32"/>
+        </w:rPr>
+      </w:pPr>
+    </w:p>
+    <w:p>
+      <w:pPr>
+        <w:rPr>
+          <w:rFonts w:ascii="Times New Roman" w:hAnsi="Times New Roman"/>
+          <w:b/>
+          <w:sz w:val="32"/>
+          <w:szCs w:val="32"/>
+        </w:rPr>
+      </w:pPr>
+    </w:p>
+    <w:p>
+      <w:pPr>
+        <w:rPr>
+          <w:rFonts w:ascii="Times New Roman" w:hAnsi="Times New Roman"/>
+          <w:b/>
+          <w:sz w:val="32"/>
+          <w:szCs w:val="32"/>
+        </w:rPr>
+      </w:pPr>
+    </w:p>
+    <w:p>
+      <w:pPr>
+        <w:rPr>
+          <w:rFonts w:ascii="Times New Roman" w:hAnsi="Times New Roman"/>
+          <w:b/>
+          <w:sz w:val="32"/>
+          <w:szCs w:val="32"/>
+        </w:rPr>
+      </w:pPr>
+    </w:p>
+    <w:p>
+      <w:pPr>
+        <w:rPr>
+          <w:rFonts w:ascii="Times New Roman" w:hAnsi="Times New Roman"/>
+          <w:b/>
+          <w:sz w:val="32"/>
+          <w:szCs w:val="32"/>
+        </w:rPr>
+      </w:pPr>
+    </w:p>
+    <w:p>
+      <w:pPr>
+        <w:rPr>
+          <w:rFonts w:ascii="Times New Roman" w:hAnsi="Times New Roman"/>
+          <w:b/>
+          <w:sz w:val="32"/>
+          <w:szCs w:val="32"/>
+        </w:rPr>
+      </w:pPr>
+      <w:r>
+        <w:rPr>
+          <w:rFonts w:ascii="Times New Roman" w:hAnsi="Times New Roman"/>
+          <w:b/>
+          <w:sz w:val="32"/>
+          <w:szCs w:val="32"/>
+        </w:rPr>
+        <w:t xml:space="preserve">UI Hasil </w:t>
+      </w:r>
+      <w:proofErr w:type="spellStart"/>
+      <w:r>
+        <w:rPr>
+          <w:rFonts w:ascii="Times New Roman" w:hAnsi="Times New Roman"/>
+          <w:b/>
+          <w:sz w:val="32"/>
+          <w:szCs w:val="32"/>
+        </w:rPr>
+        <w:t>Rancangan</w:t>
+      </w:r>
+      <w:proofErr w:type="spellEnd"/>
+      <w:r>
+        <w:rPr>
+          <w:rFonts w:ascii="Times New Roman" w:hAnsi="Times New Roman"/>
+          <w:b/>
+          <w:sz w:val="32"/>
+          <w:szCs w:val="32"/>
+        </w:rPr>
+        <w:t xml:space="preserve"> </w:t>
+      </w:r>
+      <w:proofErr w:type="spellStart"/>
+      <w:r>
+        <w:rPr>
+          <w:rFonts w:ascii="Times New Roman" w:hAnsi="Times New Roman"/>
+          <w:b/>
+          <w:sz w:val="32"/>
+          <w:szCs w:val="32"/>
+        </w:rPr>
+        <w:t>Aplikasi</w:t>
+      </w:r>
+      <w:proofErr w:type="spellEnd"/>
+      <w:r>
+        <w:rPr>
+          <w:rFonts w:ascii="Times New Roman" w:hAnsi="Times New Roman"/>
+          <w:b/>
+          <w:sz w:val="32"/>
+          <w:szCs w:val="32"/>
+        </w:rPr>
+        <w:t xml:space="preserve"> Mini Soccer</w:t>
+      </w:r>
+    </w:p>
+    <w:p>
+      <w:pPr>
+        <w:jc w:val="center"/>
+        <w:rPr>
+          <w:rFonts w:ascii="Times New Roman" w:hAnsi="Times New Roman"/>
+          <w:b/>
+          <w:sz w:val="32"/>
+          <w:szCs w:val="32"/>
+        </w:rPr>
+      </w:pPr>
+      <w:r>
+        <w:rPr>
+          <w:rFonts w:ascii="Times New Roman" w:hAnsi="Times New Roman"/>
+          <w:b/>
+          <w:noProof/>
           <w:sz w:val="32"/>
           <w:szCs w:val="32"/>
         </w:rPr>
@@ -12428,7 +12830,7 @@
                     <pic:cNvPicPr/>
                   </pic:nvPicPr>
                   <pic:blipFill>
-                    <a:blip r:embed="rId8"/>
+                    <a:blip r:embed="rId9"/>
                     <a:stretch>
                       <a:fillRect/>
                     </a:stretch>
@@ -12460,7 +12862,7 @@
 </file>
 
 <file path=word/endnotes.xml><?xml version="1.0" encoding="utf-8"?>
-<w:endnotes xmlns:wpc="http://schemas.microsoft.com/office/word/2010/wordprocessingCanvas" xmlns:cx="http://schemas.microsoft.com/office/drawing/2014/chartex" xmlns:cx1="http://schemas.microsoft.com/office/drawing/2015/9/8/chartex" xmlns:cx2="http://schemas.microsoft.com/office/drawing/2015/10/21/chartex" xmlns:cx3="http://schemas.microsoft.com/office/drawing/2016/5/9/chartex" xmlns:cx4="http://schemas.microsoft.com/office/drawing/2016/5/10/chartex" xmlns:cx5="http://schemas.microsoft.com/office/drawing/2016/5/11/chartex" xmlns:cx6="http://schemas.microsoft.com/office/drawing/2016/5/12/chartex" xmlns:cx7="http://schemas.microsoft.com/office/drawing/2016/5/13/chartex" xmlns:cx8="http://schemas.microsoft.com/office/drawing/2016/5/14/chartex" xmlns:mc="http://schemas.openxmlformats.org/markup-compatibility/2006" xmlns:aink="http://schemas.microsoft.com/office/drawing/2016/ink" xmlns:am3d="http://schemas.microsoft.com/office/drawing/2017/model3d" xmlns:o="urn:schemas-microsoft-com:office:office" xmlns:oel="http://schemas.microsoft.com/office/2019/extlst" xmlns:r="http://schemas.openxmlformats.org/officeDocument/2006/relationships" xmlns:m="http://schemas.openxmlformats.org/officeDocument/2006/math" xmlns:v="urn:schemas-microsoft-com:vml" xmlns:wp14="http://schemas.microsoft.com/office/word/2010/wordprocessingDrawing" xmlns:wp="http://schemas.openxmlformats.org/drawingml/2006/wordprocessingDrawing" xmlns:w10="urn:schemas-microsoft-com:office:word" xmlns:w="http://schemas.openxmlformats.org/wordprocessingml/2006/main" xmlns:w14="http://schemas.microsoft.com/office/word/2010/wordml" xmlns:w15="http://schemas.microsoft.com/office/word/2012/wordml" xmlns:w16cex="http://schemas.microsoft.com/office/word/2018/wordml/cex" xmlns:w16cid="http://schemas.microsoft.com/office/word/2016/wordml/cid" xmlns:w16="http://schemas.microsoft.com/office/word/2018/wordml" xmlns:w16du="http://schemas.microsoft.com/office/word/2023/wordml/word16du" xmlns:w16sdtdh="http://schemas.microsoft.com/office/word/2020/wordml/sdtdatahash" xmlns:w16se="http://schemas.microsoft.com/office/word/2015/wordml/symex" xmlns:wpg="http://schemas.microsoft.com/office/word/2010/wordprocessingGroup" xmlns:wpi="http://schemas.microsoft.com/office/word/2010/wordprocessingInk" xmlns:wne="http://schemas.microsoft.com/office/word/2006/wordml" xmlns:wps="http://schemas.microsoft.com/office/word/2010/wordprocessingShape" mc:Ignorable="w14 w15 w16se w16cid w16 w16cex w16sdtdh wp14">
+<w:endnotes xmlns:wpc="http://schemas.microsoft.com/office/word/2010/wordprocessingCanvas" xmlns:cx="http://schemas.microsoft.com/office/drawing/2014/chartex" xmlns:cx1="http://schemas.microsoft.com/office/drawing/2015/9/8/chartex" xmlns:cx2="http://schemas.microsoft.com/office/drawing/2015/10/21/chartex" xmlns:cx3="http://schemas.microsoft.com/office/drawing/2016/5/9/chartex" xmlns:cx4="http://schemas.microsoft.com/office/drawing/2016/5/10/chartex" xmlns:cx5="http://schemas.microsoft.com/office/drawing/2016/5/11/chartex" xmlns:cx6="http://schemas.microsoft.com/office/drawing/2016/5/12/chartex" xmlns:cx7="http://schemas.microsoft.com/office/drawing/2016/5/13/chartex" xmlns:cx8="http://schemas.microsoft.com/office/drawing/2016/5/14/chartex" xmlns:mc="http://schemas.openxmlformats.org/markup-compatibility/2006" xmlns:aink="http://schemas.microsoft.com/office/drawing/2016/ink" xmlns:am3d="http://schemas.microsoft.com/office/drawing/2017/model3d" xmlns:o="urn:schemas-microsoft-com:office:office" xmlns:r="http://schemas.openxmlformats.org/officeDocument/2006/relationships" xmlns:m="http://schemas.openxmlformats.org/officeDocument/2006/math" xmlns:v="urn:schemas-microsoft-com:vml" xmlns:wp14="http://schemas.microsoft.com/office/word/2010/wordprocessingDrawing" xmlns:wp="http://schemas.openxmlformats.org/drawingml/2006/wordprocessingDrawing" xmlns:w10="urn:schemas-microsoft-com:office:word" xmlns:w="http://schemas.openxmlformats.org/wordprocessingml/2006/main" xmlns:w14="http://schemas.microsoft.com/office/word/2010/wordml" xmlns:w15="http://schemas.microsoft.com/office/word/2012/wordml" xmlns:w16cex="http://schemas.microsoft.com/office/word/2018/wordml/cex" xmlns:w16cid="http://schemas.microsoft.com/office/word/2016/wordml/cid" xmlns:w16="http://schemas.microsoft.com/office/word/2018/wordml" xmlns:w16sdtdh="http://schemas.microsoft.com/office/word/2020/wordml/sdtdatahash" xmlns:w16se="http://schemas.microsoft.com/office/word/2015/wordml/symex" xmlns:wpg="http://schemas.microsoft.com/office/word/2010/wordprocessingGroup" xmlns:wpi="http://schemas.microsoft.com/office/word/2010/wordprocessingInk" xmlns:wne="http://schemas.microsoft.com/office/word/2006/wordml" xmlns:wps="http://schemas.microsoft.com/office/word/2010/wordprocessingShape" mc:Ignorable="w14 w15 w16se w16cid w16 w16cex w16sdtdh wp14">
   <w:endnote w:type="separator" w:id="-1">
     <w:p>
       <w:pPr>
@@ -12485,7 +12887,7 @@
 </file>
 
 <file path=word/footnotes.xml><?xml version="1.0" encoding="utf-8"?>
-<w:footnotes xmlns:wpc="http://schemas.microsoft.com/office/word/2010/wordprocessingCanvas" xmlns:cx="http://schemas.microsoft.com/office/drawing/2014/chartex" xmlns:cx1="http://schemas.microsoft.com/office/drawing/2015/9/8/chartex" xmlns:cx2="http://schemas.microsoft.com/office/drawing/2015/10/21/chartex" xmlns:cx3="http://schemas.microsoft.com/office/drawing/2016/5/9/chartex" xmlns:cx4="http://schemas.microsoft.com/office/drawing/2016/5/10/chartex" xmlns:cx5="http://schemas.microsoft.com/office/drawing/2016/5/11/chartex" xmlns:cx6="http://schemas.microsoft.com/office/drawing/2016/5/12/chartex" xmlns:cx7="http://schemas.microsoft.com/office/drawing/2016/5/13/chartex" xmlns:cx8="http://schemas.microsoft.com/office/drawing/2016/5/14/chartex" xmlns:mc="http://schemas.openxmlformats.org/markup-compatibility/2006" xmlns:aink="http://schemas.microsoft.com/office/drawing/2016/ink" xmlns:am3d="http://schemas.microsoft.com/office/drawing/2017/model3d" xmlns:o="urn:schemas-microsoft-com:office:office" xmlns:oel="http://schemas.microsoft.com/office/2019/extlst" xmlns:r="http://schemas.openxmlformats.org/officeDocument/2006/relationships" xmlns:m="http://schemas.openxmlformats.org/officeDocument/2006/math" xmlns:v="urn:schemas-microsoft-com:vml" xmlns:wp14="http://schemas.microsoft.com/office/word/2010/wordprocessingDrawing" xmlns:wp="http://schemas.openxmlformats.org/drawingml/2006/wordprocessingDrawing" xmlns:w10="urn:schemas-microsoft-com:office:word" xmlns:w="http://schemas.openxmlformats.org/wordprocessingml/2006/main" xmlns:w14="http://schemas.microsoft.com/office/word/2010/wordml" xmlns:w15="http://schemas.microsoft.com/office/word/2012/wordml" xmlns:w16cex="http://schemas.microsoft.com/office/word/2018/wordml/cex" xmlns:w16cid="http://schemas.microsoft.com/office/word/2016/wordml/cid" xmlns:w16="http://schemas.microsoft.com/office/word/2018/wordml" xmlns:w16du="http://schemas.microsoft.com/office/word/2023/wordml/word16du" xmlns:w16sdtdh="http://schemas.microsoft.com/office/word/2020/wordml/sdtdatahash" xmlns:w16se="http://schemas.microsoft.com/office/word/2015/wordml/symex" xmlns:wpg="http://schemas.microsoft.com/office/word/2010/wordprocessingGroup" xmlns:wpi="http://schemas.microsoft.com/office/word/2010/wordprocessingInk" xmlns:wne="http://schemas.microsoft.com/office/word/2006/wordml" xmlns:wps="http://schemas.microsoft.com/office/word/2010/wordprocessingShape" mc:Ignorable="w14 w15 w16se w16cid w16 w16cex w16sdtdh wp14">
+<w:footnotes xmlns:wpc="http://schemas.microsoft.com/office/word/2010/wordprocessingCanvas" xmlns:cx="http://schemas.microsoft.com/office/drawing/2014/chartex" xmlns:cx1="http://schemas.microsoft.com/office/drawing/2015/9/8/chartex" xmlns:cx2="http://schemas.microsoft.com/office/drawing/2015/10/21/chartex" xmlns:cx3="http://schemas.microsoft.com/office/drawing/2016/5/9/chartex" xmlns:cx4="http://schemas.microsoft.com/office/drawing/2016/5/10/chartex" xmlns:cx5="http://schemas.microsoft.com/office/drawing/2016/5/11/chartex" xmlns:cx6="http://schemas.microsoft.com/office/drawing/2016/5/12/chartex" xmlns:cx7="http://schemas.microsoft.com/office/drawing/2016/5/13/chartex" xmlns:cx8="http://schemas.microsoft.com/office/drawing/2016/5/14/chartex" xmlns:mc="http://schemas.openxmlformats.org/markup-compatibility/2006" xmlns:aink="http://schemas.microsoft.com/office/drawing/2016/ink" xmlns:am3d="http://schemas.microsoft.com/office/drawing/2017/model3d" xmlns:o="urn:schemas-microsoft-com:office:office" xmlns:r="http://schemas.openxmlformats.org/officeDocument/2006/relationships" xmlns:m="http://schemas.openxmlformats.org/officeDocument/2006/math" xmlns:v="urn:schemas-microsoft-com:vml" xmlns:wp14="http://schemas.microsoft.com/office/word/2010/wordprocessingDrawing" xmlns:wp="http://schemas.openxmlformats.org/drawingml/2006/wordprocessingDrawing" xmlns:w10="urn:schemas-microsoft-com:office:word" xmlns:w="http://schemas.openxmlformats.org/wordprocessingml/2006/main" xmlns:w14="http://schemas.microsoft.com/office/word/2010/wordml" xmlns:w15="http://schemas.microsoft.com/office/word/2012/wordml" xmlns:w16cex="http://schemas.microsoft.com/office/word/2018/wordml/cex" xmlns:w16cid="http://schemas.microsoft.com/office/word/2016/wordml/cid" xmlns:w16="http://schemas.microsoft.com/office/word/2018/wordml" xmlns:w16sdtdh="http://schemas.microsoft.com/office/word/2020/wordml/sdtdatahash" xmlns:w16se="http://schemas.microsoft.com/office/word/2015/wordml/symex" xmlns:wpg="http://schemas.microsoft.com/office/word/2010/wordprocessingGroup" xmlns:wpi="http://schemas.microsoft.com/office/word/2010/wordprocessingInk" xmlns:wne="http://schemas.microsoft.com/office/word/2006/wordml" xmlns:wps="http://schemas.microsoft.com/office/word/2010/wordprocessingShape" mc:Ignorable="w14 w15 w16se w16cid w16 w16cex w16sdtdh wp14">
   <w:footnote w:type="separator" w:id="-1">
     <w:p>
       <w:pPr>
@@ -12510,7 +12912,7 @@
 </file>
 
 <file path=word/numbering.xml><?xml version="1.0" encoding="utf-8"?>
-<w:numbering xmlns:wpc="http://schemas.microsoft.com/office/word/2010/wordprocessingCanvas" xmlns:cx="http://schemas.microsoft.com/office/drawing/2014/chartex" xmlns:cx1="http://schemas.microsoft.com/office/drawing/2015/9/8/chartex" xmlns:cx2="http://schemas.microsoft.com/office/drawing/2015/10/21/chartex" xmlns:cx3="http://schemas.microsoft.com/office/drawing/2016/5/9/chartex" xmlns:cx4="http://schemas.microsoft.com/office/drawing/2016/5/10/chartex" xmlns:cx5="http://schemas.microsoft.com/office/drawing/2016/5/11/chartex" xmlns:cx6="http://schemas.microsoft.com/office/drawing/2016/5/12/chartex" xmlns:cx7="http://schemas.microsoft.com/office/drawing/2016/5/13/chartex" xmlns:cx8="http://schemas.microsoft.com/office/drawing/2016/5/14/chartex" xmlns:mc="http://schemas.openxmlformats.org/markup-compatibility/2006" xmlns:aink="http://schemas.microsoft.com/office/drawing/2016/ink" xmlns:am3d="http://schemas.microsoft.com/office/drawing/2017/model3d" xmlns:o="urn:schemas-microsoft-com:office:office" xmlns:oel="http://schemas.microsoft.com/office/2019/extlst" xmlns:r="http://schemas.openxmlformats.org/officeDocument/2006/relationships" xmlns:m="http://schemas.openxmlformats.org/officeDocument/2006/math" xmlns:v="urn:schemas-microsoft-com:vml" xmlns:wp14="http://schemas.microsoft.com/office/word/2010/wordprocessingDrawing" xmlns:wp="http://schemas.openxmlformats.org/drawingml/2006/wordprocessingDrawing" xmlns:w10="urn:schemas-microsoft-com:office:word" xmlns:w="http://schemas.openxmlformats.org/wordprocessingml/2006/main" xmlns:w14="http://schemas.microsoft.com/office/word/2010/wordml" xmlns:w15="http://schemas.microsoft.com/office/word/2012/wordml" xmlns:w16cex="http://schemas.microsoft.com/office/word/2018/wordml/cex" xmlns:w16cid="http://schemas.microsoft.com/office/word/2016/wordml/cid" xmlns:w16="http://schemas.microsoft.com/office/word/2018/wordml" xmlns:w16du="http://schemas.microsoft.com/office/word/2023/wordml/word16du" xmlns:w16sdtdh="http://schemas.microsoft.com/office/word/2020/wordml/sdtdatahash" xmlns:w16se="http://schemas.microsoft.com/office/word/2015/wordml/symex" xmlns:wpg="http://schemas.microsoft.com/office/word/2010/wordprocessingGroup" xmlns:wpi="http://schemas.microsoft.com/office/word/2010/wordprocessingInk" xmlns:wne="http://schemas.microsoft.com/office/word/2006/wordml" xmlns:wps="http://schemas.microsoft.com/office/word/2010/wordprocessingShape" mc:Ignorable="w14 w15 w16se w16cid w16 w16cex w16sdtdh wp14">
+<w:numbering xmlns:wpc="http://schemas.microsoft.com/office/word/2010/wordprocessingCanvas" xmlns:cx="http://schemas.microsoft.com/office/drawing/2014/chartex" xmlns:cx1="http://schemas.microsoft.com/office/drawing/2015/9/8/chartex" xmlns:cx2="http://schemas.microsoft.com/office/drawing/2015/10/21/chartex" xmlns:cx3="http://schemas.microsoft.com/office/drawing/2016/5/9/chartex" xmlns:cx4="http://schemas.microsoft.com/office/drawing/2016/5/10/chartex" xmlns:cx5="http://schemas.microsoft.com/office/drawing/2016/5/11/chartex" xmlns:cx6="http://schemas.microsoft.com/office/drawing/2016/5/12/chartex" xmlns:cx7="http://schemas.microsoft.com/office/drawing/2016/5/13/chartex" xmlns:cx8="http://schemas.microsoft.com/office/drawing/2016/5/14/chartex" xmlns:mc="http://schemas.openxmlformats.org/markup-compatibility/2006" xmlns:aink="http://schemas.microsoft.com/office/drawing/2016/ink" xmlns:am3d="http://schemas.microsoft.com/office/drawing/2017/model3d" xmlns:o="urn:schemas-microsoft-com:office:office" xmlns:r="http://schemas.openxmlformats.org/officeDocument/2006/relationships" xmlns:m="http://schemas.openxmlformats.org/officeDocument/2006/math" xmlns:v="urn:schemas-microsoft-com:vml" xmlns:wp14="http://schemas.microsoft.com/office/word/2010/wordprocessingDrawing" xmlns:wp="http://schemas.openxmlformats.org/drawingml/2006/wordprocessingDrawing" xmlns:w10="urn:schemas-microsoft-com:office:word" xmlns:w="http://schemas.openxmlformats.org/wordprocessingml/2006/main" xmlns:w14="http://schemas.microsoft.com/office/word/2010/wordml" xmlns:w15="http://schemas.microsoft.com/office/word/2012/wordml" xmlns:w16cex="http://schemas.microsoft.com/office/word/2018/wordml/cex" xmlns:w16cid="http://schemas.microsoft.com/office/word/2016/wordml/cid" xmlns:w16="http://schemas.microsoft.com/office/word/2018/wordml" xmlns:w16sdtdh="http://schemas.microsoft.com/office/word/2020/wordml/sdtdatahash" xmlns:w16se="http://schemas.microsoft.com/office/word/2015/wordml/symex" xmlns:wpg="http://schemas.microsoft.com/office/word/2010/wordprocessingGroup" xmlns:wpi="http://schemas.microsoft.com/office/word/2010/wordprocessingInk" xmlns:wne="http://schemas.microsoft.com/office/word/2006/wordml" xmlns:wps="http://schemas.microsoft.com/office/word/2010/wordprocessingShape" mc:Ignorable="w14 w15 w16se w16cid w16 w16cex w16sdtdh wp14">
   <w:abstractNum w:abstractNumId="0" w15:restartNumberingAfterBreak="0">
     <w:nsid w:val="0623241A"/>
     <w:multiLevelType w:val="hybridMultilevel"/>
@@ -14272,58 +14674,58 @@
       </w:rPr>
     </w:lvl>
   </w:abstractNum>
-  <w:num w:numId="1" w16cid:durableId="2023581327">
+  <w:num w:numId="1">
     <w:abstractNumId w:val="11"/>
   </w:num>
-  <w:num w:numId="2" w16cid:durableId="667102438">
+  <w:num w:numId="2">
     <w:abstractNumId w:val="5"/>
   </w:num>
-  <w:num w:numId="3" w16cid:durableId="195000449">
+  <w:num w:numId="3">
     <w:abstractNumId w:val="10"/>
   </w:num>
-  <w:num w:numId="4" w16cid:durableId="1950047616">
+  <w:num w:numId="4">
     <w:abstractNumId w:val="12"/>
   </w:num>
-  <w:num w:numId="5" w16cid:durableId="462969245">
+  <w:num w:numId="5">
     <w:abstractNumId w:val="17"/>
   </w:num>
-  <w:num w:numId="6" w16cid:durableId="2053992221">
+  <w:num w:numId="6">
     <w:abstractNumId w:val="9"/>
   </w:num>
-  <w:num w:numId="7" w16cid:durableId="862473142">
+  <w:num w:numId="7">
     <w:abstractNumId w:val="4"/>
   </w:num>
-  <w:num w:numId="8" w16cid:durableId="128284745">
+  <w:num w:numId="8">
     <w:abstractNumId w:val="8"/>
   </w:num>
-  <w:num w:numId="9" w16cid:durableId="1161001304">
+  <w:num w:numId="9">
     <w:abstractNumId w:val="0"/>
   </w:num>
-  <w:num w:numId="10" w16cid:durableId="229921757">
+  <w:num w:numId="10">
     <w:abstractNumId w:val="14"/>
   </w:num>
-  <w:num w:numId="11" w16cid:durableId="890962723">
+  <w:num w:numId="11">
     <w:abstractNumId w:val="1"/>
   </w:num>
-  <w:num w:numId="12" w16cid:durableId="726149588">
+  <w:num w:numId="12">
     <w:abstractNumId w:val="2"/>
   </w:num>
-  <w:num w:numId="13" w16cid:durableId="1223369790">
+  <w:num w:numId="13">
     <w:abstractNumId w:val="15"/>
   </w:num>
-  <w:num w:numId="14" w16cid:durableId="680544146">
+  <w:num w:numId="14">
     <w:abstractNumId w:val="6"/>
   </w:num>
-  <w:num w:numId="15" w16cid:durableId="1179275192">
+  <w:num w:numId="15">
     <w:abstractNumId w:val="3"/>
   </w:num>
-  <w:num w:numId="16" w16cid:durableId="1557665925">
+  <w:num w:numId="16">
     <w:abstractNumId w:val="13"/>
   </w:num>
-  <w:num w:numId="17" w16cid:durableId="1393654305">
+  <w:num w:numId="17">
     <w:abstractNumId w:val="7"/>
   </w:num>
-  <w:num w:numId="18" w16cid:durableId="1508251171">
+  <w:num w:numId="18">
     <w:abstractNumId w:val="16"/>
   </w:num>
 </w:numbering>

</xml_diff>